<commit_message>
update how to use GitHub with  R Studio
</commit_message>
<xml_diff>
--- a/_How to use Github with RStudio.docx
+++ b/_How to use Github with RStudio.docx
@@ -1,6 +1,6 @@
 
 <file path=word/document.xml><?xml version="1.0" encoding="utf-8"?>
-<w:document xmlns:wpc="http://schemas.microsoft.com/office/word/2010/wordprocessingCanvas" xmlns:mo="http://schemas.microsoft.com/office/mac/office/2008/main" xmlns:mc="http://schemas.openxmlformats.org/markup-compatibility/2006" xmlns:mv="urn:schemas-microsoft-com:mac:vml" xmlns:o="urn:schemas-microsoft-com:office:office" xmlns:r="http://schemas.openxmlformats.org/officeDocument/2006/relationships" xmlns:m="http://schemas.openxmlformats.org/officeDocument/2006/math" xmlns:v="urn:schemas-microsoft-com:vml" xmlns:wp14="http://schemas.microsoft.com/office/word/2010/wordprocessingDrawing" xmlns:wp="http://schemas.openxmlformats.org/drawingml/2006/wordprocessingDrawing" xmlns:w10="urn:schemas-microsoft-com:office:word" xmlns:w="http://schemas.openxmlformats.org/wordprocessingml/2006/main" xmlns:w14="http://schemas.microsoft.com/office/word/2010/wordml" xmlns:w15="http://schemas.microsoft.com/office/word/2012/wordml" xmlns:wpg="http://schemas.microsoft.com/office/word/2010/wordprocessingGroup" xmlns:wpi="http://schemas.microsoft.com/office/word/2010/wordprocessingInk" xmlns:wne="http://schemas.microsoft.com/office/word/2006/wordml" xmlns:wps="http://schemas.microsoft.com/office/word/2010/wordprocessingShape" mc:Ignorable="w14 w15 wp14">
+<w:document xmlns:wpc="http://schemas.microsoft.com/office/word/2010/wordprocessingCanvas" xmlns:cx="http://schemas.microsoft.com/office/drawing/2014/chartex" xmlns:cx1="http://schemas.microsoft.com/office/drawing/2015/9/8/chartex" xmlns:cx2="http://schemas.microsoft.com/office/drawing/2015/10/21/chartex" xmlns:cx3="http://schemas.microsoft.com/office/drawing/2016/5/9/chartex" xmlns:cx4="http://schemas.microsoft.com/office/drawing/2016/5/10/chartex" xmlns:cx5="http://schemas.microsoft.com/office/drawing/2016/5/11/chartex" xmlns:cx6="http://schemas.microsoft.com/office/drawing/2016/5/12/chartex" xmlns:cx7="http://schemas.microsoft.com/office/drawing/2016/5/13/chartex" xmlns:cx8="http://schemas.microsoft.com/office/drawing/2016/5/14/chartex" xmlns:mc="http://schemas.openxmlformats.org/markup-compatibility/2006" xmlns:aink="http://schemas.microsoft.com/office/drawing/2016/ink" xmlns:am3d="http://schemas.microsoft.com/office/drawing/2017/model3d" xmlns:o="urn:schemas-microsoft-com:office:office" xmlns:r="http://schemas.openxmlformats.org/officeDocument/2006/relationships" xmlns:m="http://schemas.openxmlformats.org/officeDocument/2006/math" xmlns:v="urn:schemas-microsoft-com:vml" xmlns:wp14="http://schemas.microsoft.com/office/word/2010/wordprocessingDrawing" xmlns:wp="http://schemas.openxmlformats.org/drawingml/2006/wordprocessingDrawing" xmlns:w10="urn:schemas-microsoft-com:office:word" xmlns:w="http://schemas.openxmlformats.org/wordprocessingml/2006/main" xmlns:w14="http://schemas.microsoft.com/office/word/2010/wordml" xmlns:w15="http://schemas.microsoft.com/office/word/2012/wordml" xmlns:w16cid="http://schemas.microsoft.com/office/word/2016/wordml/cid" xmlns:w16se="http://schemas.microsoft.com/office/word/2015/wordml/symex" xmlns:wpg="http://schemas.microsoft.com/office/word/2010/wordprocessingGroup" xmlns:wpi="http://schemas.microsoft.com/office/word/2010/wordprocessingInk" xmlns:wne="http://schemas.microsoft.com/office/word/2006/wordml" xmlns:wps="http://schemas.microsoft.com/office/word/2010/wordprocessingShape" mc:Ignorable="w14 w15 w16se w16cid wp14">
   <w:body>
     <w:p>
       <w:pPr>
@@ -12,56 +12,39 @@
         <w:rPr>
           <w:b/>
         </w:rPr>
-        <w:t xml:space="preserve">How to use </w:t>
-      </w:r>
-      <w:proofErr w:type="spellStart"/>
+        <w:t>How to use Github</w:t>
+      </w:r>
       <w:r>
         <w:rPr>
           <w:b/>
         </w:rPr>
-        <w:t>Github</w:t>
-      </w:r>
-      <w:proofErr w:type="spellEnd"/>
-      <w:r>
+        <w:t>/Git/RStudio</w:t>
+      </w:r>
+    </w:p>
+    <w:p>
+      <w:pPr>
         <w:rPr>
           <w:b/>
         </w:rPr>
-        <w:t>/</w:t>
-      </w:r>
-      <w:proofErr w:type="spellStart"/>
+      </w:pPr>
       <w:r>
         <w:rPr>
           <w:b/>
         </w:rPr>
-        <w:t>Git</w:t>
-      </w:r>
-      <w:proofErr w:type="spellEnd"/>
-      <w:r>
+        <w:t>Haldre Rogers</w:t>
+      </w:r>
+    </w:p>
+    <w:p>
+      <w:pPr>
         <w:rPr>
           <w:b/>
         </w:rPr>
-        <w:t>/</w:t>
-      </w:r>
-      <w:proofErr w:type="spellStart"/>
+      </w:pPr>
       <w:r>
         <w:rPr>
           <w:b/>
         </w:rPr>
-        <w:t>RStudio</w:t>
-      </w:r>
-      <w:proofErr w:type="spellEnd"/>
-    </w:p>
-    <w:p>
-      <w:pPr>
-        <w:rPr>
-          <w:b/>
-        </w:rPr>
-      </w:pPr>
-      <w:r>
-        <w:rPr>
-          <w:b/>
-        </w:rPr>
-        <w:t>Haldre Rogers</w:t>
+        <w:t>Last updated 3 September 2019</w:t>
       </w:r>
     </w:p>
     <w:p/>
@@ -77,88 +60,33 @@
           <w:b/>
           <w:u w:val="single"/>
         </w:rPr>
-        <w:t xml:space="preserve">To get </w:t>
-      </w:r>
-      <w:proofErr w:type="spellStart"/>
-      <w:r>
-        <w:rPr>
-          <w:b/>
-          <w:u w:val="single"/>
-        </w:rPr>
-        <w:t>GitHub</w:t>
-      </w:r>
-      <w:proofErr w:type="spellEnd"/>
-      <w:r>
-        <w:rPr>
-          <w:b/>
-          <w:u w:val="single"/>
-        </w:rPr>
-        <w:t xml:space="preserve">, </w:t>
-      </w:r>
-      <w:proofErr w:type="spellStart"/>
-      <w:r>
-        <w:rPr>
-          <w:b/>
-          <w:u w:val="single"/>
-        </w:rPr>
-        <w:t>Git</w:t>
-      </w:r>
-      <w:proofErr w:type="spellEnd"/>
-      <w:r>
-        <w:rPr>
-          <w:b/>
-          <w:u w:val="single"/>
-        </w:rPr>
-        <w:t xml:space="preserve">, and </w:t>
-      </w:r>
-      <w:proofErr w:type="spellStart"/>
-      <w:r>
-        <w:rPr>
-          <w:b/>
-          <w:u w:val="single"/>
-        </w:rPr>
-        <w:t>RStudio</w:t>
-      </w:r>
-      <w:proofErr w:type="spellEnd"/>
-      <w:r>
-        <w:rPr>
-          <w:b/>
-          <w:u w:val="single"/>
-        </w:rPr>
-        <w:t xml:space="preserve"> setup (needs to be done just once, when you first start using </w:t>
-      </w:r>
-      <w:proofErr w:type="spellStart"/>
-      <w:r>
-        <w:rPr>
-          <w:b/>
-          <w:u w:val="single"/>
-        </w:rPr>
-        <w:t>Git</w:t>
-      </w:r>
-      <w:proofErr w:type="spellEnd"/>
-      <w:r>
-        <w:rPr>
-          <w:b/>
-          <w:u w:val="single"/>
-        </w:rPr>
-        <w:t>/</w:t>
-      </w:r>
-      <w:proofErr w:type="spellStart"/>
-      <w:r>
-        <w:rPr>
-          <w:b/>
-          <w:u w:val="single"/>
-        </w:rPr>
-        <w:t>GitHub</w:t>
-      </w:r>
-      <w:proofErr w:type="spellEnd"/>
-      <w:r>
-        <w:rPr>
-          <w:b/>
-          <w:u w:val="single"/>
-        </w:rPr>
-        <w:t>)</w:t>
-      </w:r>
+        <w:t>To get GitHub, Git, and RStudio setup (needs to be done just once, when you first start using Git/GitHub)</w:t>
+      </w:r>
+    </w:p>
+    <w:p>
+      <w:pPr>
+        <w:rPr>
+          <w:bCs/>
+          <w:sz w:val="24"/>
+          <w:szCs w:val="24"/>
+        </w:rPr>
+      </w:pPr>
+      <w:r>
+        <w:rPr>
+          <w:bCs/>
+        </w:rPr>
+        <w:t xml:space="preserve">Also see this site for more help: </w:t>
+      </w:r>
+      <w:hyperlink r:id="rId5" w:history="1">
+        <w:r>
+          <w:rPr>
+            <w:rStyle w:val="Hyperlink"/>
+            <w:bCs/>
+            <w:u w:val="none"/>
+          </w:rPr>
+          <w:t>https://happygitwithr.com/</w:t>
+        </w:r>
+      </w:hyperlink>
     </w:p>
     <w:p/>
     <w:p>
@@ -170,13 +98,29 @@
         </w:numPr>
       </w:pPr>
       <w:r>
-        <w:t xml:space="preserve">Download and install </w:t>
-      </w:r>
-      <w:r>
-        <w:t xml:space="preserve">the latest versions of </w:t>
-      </w:r>
-      <w:r>
-        <w:t xml:space="preserve">R and R Studio. </w:t>
+        <w:t xml:space="preserve">Download and install the latest versions of </w:t>
+      </w:r>
+      <w:hyperlink r:id="rId6" w:history="1">
+        <w:r>
+          <w:rPr>
+            <w:rStyle w:val="Hyperlink"/>
+          </w:rPr>
+          <w:t>R</w:t>
+        </w:r>
+      </w:hyperlink>
+      <w:r>
+        <w:t xml:space="preserve"> (use the CRAN mirror closest to you) and </w:t>
+      </w:r>
+      <w:hyperlink r:id="rId7" w:history="1">
+        <w:r>
+          <w:rPr>
+            <w:rStyle w:val="Hyperlink"/>
+          </w:rPr>
+          <w:t>R Studio</w:t>
+        </w:r>
+      </w:hyperlink>
+      <w:r>
+        <w:t xml:space="preserve">. </w:t>
       </w:r>
     </w:p>
     <w:p>
@@ -188,21 +132,30 @@
         </w:numPr>
       </w:pPr>
       <w:r>
-        <w:t xml:space="preserve">Download and install </w:t>
-      </w:r>
-      <w:proofErr w:type="spellStart"/>
-      <w:r>
-        <w:t>Git</w:t>
-      </w:r>
-      <w:proofErr w:type="spellEnd"/>
-      <w:r>
-        <w:t xml:space="preserve"> (</w:t>
-      </w:r>
-      <w:r>
-        <w:t>https://git-scm.com/downloads</w:t>
-      </w:r>
+        <w:t>Download and install Git (</w:t>
+      </w:r>
+      <w:hyperlink r:id="rId8" w:history="1">
+        <w:r>
+          <w:rPr>
+            <w:rStyle w:val="Hyperlink"/>
+          </w:rPr>
+          <w:t>https://git-scm.com/downloads</w:t>
+        </w:r>
+      </w:hyperlink>
       <w:r>
         <w:t>)</w:t>
+      </w:r>
+    </w:p>
+    <w:p>
+      <w:pPr>
+        <w:pStyle w:val="ListParagraph"/>
+        <w:numPr>
+          <w:ilvl w:val="1"/>
+          <w:numId w:val="1"/>
+        </w:numPr>
+      </w:pPr>
+      <w:r>
+        <w:t>Choose all of the default options</w:t>
       </w:r>
     </w:p>
     <w:p>
@@ -214,15 +167,7 @@
         </w:numPr>
       </w:pPr>
       <w:r>
-        <w:t xml:space="preserve">Create a </w:t>
-      </w:r>
-      <w:proofErr w:type="spellStart"/>
-      <w:r>
-        <w:t>github</w:t>
-      </w:r>
-      <w:proofErr w:type="spellEnd"/>
-      <w:r>
-        <w:t xml:space="preserve"> account online at </w:t>
+        <w:t xml:space="preserve">Create a github account online at </w:t>
       </w:r>
       <w:r>
         <w:t>https://github.com</w:t>
@@ -277,7 +222,6 @@
         </w:rPr>
         <w:t xml:space="preserve">Go to </w:t>
       </w:r>
-      <w:proofErr w:type="spellStart"/>
       <w:r>
         <w:rPr>
           <w:rFonts w:eastAsia="Times New Roman"/>
@@ -287,7 +231,6 @@
         </w:rPr>
         <w:t>RStudio</w:t>
       </w:r>
-      <w:proofErr w:type="spellEnd"/>
       <w:r>
         <w:rPr>
           <w:rFonts w:eastAsia="Times New Roman"/>
@@ -322,27 +265,7 @@
           <w:color w:val="444444"/>
           <w:shd w:val="clear" w:color="auto" w:fill="FFFFFF"/>
         </w:rPr>
-        <w:t xml:space="preserve"> </w:t>
-      </w:r>
-      <w:proofErr w:type="spellStart"/>
-      <w:r>
-        <w:rPr>
-          <w:rFonts w:eastAsia="Times New Roman"/>
-          <w:iCs/>
-          <w:color w:val="444444"/>
-          <w:shd w:val="clear" w:color="auto" w:fill="FFFFFF"/>
-        </w:rPr>
-        <w:t>Git</w:t>
-      </w:r>
-      <w:proofErr w:type="spellEnd"/>
-      <w:r>
-        <w:rPr>
-          <w:rFonts w:eastAsia="Times New Roman"/>
-          <w:iCs/>
-          <w:color w:val="444444"/>
-          <w:shd w:val="clear" w:color="auto" w:fill="FFFFFF"/>
-        </w:rPr>
-        <w:t xml:space="preserve">/SVN or Go to </w:t>
+        <w:t xml:space="preserve"> Git/SVN or Go to </w:t>
       </w:r>
       <w:r>
         <w:rPr>
@@ -378,45 +301,43 @@
         </w:rPr>
         <w:t xml:space="preserve"> </w:t>
       </w:r>
-      <w:proofErr w:type="spellStart"/>
       <w:r>
         <w:rPr>
           <w:rFonts w:eastAsia="Times New Roman"/>
           <w:color w:val="444444"/>
           <w:shd w:val="clear" w:color="auto" w:fill="FFFFFF"/>
         </w:rPr>
-        <w:t>Git</w:t>
-      </w:r>
-      <w:proofErr w:type="spellEnd"/>
-      <w:r>
+        <w:t xml:space="preserve">Git//SVN </w:t>
+      </w:r>
+    </w:p>
+    <w:p>
+      <w:pPr>
+        <w:pStyle w:val="ListParagraph"/>
+        <w:numPr>
+          <w:ilvl w:val="3"/>
+          <w:numId w:val="1"/>
+        </w:numPr>
         <w:rPr>
           <w:rFonts w:eastAsia="Times New Roman"/>
           <w:color w:val="444444"/>
           <w:shd w:val="clear" w:color="auto" w:fill="FFFFFF"/>
         </w:rPr>
-        <w:t xml:space="preserve">//SVN </w:t>
-      </w:r>
-    </w:p>
-    <w:p>
-      <w:pPr>
-        <w:pStyle w:val="ListParagraph"/>
-        <w:numPr>
-          <w:ilvl w:val="3"/>
-          <w:numId w:val="1"/>
-        </w:numPr>
+      </w:pPr>
+      <w:r>
         <w:rPr>
           <w:rFonts w:eastAsia="Times New Roman"/>
           <w:color w:val="444444"/>
           <w:shd w:val="clear" w:color="auto" w:fill="FFFFFF"/>
         </w:rPr>
-      </w:pPr>
+        <w:t>Make sure "</w:t>
+      </w:r>
       <w:r>
         <w:rPr>
           <w:rFonts w:eastAsia="Times New Roman"/>
           <w:color w:val="444444"/>
           <w:shd w:val="clear" w:color="auto" w:fill="FFFFFF"/>
         </w:rPr>
-        <w:t>Make sure "</w:t>
+        <w:t>Enable version control</w:t>
       </w:r>
       <w:r>
         <w:rPr>
@@ -424,133 +345,65 @@
           <w:color w:val="444444"/>
           <w:shd w:val="clear" w:color="auto" w:fill="FFFFFF"/>
         </w:rPr>
-        <w:t>Enable version control</w:t>
-      </w:r>
-      <w:r>
+        <w:t xml:space="preserve">" is checked. </w:t>
+      </w:r>
+    </w:p>
+    <w:p>
+      <w:pPr>
+        <w:pStyle w:val="ListParagraph"/>
+        <w:numPr>
+          <w:ilvl w:val="3"/>
+          <w:numId w:val="1"/>
+        </w:numPr>
         <w:rPr>
           <w:rFonts w:eastAsia="Times New Roman"/>
           <w:color w:val="444444"/>
           <w:shd w:val="clear" w:color="auto" w:fill="FFFFFF"/>
         </w:rPr>
-        <w:t xml:space="preserve">" is checked. </w:t>
-      </w:r>
-    </w:p>
-    <w:p>
-      <w:pPr>
-        <w:pStyle w:val="ListParagraph"/>
-        <w:numPr>
-          <w:ilvl w:val="3"/>
-          <w:numId w:val="1"/>
-        </w:numPr>
+      </w:pPr>
+      <w:r>
         <w:rPr>
           <w:rFonts w:eastAsia="Times New Roman"/>
           <w:color w:val="444444"/>
           <w:shd w:val="clear" w:color="auto" w:fill="FFFFFF"/>
         </w:rPr>
-      </w:pPr>
+        <w:t>Make sure Git executable says /usr/bin/git</w:t>
+      </w:r>
       <w:r>
         <w:rPr>
           <w:rFonts w:eastAsia="Times New Roman"/>
           <w:color w:val="444444"/>
           <w:shd w:val="clear" w:color="auto" w:fill="FFFFFF"/>
         </w:rPr>
-        <w:t xml:space="preserve">Make sure </w:t>
-      </w:r>
-      <w:proofErr w:type="spellStart"/>
+        <w:t xml:space="preserve">, or navigate to the 'git' executable in the 'bin' folder.  This can be tricky. See below if you have problems. </w:t>
+      </w:r>
+    </w:p>
+    <w:p>
+      <w:pPr>
+        <w:pStyle w:val="ListParagraph"/>
+        <w:numPr>
+          <w:ilvl w:val="3"/>
+          <w:numId w:val="1"/>
+        </w:numPr>
+        <w:rPr>
+          <w:rFonts w:eastAsia="Times New Roman"/>
+        </w:rPr>
+      </w:pPr>
       <w:r>
         <w:rPr>
           <w:rFonts w:eastAsia="Times New Roman"/>
           <w:color w:val="444444"/>
           <w:shd w:val="clear" w:color="auto" w:fill="FFFFFF"/>
         </w:rPr>
-        <w:t>Git</w:t>
-      </w:r>
-      <w:proofErr w:type="spellEnd"/>
+        <w:t xml:space="preserve">(optional) </w:t>
+      </w:r>
       <w:r>
         <w:rPr>
           <w:rFonts w:eastAsia="Times New Roman"/>
           <w:color w:val="444444"/>
           <w:shd w:val="clear" w:color="auto" w:fill="FFFFFF"/>
         </w:rPr>
-        <w:t xml:space="preserve"> executable says /</w:t>
-      </w:r>
-      <w:proofErr w:type="spellStart"/>
-      <w:r>
-        <w:rPr>
-          <w:rFonts w:eastAsia="Times New Roman"/>
-          <w:color w:val="444444"/>
-          <w:shd w:val="clear" w:color="auto" w:fill="FFFFFF"/>
-        </w:rPr>
-        <w:t>usr</w:t>
-      </w:r>
-      <w:proofErr w:type="spellEnd"/>
-      <w:r>
-        <w:rPr>
-          <w:rFonts w:eastAsia="Times New Roman"/>
-          <w:color w:val="444444"/>
-          <w:shd w:val="clear" w:color="auto" w:fill="FFFFFF"/>
-        </w:rPr>
-        <w:t>/bin/</w:t>
-      </w:r>
-      <w:proofErr w:type="spellStart"/>
-      <w:r>
-        <w:rPr>
-          <w:rFonts w:eastAsia="Times New Roman"/>
-          <w:color w:val="444444"/>
-          <w:shd w:val="clear" w:color="auto" w:fill="FFFFFF"/>
-        </w:rPr>
-        <w:t>git</w:t>
-      </w:r>
-      <w:proofErr w:type="spellEnd"/>
-      <w:r>
-        <w:rPr>
-          <w:rFonts w:eastAsia="Times New Roman"/>
-          <w:color w:val="444444"/>
-          <w:shd w:val="clear" w:color="auto" w:fill="FFFFFF"/>
-        </w:rPr>
-        <w:t>, or navigate to the '</w:t>
-      </w:r>
-      <w:proofErr w:type="spellStart"/>
-      <w:r>
-        <w:rPr>
-          <w:rFonts w:eastAsia="Times New Roman"/>
-          <w:color w:val="444444"/>
-          <w:shd w:val="clear" w:color="auto" w:fill="FFFFFF"/>
-        </w:rPr>
-        <w:t>git</w:t>
-      </w:r>
-      <w:proofErr w:type="spellEnd"/>
-      <w:r>
-        <w:rPr>
-          <w:rFonts w:eastAsia="Times New Roman"/>
-          <w:color w:val="444444"/>
-          <w:shd w:val="clear" w:color="auto" w:fill="FFFFFF"/>
-        </w:rPr>
-        <w:t xml:space="preserve">' executable in the 'bin' folder. </w:t>
-      </w:r>
-      <w:r>
-        <w:rPr>
-          <w:rFonts w:eastAsia="Times New Roman"/>
-          <w:color w:val="444444"/>
-          <w:shd w:val="clear" w:color="auto" w:fill="FFFFFF"/>
-        </w:rPr>
-        <w:t xml:space="preserve"> This can be </w:t>
-      </w:r>
-      <w:r>
-        <w:rPr>
-          <w:rFonts w:eastAsia="Times New Roman"/>
-          <w:color w:val="444444"/>
-          <w:shd w:val="clear" w:color="auto" w:fill="FFFFFF"/>
-        </w:rPr>
-        <w:t>tricky. See below</w:t>
-      </w:r>
-      <w:r>
-        <w:rPr>
-          <w:rFonts w:eastAsia="Times New Roman"/>
-          <w:color w:val="444444"/>
-          <w:shd w:val="clear" w:color="auto" w:fill="FFFFFF"/>
-        </w:rPr>
-        <w:t xml:space="preserve"> if you have problems. </w:t>
+        <w:t>Make sure SVN executable says /usr/bin/svn</w:t>
       </w:r>
     </w:p>
     <w:p>
@@ -567,79 +420,15 @@
       <w:r>
         <w:rPr>
           <w:rFonts w:eastAsia="Times New Roman"/>
-          <w:color w:val="444444"/>
-          <w:shd w:val="clear" w:color="auto" w:fill="FFFFFF"/>
-        </w:rPr>
-        <w:t xml:space="preserve">(optional) </w:t>
+        </w:rPr>
+        <w:t>Link Git</w:t>
       </w:r>
       <w:r>
         <w:rPr>
           <w:rFonts w:eastAsia="Times New Roman"/>
-          <w:color w:val="444444"/>
-          <w:shd w:val="clear" w:color="auto" w:fill="FFFFFF"/>
-        </w:rPr>
-        <w:t>Make sure SVN executable says /</w:t>
-      </w:r>
-      <w:proofErr w:type="spellStart"/>
-      <w:r>
-        <w:rPr>
-          <w:rFonts w:eastAsia="Times New Roman"/>
-          <w:color w:val="444444"/>
-          <w:shd w:val="clear" w:color="auto" w:fill="FFFFFF"/>
-        </w:rPr>
-        <w:t>usr</w:t>
-      </w:r>
-      <w:proofErr w:type="spellEnd"/>
-      <w:r>
-        <w:rPr>
-          <w:rFonts w:eastAsia="Times New Roman"/>
-          <w:color w:val="444444"/>
-          <w:shd w:val="clear" w:color="auto" w:fill="FFFFFF"/>
-        </w:rPr>
-        <w:t>/bin/</w:t>
-      </w:r>
-      <w:proofErr w:type="spellStart"/>
-      <w:r>
-        <w:rPr>
-          <w:rFonts w:eastAsia="Times New Roman"/>
-          <w:color w:val="444444"/>
-          <w:shd w:val="clear" w:color="auto" w:fill="FFFFFF"/>
-        </w:rPr>
-        <w:t>svn</w:t>
-      </w:r>
-      <w:proofErr w:type="spellEnd"/>
-    </w:p>
-    <w:p>
-      <w:pPr>
-        <w:pStyle w:val="ListParagraph"/>
-        <w:numPr>
-          <w:ilvl w:val="3"/>
-          <w:numId w:val="1"/>
-        </w:numPr>
-        <w:rPr>
-          <w:rFonts w:eastAsia="Times New Roman"/>
-        </w:rPr>
-      </w:pPr>
-      <w:r>
-        <w:rPr>
-          <w:rFonts w:eastAsia="Times New Roman"/>
-        </w:rPr>
-        <w:t xml:space="preserve">Link </w:t>
-      </w:r>
-      <w:proofErr w:type="spellStart"/>
-      <w:r>
-        <w:rPr>
-          <w:rFonts w:eastAsia="Times New Roman"/>
-        </w:rPr>
-        <w:t>Git</w:t>
-      </w:r>
-      <w:r>
-        <w:rPr>
-          <w:rFonts w:eastAsia="Times New Roman"/>
         </w:rPr>
         <w:t>Hub</w:t>
       </w:r>
-      <w:proofErr w:type="spellEnd"/>
       <w:r>
         <w:rPr>
           <w:rFonts w:eastAsia="Times New Roman"/>
@@ -710,16 +499,8 @@
         <w:rPr>
           <w:rFonts w:eastAsia="Times New Roman"/>
         </w:rPr>
-        <w:t xml:space="preserve">In </w:t>
-      </w:r>
-      <w:proofErr w:type="spellStart"/>
-      <w:r>
-        <w:rPr>
-          <w:rFonts w:eastAsia="Times New Roman"/>
-        </w:rPr>
-        <w:t>GitHub</w:t>
-      </w:r>
-      <w:proofErr w:type="spellEnd"/>
+        <w:t>In GitHub</w:t>
+      </w:r>
     </w:p>
     <w:p>
       <w:pPr>
@@ -736,35 +517,7 @@
         <w:rPr>
           <w:rFonts w:eastAsia="Times New Roman"/>
         </w:rPr>
-        <w:t xml:space="preserve">Go to settings. SSH and GPG keys.  Paste the copied public SSH key here. This should link your version of </w:t>
-      </w:r>
-      <w:proofErr w:type="spellStart"/>
-      <w:r>
-        <w:rPr>
-          <w:rFonts w:eastAsia="Times New Roman"/>
-        </w:rPr>
-        <w:t>Git</w:t>
-      </w:r>
-      <w:proofErr w:type="spellEnd"/>
-      <w:r>
-        <w:rPr>
-          <w:rFonts w:eastAsia="Times New Roman"/>
-        </w:rPr>
-        <w:t xml:space="preserve"> and R Studio to your </w:t>
-      </w:r>
-      <w:proofErr w:type="spellStart"/>
-      <w:r>
-        <w:rPr>
-          <w:rFonts w:eastAsia="Times New Roman"/>
-        </w:rPr>
-        <w:t>GitHub</w:t>
-      </w:r>
-      <w:proofErr w:type="spellEnd"/>
-      <w:r>
-        <w:rPr>
-          <w:rFonts w:eastAsia="Times New Roman"/>
-        </w:rPr>
-        <w:t xml:space="preserve"> account. </w:t>
+        <w:t xml:space="preserve">Go to settings. SSH and GPG keys.  Paste the copied public SSH key here. This should link your version of Git and R Studio to your GitHub account. </w:t>
       </w:r>
     </w:p>
     <w:p>
@@ -776,34 +529,47 @@
         </w:numPr>
         <w:rPr>
           <w:rFonts w:eastAsia="Times New Roman"/>
+          <w:color w:val="000000" w:themeColor="text1"/>
         </w:rPr>
       </w:pPr>
       <w:r>
         <w:rPr>
           <w:rFonts w:eastAsia="Times New Roman"/>
         </w:rPr>
-        <w:t xml:space="preserve">In the Terminal/Shell (to get there, go to </w:t>
-      </w:r>
-      <w:proofErr w:type="spellStart"/>
-      <w:r>
+        <w:t>Link git to GitHub</w:t>
+      </w:r>
+    </w:p>
+    <w:p>
+      <w:pPr>
+        <w:pStyle w:val="ListParagraph"/>
+        <w:numPr>
+          <w:ilvl w:val="1"/>
+          <w:numId w:val="1"/>
+        </w:numPr>
         <w:rPr>
           <w:rFonts w:eastAsia="Times New Roman"/>
-        </w:rPr>
-        <w:t>RStudio</w:t>
-      </w:r>
-      <w:proofErr w:type="spellEnd"/>
+          <w:color w:val="000000" w:themeColor="text1"/>
+        </w:rPr>
+      </w:pPr>
       <w:r>
         <w:rPr>
           <w:rFonts w:eastAsia="Times New Roman"/>
         </w:rPr>
-        <w:t>, and select Tools-&gt; Shell; this will open up the terminal)</w:t>
-      </w:r>
-    </w:p>
-    <w:p>
-      <w:pPr>
-        <w:pStyle w:val="ListParagraph"/>
-        <w:numPr>
-          <w:ilvl w:val="1"/>
+        <w:t>In the Terminal/</w:t>
+      </w:r>
+      <w:r>
+        <w:rPr>
+          <w:rFonts w:eastAsia="Times New Roman"/>
+          <w:color w:val="000000" w:themeColor="text1"/>
+        </w:rPr>
+        <w:t>Shell (to get there, go to RStudio, and select Tools-&gt; Shell; this will open up the terminal)</w:t>
+      </w:r>
+    </w:p>
+    <w:p>
+      <w:pPr>
+        <w:pStyle w:val="ListParagraph"/>
+        <w:numPr>
+          <w:ilvl w:val="2"/>
           <w:numId w:val="1"/>
         </w:numPr>
         <w:shd w:val="clear" w:color="auto" w:fill="FFFFFF"/>
@@ -828,33 +594,19 @@
         <w:spacing w:line="270" w:lineRule="atLeast"/>
         <w:rPr>
           <w:rFonts w:cs="Courier"/>
-          <w:color w:val="444444"/>
-        </w:rPr>
-      </w:pPr>
-      <w:r>
-        <w:rPr>
-          <w:color w:val="333333"/>
-        </w:rPr>
-        <w:t xml:space="preserve">Tell </w:t>
-      </w:r>
-      <w:proofErr w:type="spellStart"/>
-      <w:r>
-        <w:rPr>
-          <w:color w:val="333333"/>
-        </w:rPr>
-        <w:t>Git</w:t>
-      </w:r>
-      <w:proofErr w:type="spellEnd"/>
-      <w:r>
-        <w:rPr>
-          <w:color w:val="333333"/>
-        </w:rPr>
-        <w:t xml:space="preserve"> your name and email address. These are used to label each commit so that when you start collaborating with others, it’s clear who made each change. In the shell, type:</w:t>
+          <w:color w:val="000000" w:themeColor="text1"/>
+        </w:rPr>
+      </w:pPr>
+      <w:r>
+        <w:rPr>
+          <w:color w:val="000000" w:themeColor="text1"/>
+        </w:rPr>
+        <w:t>Tell Git your name and email address. These are used to label each commit so that when you start collaborating with others, it’s clear who made each change. In the shell, type:</w:t>
       </w:r>
       <w:r>
         <w:rPr>
           <w:rFonts w:cs="Courier"/>
-          <w:color w:val="444444"/>
+          <w:color w:val="000000" w:themeColor="text1"/>
         </w:rPr>
         <w:t xml:space="preserve"> </w:t>
       </w:r>
@@ -863,7 +615,7 @@
       <w:pPr>
         <w:pStyle w:val="ListParagraph"/>
         <w:numPr>
-          <w:ilvl w:val="2"/>
+          <w:ilvl w:val="3"/>
           <w:numId w:val="1"/>
         </w:numPr>
         <w:shd w:val="clear" w:color="auto" w:fill="FFFFFF"/>
@@ -888,128 +640,30 @@
         <w:spacing w:line="270" w:lineRule="atLeast"/>
         <w:rPr>
           <w:rFonts w:cs="Courier"/>
-          <w:color w:val="444444"/>
-        </w:rPr>
-      </w:pPr>
-      <w:proofErr w:type="spellStart"/>
+          <w:color w:val="000000" w:themeColor="text1"/>
+        </w:rPr>
+      </w:pPr>
       <w:r>
         <w:rPr>
           <w:rFonts w:cs="Courier"/>
           <w:i/>
-          <w:color w:val="444444"/>
-        </w:rPr>
-        <w:t>git</w:t>
-      </w:r>
-      <w:proofErr w:type="spellEnd"/>
+          <w:color w:val="000000" w:themeColor="text1"/>
+        </w:rPr>
+        <w:t>git config --global user.email "youremailaddress"</w:t>
+      </w:r>
       <w:r>
         <w:rPr>
           <w:rFonts w:cs="Courier"/>
-          <w:i/>
-          <w:color w:val="444444"/>
-        </w:rPr>
-        <w:t xml:space="preserve"> </w:t>
-      </w:r>
-      <w:proofErr w:type="spellStart"/>
-      <w:r>
-        <w:rPr>
-          <w:rFonts w:cs="Courier"/>
-          <w:i/>
-          <w:color w:val="444444"/>
-        </w:rPr>
-        <w:t>config</w:t>
-      </w:r>
-      <w:proofErr w:type="spellEnd"/>
-      <w:r>
-        <w:rPr>
-          <w:rFonts w:cs="Courier"/>
-          <w:i/>
-          <w:color w:val="444444"/>
-        </w:rPr>
-        <w:t xml:space="preserve"> --global </w:t>
-      </w:r>
-      <w:proofErr w:type="spellStart"/>
-      <w:proofErr w:type="gramStart"/>
-      <w:r>
-        <w:rPr>
-          <w:rFonts w:cs="Courier"/>
-          <w:i/>
-          <w:color w:val="444444"/>
-        </w:rPr>
-        <w:t>user.email</w:t>
-      </w:r>
-      <w:proofErr w:type="spellEnd"/>
-      <w:proofErr w:type="gramEnd"/>
-      <w:r>
-        <w:rPr>
-          <w:rFonts w:cs="Courier"/>
-          <w:i/>
-          <w:color w:val="444444"/>
-        </w:rPr>
-        <w:t xml:space="preserve"> "</w:t>
-      </w:r>
-      <w:proofErr w:type="spellStart"/>
-      <w:r>
-        <w:rPr>
-          <w:rFonts w:cs="Courier"/>
-          <w:i/>
-          <w:color w:val="444444"/>
-        </w:rPr>
-        <w:t>youremailaddress</w:t>
-      </w:r>
-      <w:proofErr w:type="spellEnd"/>
-      <w:r>
-        <w:rPr>
-          <w:rFonts w:cs="Courier"/>
-          <w:i/>
-          <w:color w:val="444444"/>
-        </w:rPr>
-        <w:t>"</w:t>
-      </w:r>
-      <w:r>
-        <w:rPr>
-          <w:rFonts w:cs="Courier"/>
-          <w:color w:val="444444"/>
-        </w:rPr>
-        <w:t xml:space="preserve"> (replace "</w:t>
-      </w:r>
-      <w:proofErr w:type="spellStart"/>
-      <w:r>
-        <w:rPr>
-          <w:rFonts w:cs="Courier"/>
-          <w:color w:val="444444"/>
-        </w:rPr>
-        <w:t>youremailaddress</w:t>
-      </w:r>
-      <w:proofErr w:type="spellEnd"/>
-      <w:r>
-        <w:rPr>
-          <w:rFonts w:cs="Courier"/>
-          <w:color w:val="444444"/>
-        </w:rPr>
-        <w:t xml:space="preserve">" with your email that you used for </w:t>
-      </w:r>
-      <w:proofErr w:type="spellStart"/>
-      <w:r>
-        <w:rPr>
-          <w:rFonts w:cs="Courier"/>
-          <w:color w:val="444444"/>
-        </w:rPr>
-        <w:t>GitHub</w:t>
-      </w:r>
-      <w:proofErr w:type="spellEnd"/>
-      <w:r>
-        <w:rPr>
-          <w:rFonts w:cs="Courier"/>
-          <w:color w:val="444444"/>
-        </w:rPr>
-        <w:t>)</w:t>
-      </w:r>
-    </w:p>
-    <w:p>
-      <w:pPr>
-        <w:pStyle w:val="ListParagraph"/>
-        <w:numPr>
-          <w:ilvl w:val="2"/>
+          <w:color w:val="000000" w:themeColor="text1"/>
+        </w:rPr>
+        <w:t xml:space="preserve"> (replace "youremailaddress" with your email that you used for GitHub)</w:t>
+      </w:r>
+    </w:p>
+    <w:p>
+      <w:pPr>
+        <w:pStyle w:val="ListParagraph"/>
+        <w:numPr>
+          <w:ilvl w:val="3"/>
           <w:numId w:val="1"/>
         </w:numPr>
         <w:shd w:val="clear" w:color="auto" w:fill="FFFFFF"/>
@@ -1034,105 +688,33 @@
         <w:spacing w:line="270" w:lineRule="atLeast"/>
         <w:rPr>
           <w:b/>
+          <w:color w:val="000000" w:themeColor="text1"/>
           <w:u w:val="single"/>
         </w:rPr>
       </w:pPr>
-      <w:proofErr w:type="spellStart"/>
       <w:r>
         <w:rPr>
           <w:rFonts w:cs="Courier"/>
           <w:i/>
-          <w:color w:val="444444"/>
-        </w:rPr>
-        <w:t>git</w:t>
-      </w:r>
-      <w:proofErr w:type="spellEnd"/>
+          <w:color w:val="000000" w:themeColor="text1"/>
+        </w:rPr>
+        <w:t>git config --global user.name "yourgitname"</w:t>
+      </w:r>
       <w:r>
         <w:rPr>
           <w:rFonts w:cs="Courier"/>
-          <w:i/>
-          <w:color w:val="444444"/>
-        </w:rPr>
-        <w:t xml:space="preserve"> </w:t>
-      </w:r>
-      <w:proofErr w:type="spellStart"/>
-      <w:r>
-        <w:rPr>
-          <w:rFonts w:cs="Courier"/>
-          <w:i/>
-          <w:color w:val="444444"/>
-        </w:rPr>
-        <w:t>config</w:t>
-      </w:r>
-      <w:proofErr w:type="spellEnd"/>
-      <w:r>
-        <w:rPr>
-          <w:rFonts w:cs="Courier"/>
-          <w:i/>
-          <w:color w:val="444444"/>
-        </w:rPr>
-        <w:t xml:space="preserve"> --global user.name "</w:t>
-      </w:r>
-      <w:proofErr w:type="spellStart"/>
-      <w:r>
-        <w:rPr>
-          <w:rFonts w:cs="Courier"/>
-          <w:i/>
-          <w:color w:val="444444"/>
-        </w:rPr>
-        <w:t>yourgitname</w:t>
-      </w:r>
-      <w:proofErr w:type="spellEnd"/>
-      <w:r>
-        <w:rPr>
-          <w:rFonts w:cs="Courier"/>
-          <w:i/>
-          <w:color w:val="444444"/>
-        </w:rPr>
-        <w:t>"</w:t>
-      </w:r>
-      <w:r>
-        <w:rPr>
-          <w:rFonts w:cs="Courier"/>
-          <w:color w:val="444444"/>
-        </w:rPr>
-        <w:t xml:space="preserve"> (replace "</w:t>
-      </w:r>
-      <w:proofErr w:type="spellStart"/>
-      <w:r>
-        <w:rPr>
-          <w:rFonts w:cs="Courier"/>
-          <w:color w:val="444444"/>
-        </w:rPr>
-        <w:t>yourgitname</w:t>
-      </w:r>
-      <w:proofErr w:type="spellEnd"/>
-      <w:r>
-        <w:rPr>
-          <w:rFonts w:cs="Courier"/>
-          <w:color w:val="444444"/>
-        </w:rPr>
-        <w:t xml:space="preserve">" with your </w:t>
-      </w:r>
-      <w:proofErr w:type="spellStart"/>
-      <w:r>
-        <w:rPr>
-          <w:rFonts w:cs="Courier"/>
-          <w:color w:val="444444"/>
-        </w:rPr>
-        <w:t>GitHub</w:t>
-      </w:r>
-      <w:proofErr w:type="spellEnd"/>
-      <w:r>
-        <w:rPr>
-          <w:rFonts w:cs="Courier"/>
-          <w:color w:val="444444"/>
-        </w:rPr>
-        <w:t xml:space="preserve"> username)</w:t>
-      </w:r>
-    </w:p>
-    <w:p>
-      <w:pPr>
+          <w:color w:val="000000" w:themeColor="text1"/>
+        </w:rPr>
+        <w:t xml:space="preserve"> (replace "yourgitname" with your GitHub username)</w:t>
+      </w:r>
+    </w:p>
+    <w:p>
+      <w:pPr>
+        <w:pStyle w:val="ListParagraph"/>
+        <w:numPr>
+          <w:ilvl w:val="1"/>
+          <w:numId w:val="1"/>
+        </w:numPr>
         <w:shd w:val="clear" w:color="auto" w:fill="FFFFFF"/>
         <w:tabs>
           <w:tab w:val="left" w:pos="916"/>
@@ -1155,9 +737,36 @@
         <w:spacing w:line="270" w:lineRule="atLeast"/>
         <w:rPr>
           <w:b/>
+          <w:color w:val="000000" w:themeColor="text1"/>
           <w:u w:val="single"/>
         </w:rPr>
       </w:pPr>
+      <w:r>
+        <w:rPr>
+          <w:rFonts w:cs="Courier"/>
+          <w:iCs/>
+          <w:color w:val="000000" w:themeColor="text1"/>
+        </w:rPr>
+        <w:t>The </w:t>
+      </w:r>
+      <w:hyperlink r:id="rId9" w:history="1">
+        <w:r>
+          <w:rPr>
+            <w:rStyle w:val="Hyperlink"/>
+            <w:rFonts w:cs="Courier"/>
+            <w:iCs/>
+          </w:rPr>
+          <w:t>usethis package</w:t>
+        </w:r>
+      </w:hyperlink>
+      <w:r>
+        <w:rPr>
+          <w:rFonts w:cs="Courier"/>
+          <w:iCs/>
+          <w:color w:val="000000" w:themeColor="text1"/>
+        </w:rPr>
+        <w:t> offers an alternative approach. You can set your Git user name and email from within R:</w:t>
+      </w:r>
     </w:p>
     <w:p>
       <w:pPr>
@@ -1181,279 +790,24 @@
           <w:tab w:val="left" w:pos="14656"/>
         </w:tabs>
         <w:spacing w:line="270" w:lineRule="atLeast"/>
-        <w:rPr>
-          <w:b/>
-          <w:u w:val="single"/>
-        </w:rPr>
-      </w:pPr>
-      <w:r>
-        <w:rPr>
-          <w:b/>
-          <w:u w:val="single"/>
-        </w:rPr>
-        <w:t xml:space="preserve">At this point, your accounts should be linked, however, you won't see anything different yet. You need to set up a new repository and check to see if the </w:t>
-      </w:r>
-      <w:proofErr w:type="spellStart"/>
-      <w:r>
-        <w:rPr>
-          <w:b/>
-          <w:u w:val="single"/>
-        </w:rPr>
-        <w:t>Git</w:t>
-      </w:r>
-      <w:proofErr w:type="spellEnd"/>
-      <w:r>
-        <w:rPr>
-          <w:b/>
-          <w:u w:val="single"/>
-        </w:rPr>
-        <w:t xml:space="preserve"> tab appears. </w:t>
-      </w:r>
-    </w:p>
-    <w:p>
-      <w:pPr>
-        <w:pStyle w:val="ListParagraph"/>
-        <w:numPr>
-          <w:ilvl w:val="0"/>
-          <w:numId w:val="1"/>
-        </w:numPr>
-        <w:rPr>
-          <w:rFonts w:eastAsia="Times New Roman"/>
-        </w:rPr>
-      </w:pPr>
-      <w:proofErr w:type="spellStart"/>
-      <w:r>
-        <w:rPr>
-          <w:rFonts w:eastAsia="Times New Roman"/>
-        </w:rPr>
-        <w:t>InGitHub</w:t>
-      </w:r>
-      <w:proofErr w:type="spellEnd"/>
-    </w:p>
-    <w:p>
-      <w:pPr>
-        <w:pStyle w:val="ListParagraph"/>
-        <w:numPr>
-          <w:ilvl w:val="1"/>
-          <w:numId w:val="1"/>
-        </w:numPr>
-        <w:rPr>
-          <w:rFonts w:eastAsia="Times New Roman"/>
-        </w:rPr>
-      </w:pPr>
-      <w:r>
-        <w:rPr>
-          <w:rFonts w:eastAsia="Times New Roman"/>
-        </w:rPr>
-        <w:t xml:space="preserve">Create a new repository in </w:t>
-      </w:r>
-      <w:proofErr w:type="spellStart"/>
-      <w:r>
-        <w:rPr>
-          <w:rFonts w:eastAsia="Times New Roman"/>
-        </w:rPr>
-        <w:t>GitHub</w:t>
-      </w:r>
-      <w:proofErr w:type="spellEnd"/>
-      <w:r>
-        <w:rPr>
-          <w:rFonts w:eastAsia="Times New Roman"/>
-        </w:rPr>
-        <w:t xml:space="preserve"> to test whether you have linked the two accounts. </w:t>
-      </w:r>
-    </w:p>
-    <w:p>
-      <w:pPr>
-        <w:pStyle w:val="ListParagraph"/>
-        <w:numPr>
-          <w:ilvl w:val="2"/>
-          <w:numId w:val="1"/>
-        </w:numPr>
-        <w:rPr>
-          <w:rFonts w:eastAsia="Times New Roman"/>
-        </w:rPr>
-      </w:pPr>
-      <w:r>
-        <w:rPr>
-          <w:rFonts w:eastAsia="Times New Roman"/>
-        </w:rPr>
-        <w:t xml:space="preserve">Name it anything you want. Initialize with a ReadMe. </w:t>
-      </w:r>
-    </w:p>
-    <w:p>
-      <w:pPr>
-        <w:pStyle w:val="ListParagraph"/>
-        <w:numPr>
-          <w:ilvl w:val="2"/>
-          <w:numId w:val="1"/>
-        </w:numPr>
-        <w:rPr>
-          <w:rFonts w:eastAsia="Times New Roman"/>
-        </w:rPr>
-      </w:pPr>
-      <w:r>
-        <w:rPr>
-          <w:rFonts w:eastAsia="Times New Roman"/>
-        </w:rPr>
-        <w:t xml:space="preserve">Once it has been created, navigate to the repository. </w:t>
-      </w:r>
-    </w:p>
-    <w:p>
-      <w:pPr>
-        <w:pStyle w:val="ListParagraph"/>
-        <w:numPr>
-          <w:ilvl w:val="2"/>
-          <w:numId w:val="1"/>
-        </w:numPr>
-        <w:rPr>
-          <w:rFonts w:eastAsia="Times New Roman"/>
-        </w:rPr>
-      </w:pPr>
-      <w:r>
-        <w:rPr>
-          <w:rFonts w:eastAsia="Times New Roman"/>
-        </w:rPr>
-        <w:t>Press "Clone or Download"</w:t>
-      </w:r>
-    </w:p>
-    <w:p>
-      <w:pPr>
-        <w:pStyle w:val="ListParagraph"/>
-        <w:numPr>
-          <w:ilvl w:val="2"/>
-          <w:numId w:val="1"/>
-        </w:numPr>
-        <w:rPr>
-          <w:rFonts w:eastAsia="Times New Roman"/>
-        </w:rPr>
-      </w:pPr>
-      <w:r>
-        <w:rPr>
-          <w:rFonts w:eastAsia="Times New Roman"/>
-        </w:rPr>
-        <w:t xml:space="preserve">Copy the link. </w:t>
-      </w:r>
-    </w:p>
-    <w:p>
-      <w:pPr>
-        <w:pStyle w:val="ListParagraph"/>
-        <w:numPr>
-          <w:ilvl w:val="0"/>
-          <w:numId w:val="1"/>
-        </w:numPr>
-      </w:pPr>
-      <w:r>
-        <w:t xml:space="preserve">In </w:t>
-      </w:r>
-      <w:proofErr w:type="spellStart"/>
-      <w:r>
-        <w:t>RStudio</w:t>
-      </w:r>
-      <w:proofErr w:type="spellEnd"/>
-      <w:r>
-        <w:t>,</w:t>
-      </w:r>
-    </w:p>
-    <w:p>
-      <w:pPr>
-        <w:pStyle w:val="ListParagraph"/>
-        <w:numPr>
-          <w:ilvl w:val="1"/>
-          <w:numId w:val="1"/>
-        </w:numPr>
-      </w:pPr>
-      <w:r>
-        <w:t>Click "New Project"</w:t>
-      </w:r>
-    </w:p>
-    <w:p>
-      <w:pPr>
-        <w:pStyle w:val="ListParagraph"/>
-        <w:numPr>
-          <w:ilvl w:val="1"/>
-          <w:numId w:val="1"/>
-        </w:numPr>
-      </w:pPr>
-      <w:r>
-        <w:t>Choose "version control"</w:t>
-      </w:r>
-    </w:p>
-    <w:p>
-      <w:pPr>
-        <w:pStyle w:val="ListParagraph"/>
-        <w:numPr>
-          <w:ilvl w:val="1"/>
-          <w:numId w:val="1"/>
-        </w:numPr>
-      </w:pPr>
-      <w:r>
-        <w:t>Choose "</w:t>
-      </w:r>
-      <w:proofErr w:type="spellStart"/>
-      <w:r>
-        <w:t>Git</w:t>
-      </w:r>
-      <w:proofErr w:type="spellEnd"/>
-      <w:r>
-        <w:t>"</w:t>
-      </w:r>
-    </w:p>
-    <w:p>
-      <w:pPr>
-        <w:pStyle w:val="ListParagraph"/>
-        <w:numPr>
-          <w:ilvl w:val="1"/>
-          <w:numId w:val="1"/>
-        </w:numPr>
-      </w:pPr>
-      <w:r>
-        <w:t>In "Repository URL", enter URL copied above</w:t>
-      </w:r>
-    </w:p>
-    <w:p>
-      <w:pPr>
-        <w:pStyle w:val="ListParagraph"/>
-        <w:numPr>
-          <w:ilvl w:val="1"/>
-          <w:numId w:val="1"/>
-        </w:numPr>
-      </w:pPr>
-      <w:r>
-        <w:t>Name the directory whatever you want</w:t>
-      </w:r>
-    </w:p>
-    <w:p>
-      <w:pPr>
-        <w:pStyle w:val="ListParagraph"/>
-        <w:numPr>
-          <w:ilvl w:val="1"/>
-          <w:numId w:val="1"/>
-        </w:numPr>
-      </w:pPr>
-      <w:r>
-        <w:t xml:space="preserve">Now you should see a </w:t>
-      </w:r>
-      <w:proofErr w:type="spellStart"/>
-      <w:r>
-        <w:t>Git</w:t>
-      </w:r>
-      <w:proofErr w:type="spellEnd"/>
-      <w:r>
-        <w:t xml:space="preserve"> tab on either the top right or bottom right window in R Studio.  </w:t>
-      </w:r>
-    </w:p>
-    <w:p>
-      <w:pPr>
-        <w:pStyle w:val="ListParagraph"/>
-      </w:pPr>
-    </w:p>
-    <w:p>
-      <w:pPr>
-        <w:pStyle w:val="ListParagraph"/>
-        <w:numPr>
-          <w:ilvl w:val="0"/>
-          <w:numId w:val="1"/>
-        </w:numPr>
+        <w:ind w:left="1440"/>
+        <w:rPr>
+          <w:rFonts w:cs="Courier"/>
+          <w:iCs/>
+          <w:color w:val="000000" w:themeColor="text1"/>
+        </w:rPr>
+      </w:pPr>
+      <w:r>
+        <w:rPr>
+          <w:rFonts w:cs="Courier"/>
+          <w:iCs/>
+          <w:color w:val="000000" w:themeColor="text1"/>
+        </w:rPr>
+        <w:t>install.packages("usethis")</w:t>
+      </w:r>
+    </w:p>
+    <w:p>
+      <w:pPr>
         <w:shd w:val="clear" w:color="auto" w:fill="FFFFFF"/>
         <w:tabs>
           <w:tab w:val="left" w:pos="916"/>
@@ -1474,26 +828,34 @@
           <w:tab w:val="left" w:pos="14656"/>
         </w:tabs>
         <w:spacing w:line="270" w:lineRule="atLeast"/>
-        <w:rPr>
+        <w:ind w:left="1440"/>
+        <w:rPr>
+          <w:rFonts w:cs="Courier"/>
+          <w:iCs/>
+          <w:color w:val="000000" w:themeColor="text1"/>
+        </w:rPr>
+      </w:pPr>
+      <w:r>
+        <w:rPr>
+          <w:rFonts w:cs="Courier"/>
           <w:b/>
-          <w:u w:val="single"/>
-        </w:rPr>
-      </w:pPr>
-      <w:r>
-        <w:rPr>
-          <w:b/>
-          <w:u w:val="single"/>
-        </w:rPr>
-        <w:t xml:space="preserve">Handling problems in this process: </w:t>
-      </w:r>
-    </w:p>
-    <w:p>
-      <w:pPr>
-        <w:pStyle w:val="ListParagraph"/>
-        <w:numPr>
-          <w:ilvl w:val="1"/>
-          <w:numId w:val="1"/>
-        </w:numPr>
+          <w:bCs/>
+          <w:iCs/>
+          <w:color w:val="000000" w:themeColor="text1"/>
+        </w:rPr>
+        <w:t>library</w:t>
+      </w:r>
+      <w:r>
+        <w:rPr>
+          <w:rFonts w:cs="Courier"/>
+          <w:iCs/>
+          <w:color w:val="000000" w:themeColor="text1"/>
+        </w:rPr>
+        <w:t>(usethis)</w:t>
+      </w:r>
+    </w:p>
+    <w:p>
+      <w:pPr>
         <w:shd w:val="clear" w:color="auto" w:fill="FFFFFF"/>
         <w:tabs>
           <w:tab w:val="left" w:pos="916"/>
@@ -1514,22 +876,34 @@
           <w:tab w:val="left" w:pos="14656"/>
         </w:tabs>
         <w:spacing w:line="270" w:lineRule="atLeast"/>
-      </w:pPr>
-      <w:r>
-        <w:lastRenderedPageBreak/>
-        <w:t>When all else fails, tr</w:t>
-      </w:r>
-      <w:r>
-        <w:t xml:space="preserve">y shutting down and restarting R Studio. </w:t>
-      </w:r>
-    </w:p>
-    <w:p>
-      <w:pPr>
-        <w:pStyle w:val="ListParagraph"/>
-        <w:numPr>
-          <w:ilvl w:val="1"/>
-          <w:numId w:val="1"/>
-        </w:numPr>
+        <w:ind w:left="1440"/>
+        <w:rPr>
+          <w:rFonts w:cs="Courier"/>
+          <w:iCs/>
+          <w:color w:val="000000" w:themeColor="text1"/>
+        </w:rPr>
+      </w:pPr>
+      <w:r>
+        <w:rPr>
+          <w:rFonts w:cs="Courier"/>
+          <w:b/>
+          <w:bCs/>
+          <w:iCs/>
+          <w:color w:val="000000" w:themeColor="text1"/>
+        </w:rPr>
+        <w:t>use_git_config</w:t>
+      </w:r>
+      <w:r>
+        <w:rPr>
+          <w:rFonts w:cs="Courier"/>
+          <w:iCs/>
+          <w:color w:val="000000" w:themeColor="text1"/>
+        </w:rPr>
+        <w:t>(user.name = "Jane Doe", user.email = "jane@example.org")</w:t>
+      </w:r>
+    </w:p>
+    <w:p>
+      <w:pPr>
         <w:shd w:val="clear" w:color="auto" w:fill="FFFFFF"/>
         <w:tabs>
           <w:tab w:val="left" w:pos="916"/>
@@ -1550,26 +924,15 @@
           <w:tab w:val="left" w:pos="14656"/>
         </w:tabs>
         <w:spacing w:line="270" w:lineRule="atLeast"/>
-      </w:pPr>
-      <w:r>
-        <w:t xml:space="preserve">If you can't figure out where you </w:t>
-      </w:r>
-      <w:proofErr w:type="spellStart"/>
-      <w:r>
-        <w:t>git</w:t>
-      </w:r>
-      <w:proofErr w:type="spellEnd"/>
-      <w:r>
-        <w:t xml:space="preserve"> executable file is. </w:t>
-      </w:r>
-    </w:p>
-    <w:p>
-      <w:pPr>
-        <w:pStyle w:val="ListParagraph"/>
-        <w:numPr>
-          <w:ilvl w:val="2"/>
-          <w:numId w:val="1"/>
-        </w:numPr>
+        <w:rPr>
+          <w:b/>
+          <w:color w:val="000000" w:themeColor="text1"/>
+          <w:u w:val="single"/>
+        </w:rPr>
+      </w:pPr>
+    </w:p>
+    <w:p>
+      <w:pPr>
         <w:shd w:val="clear" w:color="auto" w:fill="FFFFFF"/>
         <w:tabs>
           <w:tab w:val="left" w:pos="916"/>
@@ -1590,16 +953,222 @@
           <w:tab w:val="left" w:pos="14656"/>
         </w:tabs>
         <w:spacing w:line="270" w:lineRule="atLeast"/>
-      </w:pPr>
-      <w:r>
-        <w:t xml:space="preserve">ask the shell. Run the following command: </w:t>
-      </w:r>
-    </w:p>
-    <w:p>
-      <w:pPr>
-        <w:pStyle w:val="ListParagraph"/>
-        <w:numPr>
-          <w:ilvl w:val="3"/>
+        <w:rPr>
+          <w:b/>
+          <w:u w:val="single"/>
+        </w:rPr>
+      </w:pPr>
+      <w:r>
+        <w:rPr>
+          <w:b/>
+          <w:u w:val="single"/>
+        </w:rPr>
+        <w:t xml:space="preserve">At this point, your accounts should be linked, however, you won't see anything different yet. You need to set up a new repository and check to see if the Git tab appears. </w:t>
+      </w:r>
+    </w:p>
+    <w:p>
+      <w:pPr>
+        <w:pStyle w:val="ListParagraph"/>
+        <w:numPr>
+          <w:ilvl w:val="0"/>
+          <w:numId w:val="1"/>
+        </w:numPr>
+        <w:rPr>
+          <w:rFonts w:eastAsia="Times New Roman"/>
+        </w:rPr>
+      </w:pPr>
+      <w:r>
+        <w:rPr>
+          <w:rFonts w:eastAsia="Times New Roman"/>
+        </w:rPr>
+        <w:t>In GitHub</w:t>
+      </w:r>
+    </w:p>
+    <w:p>
+      <w:pPr>
+        <w:pStyle w:val="ListParagraph"/>
+        <w:numPr>
+          <w:ilvl w:val="1"/>
+          <w:numId w:val="1"/>
+        </w:numPr>
+        <w:rPr>
+          <w:rFonts w:eastAsia="Times New Roman"/>
+        </w:rPr>
+      </w:pPr>
+      <w:r>
+        <w:rPr>
+          <w:rFonts w:eastAsia="Times New Roman"/>
+        </w:rPr>
+        <w:t xml:space="preserve">Create a new repository in GitHub to test whether you have linked the two accounts. </w:t>
+      </w:r>
+    </w:p>
+    <w:p>
+      <w:pPr>
+        <w:pStyle w:val="ListParagraph"/>
+        <w:numPr>
+          <w:ilvl w:val="2"/>
+          <w:numId w:val="1"/>
+        </w:numPr>
+        <w:rPr>
+          <w:rFonts w:eastAsia="Times New Roman"/>
+        </w:rPr>
+      </w:pPr>
+      <w:r>
+        <w:rPr>
+          <w:rFonts w:eastAsia="Times New Roman"/>
+        </w:rPr>
+        <w:t xml:space="preserve">Name it anything you want. Initialize with a ReadMe. </w:t>
+      </w:r>
+    </w:p>
+    <w:p>
+      <w:pPr>
+        <w:pStyle w:val="ListParagraph"/>
+        <w:numPr>
+          <w:ilvl w:val="2"/>
+          <w:numId w:val="1"/>
+        </w:numPr>
+        <w:rPr>
+          <w:rFonts w:eastAsia="Times New Roman"/>
+        </w:rPr>
+      </w:pPr>
+      <w:r>
+        <w:rPr>
+          <w:rFonts w:eastAsia="Times New Roman"/>
+        </w:rPr>
+        <w:t xml:space="preserve">Once it has been created, navigate to the repository. </w:t>
+      </w:r>
+    </w:p>
+    <w:p>
+      <w:pPr>
+        <w:pStyle w:val="ListParagraph"/>
+        <w:numPr>
+          <w:ilvl w:val="2"/>
+          <w:numId w:val="1"/>
+        </w:numPr>
+        <w:rPr>
+          <w:rFonts w:eastAsia="Times New Roman"/>
+        </w:rPr>
+      </w:pPr>
+      <w:r>
+        <w:rPr>
+          <w:rFonts w:eastAsia="Times New Roman"/>
+        </w:rPr>
+        <w:lastRenderedPageBreak/>
+        <w:t>Press "Clone or Download"</w:t>
+      </w:r>
+    </w:p>
+    <w:p>
+      <w:pPr>
+        <w:pStyle w:val="ListParagraph"/>
+        <w:numPr>
+          <w:ilvl w:val="2"/>
+          <w:numId w:val="1"/>
+        </w:numPr>
+        <w:rPr>
+          <w:rFonts w:eastAsia="Times New Roman"/>
+        </w:rPr>
+      </w:pPr>
+      <w:r>
+        <w:rPr>
+          <w:rFonts w:eastAsia="Times New Roman"/>
+        </w:rPr>
+        <w:t xml:space="preserve">Copy the link. </w:t>
+      </w:r>
+    </w:p>
+    <w:p>
+      <w:pPr>
+        <w:pStyle w:val="ListParagraph"/>
+        <w:numPr>
+          <w:ilvl w:val="0"/>
+          <w:numId w:val="1"/>
+        </w:numPr>
+      </w:pPr>
+      <w:r>
+        <w:t>In RStudio,</w:t>
+      </w:r>
+    </w:p>
+    <w:p>
+      <w:pPr>
+        <w:pStyle w:val="ListParagraph"/>
+        <w:numPr>
+          <w:ilvl w:val="1"/>
+          <w:numId w:val="1"/>
+        </w:numPr>
+      </w:pPr>
+      <w:r>
+        <w:t>Click "New Project"</w:t>
+      </w:r>
+    </w:p>
+    <w:p>
+      <w:pPr>
+        <w:pStyle w:val="ListParagraph"/>
+        <w:numPr>
+          <w:ilvl w:val="1"/>
+          <w:numId w:val="1"/>
+        </w:numPr>
+      </w:pPr>
+      <w:r>
+        <w:t>Choose "version control"</w:t>
+      </w:r>
+    </w:p>
+    <w:p>
+      <w:pPr>
+        <w:pStyle w:val="ListParagraph"/>
+        <w:numPr>
+          <w:ilvl w:val="1"/>
+          <w:numId w:val="1"/>
+        </w:numPr>
+      </w:pPr>
+      <w:r>
+        <w:t>Choose "Git"</w:t>
+      </w:r>
+    </w:p>
+    <w:p>
+      <w:pPr>
+        <w:pStyle w:val="ListParagraph"/>
+        <w:numPr>
+          <w:ilvl w:val="1"/>
+          <w:numId w:val="1"/>
+        </w:numPr>
+      </w:pPr>
+      <w:r>
+        <w:t>In "Repository URL", enter URL copied above</w:t>
+      </w:r>
+    </w:p>
+    <w:p>
+      <w:pPr>
+        <w:pStyle w:val="ListParagraph"/>
+        <w:numPr>
+          <w:ilvl w:val="1"/>
+          <w:numId w:val="1"/>
+        </w:numPr>
+      </w:pPr>
+      <w:r>
+        <w:t>Name the directory whatever you want</w:t>
+      </w:r>
+    </w:p>
+    <w:p>
+      <w:pPr>
+        <w:pStyle w:val="ListParagraph"/>
+        <w:numPr>
+          <w:ilvl w:val="1"/>
+          <w:numId w:val="1"/>
+        </w:numPr>
+      </w:pPr>
+      <w:r>
+        <w:t xml:space="preserve">Now you should see a Git tab on either the top right or bottom right window in R Studio.  </w:t>
+      </w:r>
+    </w:p>
+    <w:p>
+      <w:pPr>
+        <w:pStyle w:val="ListParagraph"/>
+      </w:pPr>
+    </w:p>
+    <w:p>
+      <w:pPr>
+        <w:pStyle w:val="ListParagraph"/>
+        <w:numPr>
+          <w:ilvl w:val="0"/>
           <w:numId w:val="1"/>
         </w:numPr>
         <w:shd w:val="clear" w:color="auto" w:fill="FFFFFF"/>
@@ -1622,24 +1191,24 @@
           <w:tab w:val="left" w:pos="14656"/>
         </w:tabs>
         <w:spacing w:line="270" w:lineRule="atLeast"/>
-      </w:pPr>
-      <w:r>
-        <w:t xml:space="preserve">which </w:t>
-      </w:r>
-      <w:proofErr w:type="spellStart"/>
-      <w:r>
-        <w:t>git</w:t>
-      </w:r>
-      <w:proofErr w:type="spellEnd"/>
-      <w:r>
-        <w:t xml:space="preserve"> (Mac, Linux)</w:t>
-      </w:r>
-    </w:p>
-    <w:p>
-      <w:pPr>
-        <w:pStyle w:val="ListParagraph"/>
-        <w:numPr>
-          <w:ilvl w:val="3"/>
+        <w:rPr>
+          <w:b/>
+          <w:u w:val="single"/>
+        </w:rPr>
+      </w:pPr>
+      <w:r>
+        <w:rPr>
+          <w:b/>
+          <w:u w:val="single"/>
+        </w:rPr>
+        <w:t xml:space="preserve">Handling problems in this process: </w:t>
+      </w:r>
+    </w:p>
+    <w:p>
+      <w:pPr>
+        <w:pStyle w:val="ListParagraph"/>
+        <w:numPr>
+          <w:ilvl w:val="1"/>
           <w:numId w:val="1"/>
         </w:numPr>
         <w:shd w:val="clear" w:color="auto" w:fill="FFFFFF"/>
@@ -1664,22 +1233,14 @@
         <w:spacing w:line="270" w:lineRule="atLeast"/>
       </w:pPr>
       <w:r>
-        <w:t xml:space="preserve">where </w:t>
-      </w:r>
-      <w:proofErr w:type="spellStart"/>
-      <w:r>
-        <w:t>git</w:t>
-      </w:r>
-      <w:proofErr w:type="spellEnd"/>
-      <w:r>
-        <w:t xml:space="preserve"> (most versions of Windows)</w:t>
-      </w:r>
-    </w:p>
-    <w:p>
-      <w:pPr>
-        <w:pStyle w:val="ListParagraph"/>
-        <w:numPr>
-          <w:ilvl w:val="2"/>
+        <w:t xml:space="preserve">When all else fails, try shutting down and restarting R Studio. </w:t>
+      </w:r>
+    </w:p>
+    <w:p>
+      <w:pPr>
+        <w:pStyle w:val="ListParagraph"/>
+        <w:numPr>
+          <w:ilvl w:val="1"/>
           <w:numId w:val="1"/>
         </w:numPr>
         <w:shd w:val="clear" w:color="auto" w:fill="FFFFFF"/>
@@ -1704,17 +1265,14 @@
         <w:spacing w:line="270" w:lineRule="atLeast"/>
       </w:pPr>
       <w:r>
-        <w:t xml:space="preserve">Or follow directions here: </w:t>
-      </w:r>
-      <w:r>
-        <w:t>http://stat545.com/git03_rstudio-meet-git.html</w:t>
-      </w:r>
-    </w:p>
-    <w:p>
-      <w:pPr>
-        <w:pStyle w:val="ListParagraph"/>
-        <w:numPr>
-          <w:ilvl w:val="1"/>
+        <w:t xml:space="preserve">If you can't figure out where you git executable file is. </w:t>
+      </w:r>
+    </w:p>
+    <w:p>
+      <w:pPr>
+        <w:pStyle w:val="ListParagraph"/>
+        <w:numPr>
+          <w:ilvl w:val="2"/>
           <w:numId w:val="1"/>
         </w:numPr>
         <w:shd w:val="clear" w:color="auto" w:fill="FFFFFF"/>
@@ -1739,21 +1297,15 @@
         <w:spacing w:line="270" w:lineRule="atLeast"/>
       </w:pPr>
       <w:r>
-        <w:t>If you see this error</w:t>
-      </w:r>
-      <w:r>
-        <w:t xml:space="preserve"> in your shell</w:t>
-      </w:r>
-      <w:r>
-        <w:t xml:space="preserve">: </w:t>
-      </w:r>
-    </w:p>
-    <w:p>
-      <w:pPr>
-        <w:pStyle w:val="ListParagraph"/>
-        <w:numPr>
-          <w:ilvl w:val="2"/>
-          <w:numId w:val="8"/>
+        <w:t xml:space="preserve">ask the shell. Run the following command: </w:t>
+      </w:r>
+    </w:p>
+    <w:p>
+      <w:pPr>
+        <w:pStyle w:val="ListParagraph"/>
+        <w:numPr>
+          <w:ilvl w:val="3"/>
+          <w:numId w:val="1"/>
         </w:numPr>
         <w:shd w:val="clear" w:color="auto" w:fill="FFFFFF"/>
         <w:tabs>
@@ -1777,31 +1329,15 @@
         <w:spacing w:line="270" w:lineRule="atLeast"/>
       </w:pPr>
       <w:r>
-        <w:t xml:space="preserve">error: unable to read </w:t>
-      </w:r>
-      <w:proofErr w:type="spellStart"/>
-      <w:r>
-        <w:t>askpass</w:t>
-      </w:r>
-      <w:proofErr w:type="spellEnd"/>
-      <w:r>
-        <w:t xml:space="preserve"> response from '</w:t>
-      </w:r>
-      <w:proofErr w:type="spellStart"/>
-      <w:r>
-        <w:t>rpostback-askpass</w:t>
-      </w:r>
-      <w:proofErr w:type="spellEnd"/>
-      <w:r>
-        <w:t>'</w:t>
-      </w:r>
-    </w:p>
-    <w:p>
-      <w:pPr>
-        <w:pStyle w:val="ListParagraph"/>
-        <w:numPr>
-          <w:ilvl w:val="2"/>
-          <w:numId w:val="8"/>
+        <w:t>which git (Mac, Linux)</w:t>
+      </w:r>
+    </w:p>
+    <w:p>
+      <w:pPr>
+        <w:pStyle w:val="ListParagraph"/>
+        <w:numPr>
+          <w:ilvl w:val="3"/>
+          <w:numId w:val="1"/>
         </w:numPr>
         <w:shd w:val="clear" w:color="auto" w:fill="FFFFFF"/>
         <w:tabs>
@@ -1825,7 +1361,7 @@
         <w:spacing w:line="270" w:lineRule="atLeast"/>
       </w:pPr>
       <w:r>
-        <w:t>fatal: could not read Username for 'https://github.com': Device not configured</w:t>
+        <w:t>where git (most versions of Windows)</w:t>
       </w:r>
     </w:p>
     <w:p>
@@ -1857,14 +1393,17 @@
         <w:spacing w:line="270" w:lineRule="atLeast"/>
       </w:pPr>
       <w:r>
-        <w:t>Go to here for the solution: https://github.com/jennybc/stat540_2014/blob/master/seminars/seminar92_git.md</w:t>
-      </w:r>
-    </w:p>
-    <w:p>
-      <w:pPr>
-        <w:pStyle w:val="ListParagraph"/>
-        <w:numPr>
-          <w:ilvl w:val="2"/>
+        <w:t xml:space="preserve">Or follow directions here: </w:t>
+      </w:r>
+      <w:r>
+        <w:t>http://stat545.com/git03_rstudio-meet-git.html</w:t>
+      </w:r>
+    </w:p>
+    <w:p>
+      <w:pPr>
+        <w:pStyle w:val="ListParagraph"/>
+        <w:numPr>
+          <w:ilvl w:val="1"/>
           <w:numId w:val="1"/>
         </w:numPr>
         <w:shd w:val="clear" w:color="auto" w:fill="FFFFFF"/>
@@ -1889,15 +1428,21 @@
         <w:spacing w:line="270" w:lineRule="atLeast"/>
       </w:pPr>
       <w:r>
-        <w:t>Or here</w:t>
-      </w:r>
-    </w:p>
-    <w:p>
-      <w:pPr>
-        <w:pStyle w:val="ListParagraph"/>
-        <w:numPr>
-          <w:ilvl w:val="3"/>
-          <w:numId w:val="1"/>
+        <w:t>If you see this error</w:t>
+      </w:r>
+      <w:r>
+        <w:t xml:space="preserve"> in your shell</w:t>
+      </w:r>
+      <w:r>
+        <w:t xml:space="preserve">: </w:t>
+      </w:r>
+    </w:p>
+    <w:p>
+      <w:pPr>
+        <w:pStyle w:val="ListParagraph"/>
+        <w:numPr>
+          <w:ilvl w:val="2"/>
+          <w:numId w:val="8"/>
         </w:numPr>
         <w:shd w:val="clear" w:color="auto" w:fill="FFFFFF"/>
         <w:tabs>
@@ -1921,18 +1466,15 @@
         <w:spacing w:line="270" w:lineRule="atLeast"/>
       </w:pPr>
       <w:r>
-        <w:t>https://github.com/OHI-Science/ohicore/issues/104</w:t>
-      </w:r>
-      <w:r>
-        <w:tab/>
-      </w:r>
-    </w:p>
-    <w:p>
-      <w:pPr>
-        <w:pStyle w:val="ListParagraph"/>
-        <w:numPr>
-          <w:ilvl w:val="1"/>
-          <w:numId w:val="1"/>
+        <w:t>error: unable to read askpass response from 'rpostback-askpass'</w:t>
+      </w:r>
+    </w:p>
+    <w:p>
+      <w:pPr>
+        <w:pStyle w:val="ListParagraph"/>
+        <w:numPr>
+          <w:ilvl w:val="2"/>
+          <w:numId w:val="8"/>
         </w:numPr>
         <w:shd w:val="clear" w:color="auto" w:fill="FFFFFF"/>
         <w:tabs>
@@ -1956,37 +1498,14 @@
         <w:spacing w:line="270" w:lineRule="atLeast"/>
       </w:pPr>
       <w:r>
-        <w:t>Computer would not let</w:t>
-      </w:r>
-      <w:r>
-        <w:t xml:space="preserve"> you create RSA key - say</w:t>
-      </w:r>
-      <w:r>
-        <w:t>s "no such file exists". Go</w:t>
-      </w:r>
-      <w:r>
-        <w:t xml:space="preserve"> to command prompt and typed </w:t>
-      </w:r>
-      <w:proofErr w:type="spellStart"/>
-      <w:r>
-        <w:t>mkdir.ssh</w:t>
-      </w:r>
-      <w:proofErr w:type="spellEnd"/>
-      <w:r>
-        <w:t xml:space="preserve"> (see here for more details. </w:t>
-      </w:r>
-      <w:r>
-        <w:t>https://jujucharms.com/docs/2.0/getting-started-keygen-win</w:t>
-      </w:r>
-      <w:r>
-        <w:t xml:space="preserve">) </w:t>
-      </w:r>
-    </w:p>
-    <w:p>
-      <w:pPr>
-        <w:pStyle w:val="ListParagraph"/>
-        <w:numPr>
-          <w:ilvl w:val="1"/>
+        <w:t>fatal: could not read Username for 'https://github.com': Device not configured</w:t>
+      </w:r>
+    </w:p>
+    <w:p>
+      <w:pPr>
+        <w:pStyle w:val="ListParagraph"/>
+        <w:numPr>
+          <w:ilvl w:val="2"/>
           <w:numId w:val="1"/>
         </w:numPr>
         <w:shd w:val="clear" w:color="auto" w:fill="FFFFFF"/>
@@ -2011,7 +1530,7 @@
         <w:spacing w:line="270" w:lineRule="atLeast"/>
       </w:pPr>
       <w:r>
-        <w:t xml:space="preserve">Do you have a Mac upgraded to El Capitan? This upgrade moves an important directory that they need to re-install. Follow directions here. </w:t>
+        <w:t>Go to here for the solution: https://github.com/jennybc/stat540_2014/blob/master/seminars/seminar92_git.md</w:t>
       </w:r>
     </w:p>
     <w:p>
@@ -2043,14 +1562,14 @@
         <w:spacing w:line="270" w:lineRule="atLeast"/>
       </w:pPr>
       <w:r>
-        <w:t>http://tips.tutorialhorizon.com/2015/10/01/xcrun-error-invalid-active-developer-path-library-developer-commandline-tools-missing-xcrun/</w:t>
-      </w:r>
-    </w:p>
-    <w:p>
-      <w:pPr>
-        <w:pStyle w:val="ListParagraph"/>
-        <w:numPr>
-          <w:ilvl w:val="1"/>
+        <w:t>Or here</w:t>
+      </w:r>
+    </w:p>
+    <w:p>
+      <w:pPr>
+        <w:pStyle w:val="ListParagraph"/>
+        <w:numPr>
+          <w:ilvl w:val="3"/>
           <w:numId w:val="1"/>
         </w:numPr>
         <w:shd w:val="clear" w:color="auto" w:fill="FFFFFF"/>
@@ -2075,32 +1594,11 @@
         <w:spacing w:line="270" w:lineRule="atLeast"/>
       </w:pPr>
       <w:r>
-        <w:t xml:space="preserve">If you are using an old operating system on a Mac, </w:t>
-      </w:r>
-      <w:proofErr w:type="spellStart"/>
-      <w:r>
-        <w:t>git</w:t>
-      </w:r>
-      <w:proofErr w:type="spellEnd"/>
-      <w:r>
-        <w:t xml:space="preserve"> might not show up for you. Follow instructions here to download the right version of </w:t>
-      </w:r>
-      <w:proofErr w:type="spellStart"/>
-      <w:r>
-        <w:t>git</w:t>
-      </w:r>
-      <w:proofErr w:type="spellEnd"/>
-      <w:r>
-        <w:t xml:space="preserve">. </w:t>
-      </w:r>
-      <w:hyperlink r:id="rId5" w:history="1">
-        <w:r>
-          <w:rPr>
-            <w:rStyle w:val="Hyperlink"/>
-          </w:rPr>
-          <w:t>http://stackoverflow.com/questions/24215564/installing-git-on-mac-os-10-7-5</w:t>
-        </w:r>
-      </w:hyperlink>
+        <w:t>https://github.com/OHI-Science/ohicore/issues/104</w:t>
+      </w:r>
+      <w:r>
+        <w:tab/>
+      </w:r>
     </w:p>
     <w:p>
       <w:pPr>
@@ -2131,36 +1629,22 @@
         <w:spacing w:line="270" w:lineRule="atLeast"/>
       </w:pPr>
       <w:r>
-        <w:t xml:space="preserve">If R Studio does not seem to be talking with </w:t>
-      </w:r>
-      <w:proofErr w:type="spellStart"/>
-      <w:r>
-        <w:t>GitHub</w:t>
-      </w:r>
-      <w:proofErr w:type="spellEnd"/>
-      <w:r>
-        <w:t xml:space="preserve">, you may need to use the SSH clone instead of the http. This is as simple as pushing the “clone as </w:t>
-      </w:r>
-      <w:proofErr w:type="spellStart"/>
-      <w:r>
-        <w:t>ssh</w:t>
-      </w:r>
-      <w:proofErr w:type="spellEnd"/>
-      <w:r>
-        <w:t xml:space="preserve">” button when you go to clone/download in </w:t>
-      </w:r>
-      <w:proofErr w:type="spellStart"/>
-      <w:r>
-        <w:t>GitHub</w:t>
-      </w:r>
-      <w:proofErr w:type="spellEnd"/>
-      <w:r>
-        <w:t xml:space="preserve">. </w:t>
-      </w:r>
-    </w:p>
-    <w:p>
-      <w:pPr>
-        <w:pStyle w:val="ListParagraph"/>
+        <w:t xml:space="preserve">Computer would not let you create RSA key - says "no such file exists". Go to command prompt and typed mkdir.ssh (see here for more details. </w:t>
+      </w:r>
+      <w:r>
+        <w:t>https://jujucharms.com/docs/2.0/getting-started-keygen-win</w:t>
+      </w:r>
+      <w:r>
+        <w:t xml:space="preserve">) </w:t>
+      </w:r>
+    </w:p>
+    <w:p>
+      <w:pPr>
+        <w:pStyle w:val="ListParagraph"/>
+        <w:numPr>
+          <w:ilvl w:val="1"/>
+          <w:numId w:val="1"/>
+        </w:numPr>
         <w:shd w:val="clear" w:color="auto" w:fill="FFFFFF"/>
         <w:tabs>
           <w:tab w:val="left" w:pos="916"/>
@@ -2181,15 +1665,18 @@
           <w:tab w:val="left" w:pos="14656"/>
         </w:tabs>
         <w:spacing w:line="270" w:lineRule="atLeast"/>
-        <w:ind w:left="360"/>
-        <w:rPr>
-          <w:b/>
-          <w:u w:val="single"/>
-        </w:rPr>
-      </w:pPr>
-    </w:p>
-    <w:p>
-      <w:pPr>
+      </w:pPr>
+      <w:r>
+        <w:t xml:space="preserve">Do you have a Mac upgraded to El Capitan? This upgrade moves an important directory that they need to re-install. Follow directions here. </w:t>
+      </w:r>
+    </w:p>
+    <w:p>
+      <w:pPr>
+        <w:pStyle w:val="ListParagraph"/>
+        <w:numPr>
+          <w:ilvl w:val="2"/>
+          <w:numId w:val="1"/>
+        </w:numPr>
         <w:shd w:val="clear" w:color="auto" w:fill="FFFFFF"/>
         <w:tabs>
           <w:tab w:val="left" w:pos="916"/>
@@ -2210,64 +1697,17 @@
           <w:tab w:val="left" w:pos="14656"/>
         </w:tabs>
         <w:spacing w:line="270" w:lineRule="atLeast"/>
-        <w:rPr>
-          <w:b/>
-          <w:u w:val="single"/>
-        </w:rPr>
-      </w:pPr>
-      <w:r>
-        <w:rPr>
-          <w:b/>
-          <w:u w:val="single"/>
-        </w:rPr>
-        <w:t xml:space="preserve">Using R Studio with </w:t>
-      </w:r>
-      <w:proofErr w:type="spellStart"/>
-      <w:r>
-        <w:rPr>
-          <w:b/>
-          <w:u w:val="single"/>
-        </w:rPr>
-        <w:t>git</w:t>
-      </w:r>
-      <w:proofErr w:type="spellEnd"/>
-      <w:r>
-        <w:rPr>
-          <w:b/>
-          <w:u w:val="single"/>
-        </w:rPr>
-        <w:t xml:space="preserve"> and </w:t>
-      </w:r>
-      <w:proofErr w:type="spellStart"/>
-      <w:r>
-        <w:rPr>
-          <w:b/>
-          <w:u w:val="single"/>
-        </w:rPr>
-        <w:t>github</w:t>
-      </w:r>
-      <w:proofErr w:type="spellEnd"/>
-      <w:r>
-        <w:rPr>
-          <w:b/>
-          <w:u w:val="single"/>
-        </w:rPr>
-        <w:t xml:space="preserve"> </w:t>
-      </w:r>
-      <w:r>
-        <w:rPr>
-          <w:b/>
-          <w:u w:val="single"/>
-        </w:rPr>
-        <w:t>to follow along but not suggest changes</w:t>
-      </w:r>
-    </w:p>
-    <w:p>
-      <w:pPr>
-        <w:pStyle w:val="ListParagraph"/>
-        <w:numPr>
-          <w:ilvl w:val="0"/>
-          <w:numId w:val="7"/>
+      </w:pPr>
+      <w:r>
+        <w:t>http://tips.tutorialhorizon.com/2015/10/01/xcrun-error-invalid-active-developer-path-library-developer-commandline-tools-missing-xcrun/</w:t>
+      </w:r>
+    </w:p>
+    <w:p>
+      <w:pPr>
+        <w:pStyle w:val="ListParagraph"/>
+        <w:numPr>
+          <w:ilvl w:val="1"/>
+          <w:numId w:val="1"/>
         </w:numPr>
         <w:shd w:val="clear" w:color="auto" w:fill="FFFFFF"/>
         <w:tabs>
@@ -2289,41 +1729,25 @@
           <w:tab w:val="left" w:pos="14656"/>
         </w:tabs>
         <w:spacing w:line="270" w:lineRule="atLeast"/>
-        <w:rPr>
-          <w:b/>
-          <w:u w:val="single"/>
-        </w:rPr>
-      </w:pPr>
-      <w:r>
-        <w:rPr>
-          <w:b/>
-        </w:rPr>
-        <w:t>Cloning</w:t>
-      </w:r>
-      <w:r>
-        <w:t xml:space="preserve">: </w:t>
-      </w:r>
-      <w:r>
-        <w:t xml:space="preserve">If you just want to follow along with the R scripts from </w:t>
-      </w:r>
-      <w:r>
-        <w:t xml:space="preserve">a repository on </w:t>
-      </w:r>
-      <w:proofErr w:type="spellStart"/>
-      <w:r>
-        <w:t>GitHub</w:t>
-      </w:r>
-      <w:proofErr w:type="spellEnd"/>
-      <w:r>
-        <w:t xml:space="preserve">, and make changes on your local computer, but not suggest changes to the master file, you should do fine with a clone of the repository. </w:t>
-      </w:r>
+      </w:pPr>
+      <w:r>
+        <w:t xml:space="preserve">If you are using an old operating system on a Mac, git might not show up for you. Follow instructions here to download the right version of git. </w:t>
+      </w:r>
+      <w:hyperlink r:id="rId10" w:history="1">
+        <w:r>
+          <w:rPr>
+            <w:rStyle w:val="Hyperlink"/>
+          </w:rPr>
+          <w:t>http://stackoverflow.com/questions/24215564/installing-git-on-mac-os-10-7-5</w:t>
+        </w:r>
+      </w:hyperlink>
     </w:p>
     <w:p>
       <w:pPr>
         <w:pStyle w:val="ListParagraph"/>
         <w:numPr>
           <w:ilvl w:val="1"/>
-          <w:numId w:val="7"/>
+          <w:numId w:val="1"/>
         </w:numPr>
         <w:shd w:val="clear" w:color="auto" w:fill="FFFFFF"/>
         <w:tabs>
@@ -2345,31 +1769,18 @@
           <w:tab w:val="left" w:pos="14656"/>
         </w:tabs>
         <w:spacing w:line="270" w:lineRule="atLeast"/>
-        <w:rPr>
-          <w:b/>
-          <w:u w:val="single"/>
-        </w:rPr>
-      </w:pPr>
-      <w:r>
-        <w:t xml:space="preserve">In </w:t>
-      </w:r>
-      <w:proofErr w:type="spellStart"/>
-      <w:r>
-        <w:t>Github</w:t>
-      </w:r>
-      <w:proofErr w:type="spellEnd"/>
-      <w:r>
-        <w:t xml:space="preserve">, </w:t>
-      </w:r>
-    </w:p>
-    <w:p>
-      <w:pPr>
-        <w:pStyle w:val="ListParagraph"/>
-        <w:numPr>
-          <w:ilvl w:val="3"/>
-          <w:numId w:val="7"/>
-        </w:numPr>
-        <w:shd w:val="clear" w:color="auto" w:fill="FFFFFF"/>
+      </w:pPr>
+      <w:r>
+        <w:t xml:space="preserve">If R Studio does not seem to be talking with GitHub, you may need to use the SSH clone instead of the http. This is as simple as pushing the “clone as ssh” button when you go to clone/download in GitHub. </w:t>
+      </w:r>
+    </w:p>
+    <w:p>
+      <w:pPr>
+        <w:pStyle w:val="ListParagraph"/>
+        <w:numPr>
+          <w:ilvl w:val="1"/>
+          <w:numId w:val="1"/>
+        </w:numPr>
         <w:tabs>
           <w:tab w:val="left" w:pos="916"/>
           <w:tab w:val="left" w:pos="1832"/>
@@ -2391,20 +1802,27 @@
         <w:spacing w:line="270" w:lineRule="atLeast"/>
         <w:rPr>
           <w:b/>
-          <w:u w:val="single"/>
-        </w:rPr>
-      </w:pPr>
-      <w:r>
-        <w:t xml:space="preserve">Click on the repository you want to clone/download. </w:t>
-      </w:r>
-    </w:p>
-    <w:p>
-      <w:pPr>
-        <w:pStyle w:val="ListParagraph"/>
-        <w:numPr>
-          <w:ilvl w:val="3"/>
-          <w:numId w:val="7"/>
-        </w:numPr>
+          <w:bCs/>
+        </w:rPr>
+      </w:pPr>
+      <w:r>
+        <w:t>If you get this error message, and don’t see a .Rproj file associated with your folder</w:t>
+      </w:r>
+      <w:r>
+        <w:t xml:space="preserve">, could be that you have some space issues on your computer (possibly due to security restrictions). </w:t>
+      </w:r>
+      <w:hyperlink r:id="rId11" w:history="1">
+        <w:r>
+          <w:rPr>
+            <w:rStyle w:val="Hyperlink"/>
+          </w:rPr>
+          <w:t>GitHub: Clone succeeded, but checkout failed</w:t>
+        </w:r>
+      </w:hyperlink>
+    </w:p>
+    <w:p>
+      <w:pPr>
+        <w:pStyle w:val="ListParagraph"/>
         <w:shd w:val="clear" w:color="auto" w:fill="FFFFFF"/>
         <w:tabs>
           <w:tab w:val="left" w:pos="916"/>
@@ -2425,25 +1843,17 @@
           <w:tab w:val="left" w:pos="14656"/>
         </w:tabs>
         <w:spacing w:line="270" w:lineRule="atLeast"/>
+        <w:ind w:left="360"/>
         <w:rPr>
           <w:b/>
           <w:u w:val="single"/>
         </w:rPr>
       </w:pPr>
-      <w:r>
-        <w:t>Click on "Clone/Download".</w:t>
-      </w:r>
-      <w:r>
-        <w:t xml:space="preserve"> </w:t>
-      </w:r>
-    </w:p>
-    <w:p>
-      <w:pPr>
-        <w:pStyle w:val="ListParagraph"/>
-        <w:numPr>
-          <w:ilvl w:val="4"/>
-          <w:numId w:val="7"/>
-        </w:numPr>
+      <w:bookmarkStart w:id="0" w:name="_GoBack"/>
+      <w:bookmarkEnd w:id="0"/>
+    </w:p>
+    <w:p>
+      <w:pPr>
         <w:shd w:val="clear" w:color="auto" w:fill="FFFFFF"/>
         <w:tabs>
           <w:tab w:val="left" w:pos="916"/>
@@ -2470,30 +1880,25 @@
         </w:rPr>
       </w:pPr>
       <w:r>
-        <w:t>Note- typically this uses https, but if you are seeing errors associated with the phrase “</w:t>
-      </w:r>
-      <w:proofErr w:type="spellStart"/>
-      <w:r>
-        <w:t>askpass</w:t>
-      </w:r>
-      <w:proofErr w:type="spellEnd"/>
-      <w:r>
-        <w:t xml:space="preserve">” when you try to enter this URL in </w:t>
-      </w:r>
-      <w:proofErr w:type="spellStart"/>
-      <w:r>
-        <w:t>RStudio</w:t>
-      </w:r>
-      <w:proofErr w:type="spellEnd"/>
-      <w:r>
-        <w:t xml:space="preserve"> below, then try using the SSH key instead. </w:t>
-      </w:r>
-    </w:p>
-    <w:p>
-      <w:pPr>
-        <w:pStyle w:val="ListParagraph"/>
-        <w:numPr>
-          <w:ilvl w:val="3"/>
+        <w:rPr>
+          <w:b/>
+          <w:u w:val="single"/>
+        </w:rPr>
+        <w:t xml:space="preserve">Using R Studio with git and github </w:t>
+      </w:r>
+      <w:r>
+        <w:rPr>
+          <w:b/>
+          <w:u w:val="single"/>
+        </w:rPr>
+        <w:t>to follow along but not suggest changes</w:t>
+      </w:r>
+    </w:p>
+    <w:p>
+      <w:pPr>
+        <w:pStyle w:val="ListParagraph"/>
+        <w:numPr>
+          <w:ilvl w:val="0"/>
           <w:numId w:val="7"/>
         </w:numPr>
         <w:shd w:val="clear" w:color="auto" w:fill="FFFFFF"/>
@@ -2522,245 +1927,23 @@
         </w:rPr>
       </w:pPr>
       <w:r>
-        <w:t>Copy the URL</w:t>
-      </w:r>
-      <w:r>
-        <w:t xml:space="preserve">. </w:t>
-      </w:r>
-    </w:p>
-    <w:p>
-      <w:pPr>
-        <w:pStyle w:val="ListParagraph"/>
-        <w:numPr>
-          <w:ilvl w:val="1"/>
-          <w:numId w:val="7"/>
-        </w:numPr>
-      </w:pPr>
-      <w:r>
-        <w:t xml:space="preserve">In </w:t>
-      </w:r>
-      <w:proofErr w:type="spellStart"/>
-      <w:r>
-        <w:t>RStudio</w:t>
-      </w:r>
-      <w:proofErr w:type="spellEnd"/>
-      <w:r>
-        <w:t>,</w:t>
-      </w:r>
-    </w:p>
-    <w:p>
-      <w:pPr>
-        <w:pStyle w:val="ListParagraph"/>
-        <w:numPr>
-          <w:ilvl w:val="2"/>
-          <w:numId w:val="7"/>
-        </w:numPr>
-      </w:pPr>
-      <w:r>
-        <w:t>Click "New Project"</w:t>
-      </w:r>
-    </w:p>
-    <w:p>
-      <w:pPr>
-        <w:pStyle w:val="ListParagraph"/>
-        <w:numPr>
-          <w:ilvl w:val="2"/>
-          <w:numId w:val="7"/>
-        </w:numPr>
-      </w:pPr>
-      <w:r>
-        <w:t>Choose "version control"</w:t>
-      </w:r>
-    </w:p>
-    <w:p>
-      <w:pPr>
-        <w:pStyle w:val="ListParagraph"/>
-        <w:numPr>
-          <w:ilvl w:val="2"/>
-          <w:numId w:val="7"/>
-        </w:numPr>
-      </w:pPr>
-      <w:r>
-        <w:t>Choose "</w:t>
-      </w:r>
-      <w:proofErr w:type="spellStart"/>
-      <w:r>
-        <w:t>Git</w:t>
-      </w:r>
-      <w:proofErr w:type="spellEnd"/>
-      <w:r>
-        <w:t>"</w:t>
-      </w:r>
-    </w:p>
-    <w:p>
-      <w:pPr>
-        <w:pStyle w:val="ListParagraph"/>
-        <w:numPr>
-          <w:ilvl w:val="2"/>
-          <w:numId w:val="7"/>
-        </w:numPr>
-      </w:pPr>
-      <w:r>
-        <w:t>In "Repository URL", enter URL copied above</w:t>
-      </w:r>
-    </w:p>
-    <w:p>
-      <w:pPr>
-        <w:pStyle w:val="ListParagraph"/>
-        <w:numPr>
-          <w:ilvl w:val="2"/>
-          <w:numId w:val="7"/>
-        </w:numPr>
-      </w:pPr>
-      <w:r>
-        <w:t>Name the directory whatever you want</w:t>
-      </w:r>
-    </w:p>
-    <w:p>
-      <w:pPr>
-        <w:pStyle w:val="ListParagraph"/>
-        <w:numPr>
-          <w:ilvl w:val="2"/>
-          <w:numId w:val="7"/>
-        </w:numPr>
-      </w:pPr>
-      <w:r>
-        <w:t>If you want to make changes to the R file, and save them separately from the course file, then use “save as” and rename your R file. This allows you to</w:t>
-      </w:r>
-      <w:r>
-        <w:t xml:space="preserve"> play around with it, savi</w:t>
-      </w:r>
-      <w:r>
-        <w:t xml:space="preserve">ng it locally on your computer, and avoids the problem of </w:t>
-      </w:r>
-      <w:proofErr w:type="spellStart"/>
-      <w:r>
-        <w:t>unstaged</w:t>
-      </w:r>
-      <w:proofErr w:type="spellEnd"/>
-      <w:r>
-        <w:t xml:space="preserve"> changes conflicting with any updates on </w:t>
-      </w:r>
-      <w:proofErr w:type="spellStart"/>
-      <w:r>
-        <w:t>GitHub</w:t>
-      </w:r>
-      <w:proofErr w:type="spellEnd"/>
-      <w:r>
-        <w:t xml:space="preserve">. </w:t>
-      </w:r>
-    </w:p>
-    <w:p>
-      <w:pPr>
-        <w:pStyle w:val="ListParagraph"/>
-        <w:numPr>
-          <w:ilvl w:val="2"/>
-          <w:numId w:val="7"/>
-        </w:numPr>
-      </w:pPr>
-      <w:r>
-        <w:t xml:space="preserve">If you don’t want to save your own changes, then you can just work off of the </w:t>
-      </w:r>
-    </w:p>
-    <w:p>
-      <w:pPr>
-        <w:pStyle w:val="ListParagraph"/>
-        <w:ind w:left="1080"/>
-      </w:pPr>
-    </w:p>
-    <w:p>
-      <w:pPr>
-        <w:pStyle w:val="ListParagraph"/>
-        <w:numPr>
-          <w:ilvl w:val="0"/>
-          <w:numId w:val="7"/>
-        </w:numPr>
-      </w:pPr>
-      <w:r>
         <w:rPr>
           <w:b/>
         </w:rPr>
-        <w:t xml:space="preserve">Branching: If you want to operate within the same repository, but work on a separate branch, and possibly merge it with the main branch at a later time, create a new branch. </w:t>
-      </w:r>
-    </w:p>
-    <w:p>
-      <w:pPr>
-        <w:pStyle w:val="ListParagraph"/>
-        <w:numPr>
-          <w:ilvl w:val="1"/>
-          <w:numId w:val="7"/>
-        </w:numPr>
-      </w:pPr>
-      <w:r>
-        <w:rPr>
-          <w:b/>
-        </w:rPr>
-        <w:t xml:space="preserve">More details later. </w:t>
-      </w:r>
-    </w:p>
-    <w:p>
-      <w:pPr>
-        <w:pStyle w:val="ListParagraph"/>
-        <w:numPr>
-          <w:ilvl w:val="0"/>
-          <w:numId w:val="7"/>
-        </w:numPr>
-      </w:pPr>
-      <w:r>
-        <w:rPr>
-          <w:b/>
-        </w:rPr>
-        <w:t>Forking</w:t>
+        <w:t>Cloning</w:t>
       </w:r>
       <w:r>
         <w:t xml:space="preserve">: </w:t>
       </w:r>
       <w:r>
-        <w:t xml:space="preserve">If you want a duplicate repository in your </w:t>
-      </w:r>
-      <w:r>
-        <w:t xml:space="preserve">personal </w:t>
-      </w:r>
-      <w:proofErr w:type="spellStart"/>
-      <w:r>
-        <w:t>GitHub</w:t>
-      </w:r>
-      <w:proofErr w:type="spellEnd"/>
-      <w:r>
-        <w:t xml:space="preserve"> account, so</w:t>
-      </w:r>
-      <w:r>
-        <w:t xml:space="preserve"> you can do whatever you want with the new files, you might want to fork. If you fork a repository, i</w:t>
-      </w:r>
-      <w:r>
-        <w:t>t is possible</w:t>
-      </w:r>
-      <w:r>
-        <w:t xml:space="preserve"> to</w:t>
-      </w:r>
-      <w:r>
-        <w:t xml:space="preserve"> contribute to the </w:t>
-      </w:r>
-      <w:r>
-        <w:t xml:space="preserve">original </w:t>
-      </w:r>
-      <w:r>
-        <w:t>master R</w:t>
-      </w:r>
-      <w:r>
-        <w:t xml:space="preserve"> </w:t>
-      </w:r>
-      <w:r>
-        <w:t>script via a "pull request"</w:t>
-      </w:r>
-      <w:r>
-        <w:t>, but it would be better to branch if you are working collaboratively on something</w:t>
-      </w:r>
-      <w:r>
-        <w:t xml:space="preserve">. </w:t>
-      </w:r>
-      <w:bookmarkStart w:id="0" w:name="_GoBack"/>
-      <w:bookmarkEnd w:id="0"/>
+        <w:t xml:space="preserve">If you just want to follow along with the R scripts from </w:t>
+      </w:r>
+      <w:r>
+        <w:t>a repository on GitHub</w:t>
+      </w:r>
+      <w:r>
+        <w:t xml:space="preserve">, and make changes on your local computer, but not suggest changes to the master file, you should do fine with a clone of the repository. </w:t>
+      </w:r>
     </w:p>
     <w:p>
       <w:pPr>
@@ -2795,22 +1978,14 @@
         </w:rPr>
       </w:pPr>
       <w:r>
-        <w:t xml:space="preserve">In </w:t>
-      </w:r>
-      <w:proofErr w:type="spellStart"/>
-      <w:r>
-        <w:t>Github</w:t>
-      </w:r>
-      <w:proofErr w:type="spellEnd"/>
-      <w:r>
-        <w:t xml:space="preserve">, </w:t>
-      </w:r>
-    </w:p>
-    <w:p>
-      <w:pPr>
-        <w:pStyle w:val="ListParagraph"/>
-        <w:numPr>
-          <w:ilvl w:val="2"/>
+        <w:t xml:space="preserve">In Github, </w:t>
+      </w:r>
+    </w:p>
+    <w:p>
+      <w:pPr>
+        <w:pStyle w:val="ListParagraph"/>
+        <w:numPr>
+          <w:ilvl w:val="3"/>
           <w:numId w:val="7"/>
         </w:numPr>
         <w:shd w:val="clear" w:color="auto" w:fill="FFFFFF"/>
@@ -2846,7 +2021,7 @@
       <w:pPr>
         <w:pStyle w:val="ListParagraph"/>
         <w:numPr>
-          <w:ilvl w:val="2"/>
+          <w:ilvl w:val="3"/>
           <w:numId w:val="7"/>
         </w:numPr>
         <w:shd w:val="clear" w:color="auto" w:fill="FFFFFF"/>
@@ -2875,14 +2050,18 @@
         </w:rPr>
       </w:pPr>
       <w:r>
-        <w:t xml:space="preserve">Click on "Fork" in upper right side of page. </w:t>
-      </w:r>
-    </w:p>
-    <w:p>
-      <w:pPr>
-        <w:pStyle w:val="ListParagraph"/>
-        <w:numPr>
-          <w:ilvl w:val="2"/>
+        <w:lastRenderedPageBreak/>
+        <w:t>Click on "Clone/Download".</w:t>
+      </w:r>
+      <w:r>
+        <w:t xml:space="preserve"> </w:t>
+      </w:r>
+    </w:p>
+    <w:p>
+      <w:pPr>
+        <w:pStyle w:val="ListParagraph"/>
+        <w:numPr>
+          <w:ilvl w:val="4"/>
           <w:numId w:val="7"/>
         </w:numPr>
         <w:shd w:val="clear" w:color="auto" w:fill="FFFFFF"/>
@@ -2911,28 +2090,14 @@
         </w:rPr>
       </w:pPr>
       <w:r>
-        <w:t>Follow directions - it will ask you where you want to fork this repository to- pick somewhere in your</w:t>
-      </w:r>
-      <w:r>
-        <w:t xml:space="preserve"> personal</w:t>
-      </w:r>
-      <w:r>
-        <w:t xml:space="preserve"> </w:t>
-      </w:r>
-      <w:proofErr w:type="spellStart"/>
-      <w:r>
-        <w:t>GitHub</w:t>
-      </w:r>
-      <w:proofErr w:type="spellEnd"/>
-      <w:r>
-        <w:t xml:space="preserve"> account. </w:t>
-      </w:r>
-    </w:p>
-    <w:p>
-      <w:pPr>
-        <w:pStyle w:val="ListParagraph"/>
-        <w:numPr>
-          <w:ilvl w:val="2"/>
+        <w:t xml:space="preserve">Note- typically this uses https, but if you are seeing errors associated with the phrase “askpass” when you try to enter this URL in RStudio below, then try using the SSH key instead. </w:t>
+      </w:r>
+    </w:p>
+    <w:p>
+      <w:pPr>
+        <w:pStyle w:val="ListParagraph"/>
+        <w:numPr>
+          <w:ilvl w:val="3"/>
           <w:numId w:val="7"/>
         </w:numPr>
         <w:shd w:val="clear" w:color="auto" w:fill="FFFFFF"/>
@@ -2961,7 +2126,10 @@
         </w:rPr>
       </w:pPr>
       <w:r>
-        <w:t xml:space="preserve">Once you've forked it, go to that location, and follow directions for cloning/downloading above. </w:t>
+        <w:t>Copy the URL</w:t>
+      </w:r>
+      <w:r>
+        <w:t xml:space="preserve">. </w:t>
       </w:r>
     </w:p>
     <w:p>
@@ -2973,15 +2141,7 @@
         </w:numPr>
       </w:pPr>
       <w:r>
-        <w:t xml:space="preserve">In </w:t>
-      </w:r>
-      <w:proofErr w:type="spellStart"/>
-      <w:r>
-        <w:t>RStudio</w:t>
-      </w:r>
-      <w:proofErr w:type="spellEnd"/>
-      <w:r>
-        <w:t>,</w:t>
+        <w:t>In RStudio,</w:t>
       </w:r>
     </w:p>
     <w:p>
@@ -3017,15 +2177,7 @@
         </w:numPr>
       </w:pPr>
       <w:r>
-        <w:t>Choose "</w:t>
-      </w:r>
-      <w:proofErr w:type="spellStart"/>
-      <w:r>
-        <w:t>Git</w:t>
-      </w:r>
-      <w:proofErr w:type="spellEnd"/>
-      <w:r>
-        <w:t>"</w:t>
+        <w:t>Choose "Git"</w:t>
       </w:r>
     </w:p>
     <w:p>
@@ -3037,18 +2189,7 @@
         </w:numPr>
       </w:pPr>
       <w:r>
-        <w:t>In "Reposit</w:t>
-      </w:r>
-      <w:r>
-        <w:t xml:space="preserve">ory URL", enter URL copied from </w:t>
-      </w:r>
-      <w:proofErr w:type="spellStart"/>
-      <w:r>
-        <w:t>GitHub</w:t>
-      </w:r>
-      <w:proofErr w:type="spellEnd"/>
-      <w:r>
-        <w:t xml:space="preserve"> "Clone/Download" button above. </w:t>
+        <w:t>In "Repository URL", enter URL copied above</w:t>
       </w:r>
     </w:p>
     <w:p>
@@ -3072,21 +2213,13 @@
         </w:numPr>
       </w:pPr>
       <w:r>
-        <w:t xml:space="preserve">Now you can open </w:t>
-      </w:r>
-      <w:proofErr w:type="gramStart"/>
-      <w:r>
-        <w:t xml:space="preserve">the </w:t>
-      </w:r>
-      <w:r>
-        <w:t>.</w:t>
-      </w:r>
-      <w:r>
-        <w:t>R</w:t>
-      </w:r>
-      <w:proofErr w:type="gramEnd"/>
-      <w:r>
-        <w:t xml:space="preserve"> file and play around with it, </w:t>
+        <w:t>If you want to make changes to the R file, and save them separately from the course file, then use “save as” and rename your R file. This allows you to</w:t>
+      </w:r>
+      <w:r>
+        <w:t xml:space="preserve"> play around with it, savi</w:t>
+      </w:r>
+      <w:r>
+        <w:t xml:space="preserve">ng it locally on your computer, and avoids the problem of unstaged changes conflicting with any updates on GitHub. </w:t>
       </w:r>
     </w:p>
     <w:p>
@@ -3098,154 +2231,106 @@
         </w:numPr>
       </w:pPr>
       <w:r>
-        <w:t xml:space="preserve">Save it locally on your computer. </w:t>
-      </w:r>
-    </w:p>
-    <w:p>
-      <w:pPr>
-        <w:pStyle w:val="ListParagraph"/>
-        <w:numPr>
-          <w:ilvl w:val="2"/>
+        <w:t xml:space="preserve">If you don’t want to save your own changes, then you can just work off of the </w:t>
+      </w:r>
+    </w:p>
+    <w:p>
+      <w:pPr>
+        <w:pStyle w:val="ListParagraph"/>
+        <w:ind w:left="1080"/>
+      </w:pPr>
+    </w:p>
+    <w:p>
+      <w:pPr>
+        <w:pStyle w:val="ListParagraph"/>
+        <w:numPr>
+          <w:ilvl w:val="0"/>
           <w:numId w:val="7"/>
         </w:numPr>
       </w:pPr>
       <w:r>
-        <w:t xml:space="preserve">You can also push changes back to your </w:t>
-      </w:r>
-      <w:proofErr w:type="spellStart"/>
-      <w:r>
-        <w:t>GitHub</w:t>
-      </w:r>
-      <w:proofErr w:type="spellEnd"/>
-      <w:r>
-        <w:t xml:space="preserve"> account. Let's practice this. </w:t>
-      </w:r>
-    </w:p>
-    <w:p>
-      <w:pPr>
-        <w:pStyle w:val="ListParagraph"/>
-        <w:numPr>
-          <w:ilvl w:val="3"/>
+        <w:rPr>
+          <w:b/>
+        </w:rPr>
+        <w:t xml:space="preserve">Branching: If you want to operate within the same repository, but work on a separate branch, and possibly merge it with the main branch at a later time, create a new branch. </w:t>
+      </w:r>
+    </w:p>
+    <w:p>
+      <w:pPr>
+        <w:pStyle w:val="ListParagraph"/>
+        <w:numPr>
+          <w:ilvl w:val="1"/>
           <w:numId w:val="7"/>
         </w:numPr>
       </w:pPr>
       <w:r>
-        <w:t xml:space="preserve">Make some edits to R script. </w:t>
-      </w:r>
-    </w:p>
-    <w:p>
-      <w:pPr>
-        <w:pStyle w:val="ListParagraph"/>
-        <w:numPr>
-          <w:ilvl w:val="3"/>
+        <w:rPr>
+          <w:b/>
+        </w:rPr>
+        <w:t xml:space="preserve">More details later. </w:t>
+      </w:r>
+    </w:p>
+    <w:p>
+      <w:pPr>
+        <w:pStyle w:val="ListParagraph"/>
+        <w:numPr>
+          <w:ilvl w:val="0"/>
           <w:numId w:val="7"/>
         </w:numPr>
       </w:pPr>
       <w:r>
-        <w:t>Save.</w:t>
-      </w:r>
-    </w:p>
-    <w:p>
-      <w:pPr>
-        <w:pStyle w:val="ListParagraph"/>
-        <w:numPr>
-          <w:ilvl w:val="3"/>
+        <w:rPr>
+          <w:b/>
+        </w:rPr>
+        <w:t>Forking</w:t>
+      </w:r>
+      <w:r>
+        <w:t xml:space="preserve">: </w:t>
+      </w:r>
+      <w:r>
+        <w:t xml:space="preserve">If you want a duplicate repository in your </w:t>
+      </w:r>
+      <w:r>
+        <w:t>personal GitHub account, so</w:t>
+      </w:r>
+      <w:r>
+        <w:t xml:space="preserve"> you can do whatever you want with the new files, you might want to fork. If you fork a repository, i</w:t>
+      </w:r>
+      <w:r>
+        <w:t>t is possible</w:t>
+      </w:r>
+      <w:r>
+        <w:t xml:space="preserve"> to</w:t>
+      </w:r>
+      <w:r>
+        <w:t xml:space="preserve"> contribute to the </w:t>
+      </w:r>
+      <w:r>
+        <w:t xml:space="preserve">original </w:t>
+      </w:r>
+      <w:r>
+        <w:t>master R</w:t>
+      </w:r>
+      <w:r>
+        <w:t xml:space="preserve"> </w:t>
+      </w:r>
+      <w:r>
+        <w:t>script via a "pull request"</w:t>
+      </w:r>
+      <w:r>
+        <w:t>, but it would be better to branch if you are working collaboratively on something</w:t>
+      </w:r>
+      <w:r>
+        <w:t xml:space="preserve">. </w:t>
+      </w:r>
+    </w:p>
+    <w:p>
+      <w:pPr>
+        <w:pStyle w:val="ListParagraph"/>
+        <w:numPr>
+          <w:ilvl w:val="1"/>
           <w:numId w:val="7"/>
         </w:numPr>
-      </w:pPr>
-      <w:r>
-        <w:t>Click on "</w:t>
-      </w:r>
-      <w:proofErr w:type="spellStart"/>
-      <w:r>
-        <w:t>Git</w:t>
-      </w:r>
-      <w:proofErr w:type="spellEnd"/>
-      <w:r>
-        <w:t xml:space="preserve">" tab on bottom right panel. </w:t>
-      </w:r>
-    </w:p>
-    <w:p>
-      <w:pPr>
-        <w:pStyle w:val="ListParagraph"/>
-        <w:numPr>
-          <w:ilvl w:val="3"/>
-          <w:numId w:val="7"/>
-        </w:numPr>
-      </w:pPr>
-      <w:r>
-        <w:t xml:space="preserve">Check box next to </w:t>
-      </w:r>
-      <w:proofErr w:type="gramStart"/>
-      <w:r>
-        <w:t>the .R</w:t>
-      </w:r>
-      <w:proofErr w:type="gramEnd"/>
-      <w:r>
-        <w:t xml:space="preserve"> file. </w:t>
-      </w:r>
-    </w:p>
-    <w:p>
-      <w:pPr>
-        <w:pStyle w:val="ListParagraph"/>
-        <w:numPr>
-          <w:ilvl w:val="3"/>
-          <w:numId w:val="7"/>
-        </w:numPr>
-      </w:pPr>
-      <w:r>
-        <w:t xml:space="preserve">Click "commit". This will bring up a new </w:t>
-      </w:r>
-      <w:r>
-        <w:t xml:space="preserve">window. </w:t>
-      </w:r>
-    </w:p>
-    <w:p>
-      <w:pPr>
-        <w:pStyle w:val="ListParagraph"/>
-        <w:numPr>
-          <w:ilvl w:val="3"/>
-          <w:numId w:val="7"/>
-        </w:numPr>
-      </w:pPr>
-      <w:r>
-        <w:t xml:space="preserve">Write a note in the commit box. Press commit. </w:t>
-      </w:r>
-    </w:p>
-    <w:p>
-      <w:pPr>
-        <w:pStyle w:val="ListParagraph"/>
-        <w:numPr>
-          <w:ilvl w:val="3"/>
-          <w:numId w:val="7"/>
-        </w:numPr>
-      </w:pPr>
-      <w:r>
-        <w:t xml:space="preserve">Then press "push" to push your commits to the online repository. </w:t>
-      </w:r>
-    </w:p>
-    <w:p>
-      <w:pPr>
-        <w:pStyle w:val="ListParagraph"/>
-        <w:numPr>
-          <w:ilvl w:val="3"/>
-          <w:numId w:val="7"/>
-        </w:numPr>
-      </w:pPr>
-      <w:r>
-        <w:t xml:space="preserve">Go onto </w:t>
-      </w:r>
-      <w:proofErr w:type="spellStart"/>
-      <w:r>
-        <w:t>GitHub</w:t>
-      </w:r>
-      <w:proofErr w:type="spellEnd"/>
-      <w:r>
-        <w:t xml:space="preserve">, and check to see if those changes are present. Voila! </w:t>
-      </w:r>
-    </w:p>
-    <w:p>
-      <w:pPr>
         <w:shd w:val="clear" w:color="auto" w:fill="FFFFFF"/>
         <w:tabs>
           <w:tab w:val="left" w:pos="916"/>
@@ -3266,10 +2351,22 @@
           <w:tab w:val="left" w:pos="14656"/>
         </w:tabs>
         <w:spacing w:line="270" w:lineRule="atLeast"/>
-      </w:pPr>
-    </w:p>
-    <w:p>
-      <w:pPr>
+        <w:rPr>
+          <w:b/>
+          <w:u w:val="single"/>
+        </w:rPr>
+      </w:pPr>
+      <w:r>
+        <w:t xml:space="preserve">In Github, </w:t>
+      </w:r>
+    </w:p>
+    <w:p>
+      <w:pPr>
+        <w:pStyle w:val="ListParagraph"/>
+        <w:numPr>
+          <w:ilvl w:val="2"/>
+          <w:numId w:val="7"/>
+        </w:numPr>
         <w:shd w:val="clear" w:color="auto" w:fill="FFFFFF"/>
         <w:tabs>
           <w:tab w:val="left" w:pos="916"/>
@@ -3290,30 +2387,415 @@
           <w:tab w:val="left" w:pos="14656"/>
         </w:tabs>
         <w:spacing w:line="270" w:lineRule="atLeast"/>
-      </w:pPr>
-    </w:p>
-    <w:p>
-      <w:pPr>
         <w:rPr>
           <w:b/>
           <w:u w:val="single"/>
         </w:rPr>
       </w:pPr>
       <w:r>
+        <w:t xml:space="preserve">Click on the repository you want to clone/download. </w:t>
+      </w:r>
+    </w:p>
+    <w:p>
+      <w:pPr>
+        <w:pStyle w:val="ListParagraph"/>
+        <w:numPr>
+          <w:ilvl w:val="2"/>
+          <w:numId w:val="7"/>
+        </w:numPr>
+        <w:shd w:val="clear" w:color="auto" w:fill="FFFFFF"/>
+        <w:tabs>
+          <w:tab w:val="left" w:pos="916"/>
+          <w:tab w:val="left" w:pos="1832"/>
+          <w:tab w:val="left" w:pos="2748"/>
+          <w:tab w:val="left" w:pos="3664"/>
+          <w:tab w:val="left" w:pos="4580"/>
+          <w:tab w:val="left" w:pos="5496"/>
+          <w:tab w:val="left" w:pos="6412"/>
+          <w:tab w:val="left" w:pos="7328"/>
+          <w:tab w:val="left" w:pos="8244"/>
+          <w:tab w:val="left" w:pos="9160"/>
+          <w:tab w:val="left" w:pos="10076"/>
+          <w:tab w:val="left" w:pos="10992"/>
+          <w:tab w:val="left" w:pos="11908"/>
+          <w:tab w:val="left" w:pos="12824"/>
+          <w:tab w:val="left" w:pos="13740"/>
+          <w:tab w:val="left" w:pos="14656"/>
+        </w:tabs>
+        <w:spacing w:line="270" w:lineRule="atLeast"/>
         <w:rPr>
           <w:b/>
           <w:u w:val="single"/>
         </w:rPr>
-        <w:t>To create your own repository</w:t>
-      </w:r>
-    </w:p>
-    <w:p>
-      <w:pPr>
+      </w:pPr>
+      <w:r>
+        <w:t xml:space="preserve">Click on "Fork" in upper right side of page. </w:t>
+      </w:r>
+    </w:p>
+    <w:p>
+      <w:pPr>
+        <w:pStyle w:val="ListParagraph"/>
+        <w:numPr>
+          <w:ilvl w:val="2"/>
+          <w:numId w:val="7"/>
+        </w:numPr>
+        <w:shd w:val="clear" w:color="auto" w:fill="FFFFFF"/>
+        <w:tabs>
+          <w:tab w:val="left" w:pos="916"/>
+          <w:tab w:val="left" w:pos="1832"/>
+          <w:tab w:val="left" w:pos="2748"/>
+          <w:tab w:val="left" w:pos="3664"/>
+          <w:tab w:val="left" w:pos="4580"/>
+          <w:tab w:val="left" w:pos="5496"/>
+          <w:tab w:val="left" w:pos="6412"/>
+          <w:tab w:val="left" w:pos="7328"/>
+          <w:tab w:val="left" w:pos="8244"/>
+          <w:tab w:val="left" w:pos="9160"/>
+          <w:tab w:val="left" w:pos="10076"/>
+          <w:tab w:val="left" w:pos="10992"/>
+          <w:tab w:val="left" w:pos="11908"/>
+          <w:tab w:val="left" w:pos="12824"/>
+          <w:tab w:val="left" w:pos="13740"/>
+          <w:tab w:val="left" w:pos="14656"/>
+        </w:tabs>
+        <w:spacing w:line="270" w:lineRule="atLeast"/>
         <w:rPr>
           <w:b/>
           <w:u w:val="single"/>
         </w:rPr>
       </w:pPr>
+      <w:r>
+        <w:t>Follow directions - it will ask you where you want to fork this repository to- pick somewhere in your</w:t>
+      </w:r>
+      <w:r>
+        <w:t xml:space="preserve"> personal</w:t>
+      </w:r>
+      <w:r>
+        <w:t xml:space="preserve"> GitHub account. </w:t>
+      </w:r>
+    </w:p>
+    <w:p>
+      <w:pPr>
+        <w:pStyle w:val="ListParagraph"/>
+        <w:numPr>
+          <w:ilvl w:val="2"/>
+          <w:numId w:val="7"/>
+        </w:numPr>
+        <w:shd w:val="clear" w:color="auto" w:fill="FFFFFF"/>
+        <w:tabs>
+          <w:tab w:val="left" w:pos="916"/>
+          <w:tab w:val="left" w:pos="1832"/>
+          <w:tab w:val="left" w:pos="2748"/>
+          <w:tab w:val="left" w:pos="3664"/>
+          <w:tab w:val="left" w:pos="4580"/>
+          <w:tab w:val="left" w:pos="5496"/>
+          <w:tab w:val="left" w:pos="6412"/>
+          <w:tab w:val="left" w:pos="7328"/>
+          <w:tab w:val="left" w:pos="8244"/>
+          <w:tab w:val="left" w:pos="9160"/>
+          <w:tab w:val="left" w:pos="10076"/>
+          <w:tab w:val="left" w:pos="10992"/>
+          <w:tab w:val="left" w:pos="11908"/>
+          <w:tab w:val="left" w:pos="12824"/>
+          <w:tab w:val="left" w:pos="13740"/>
+          <w:tab w:val="left" w:pos="14656"/>
+        </w:tabs>
+        <w:spacing w:line="270" w:lineRule="atLeast"/>
+        <w:rPr>
+          <w:b/>
+          <w:u w:val="single"/>
+        </w:rPr>
+      </w:pPr>
+      <w:r>
+        <w:t xml:space="preserve">Once you've forked it, go to that location, and follow directions for cloning/downloading above. </w:t>
+      </w:r>
+    </w:p>
+    <w:p>
+      <w:pPr>
+        <w:pStyle w:val="ListParagraph"/>
+        <w:numPr>
+          <w:ilvl w:val="1"/>
+          <w:numId w:val="7"/>
+        </w:numPr>
+      </w:pPr>
+      <w:r>
+        <w:t>In RStudio,</w:t>
+      </w:r>
+    </w:p>
+    <w:p>
+      <w:pPr>
+        <w:pStyle w:val="ListParagraph"/>
+        <w:numPr>
+          <w:ilvl w:val="2"/>
+          <w:numId w:val="7"/>
+        </w:numPr>
+      </w:pPr>
+      <w:r>
+        <w:t>Click "New Project"</w:t>
+      </w:r>
+    </w:p>
+    <w:p>
+      <w:pPr>
+        <w:pStyle w:val="ListParagraph"/>
+        <w:numPr>
+          <w:ilvl w:val="2"/>
+          <w:numId w:val="7"/>
+        </w:numPr>
+      </w:pPr>
+      <w:r>
+        <w:t>Choose "version control"</w:t>
+      </w:r>
+    </w:p>
+    <w:p>
+      <w:pPr>
+        <w:pStyle w:val="ListParagraph"/>
+        <w:numPr>
+          <w:ilvl w:val="2"/>
+          <w:numId w:val="7"/>
+        </w:numPr>
+      </w:pPr>
+      <w:r>
+        <w:t>Choose "Git"</w:t>
+      </w:r>
+    </w:p>
+    <w:p>
+      <w:pPr>
+        <w:pStyle w:val="ListParagraph"/>
+        <w:numPr>
+          <w:ilvl w:val="2"/>
+          <w:numId w:val="7"/>
+        </w:numPr>
+      </w:pPr>
+      <w:r>
+        <w:t>In "Reposit</w:t>
+      </w:r>
+      <w:r>
+        <w:t xml:space="preserve">ory URL", enter URL copied from GitHub "Clone/Download" button above. </w:t>
+      </w:r>
+    </w:p>
+    <w:p>
+      <w:pPr>
+        <w:pStyle w:val="ListParagraph"/>
+        <w:numPr>
+          <w:ilvl w:val="2"/>
+          <w:numId w:val="7"/>
+        </w:numPr>
+      </w:pPr>
+      <w:r>
+        <w:t>Name the directory whatever you want</w:t>
+      </w:r>
+    </w:p>
+    <w:p>
+      <w:pPr>
+        <w:pStyle w:val="ListParagraph"/>
+        <w:numPr>
+          <w:ilvl w:val="2"/>
+          <w:numId w:val="7"/>
+        </w:numPr>
+      </w:pPr>
+      <w:r>
+        <w:t xml:space="preserve">Now you can open the </w:t>
+      </w:r>
+      <w:r>
+        <w:t>.</w:t>
+      </w:r>
+      <w:r>
+        <w:t xml:space="preserve">R file and play around with it, </w:t>
+      </w:r>
+    </w:p>
+    <w:p>
+      <w:pPr>
+        <w:pStyle w:val="ListParagraph"/>
+        <w:numPr>
+          <w:ilvl w:val="2"/>
+          <w:numId w:val="7"/>
+        </w:numPr>
+      </w:pPr>
+      <w:r>
+        <w:t xml:space="preserve">Save it locally on your computer. </w:t>
+      </w:r>
+    </w:p>
+    <w:p>
+      <w:pPr>
+        <w:pStyle w:val="ListParagraph"/>
+        <w:numPr>
+          <w:ilvl w:val="2"/>
+          <w:numId w:val="7"/>
+        </w:numPr>
+      </w:pPr>
+      <w:r>
+        <w:t xml:space="preserve">You can also push changes back to your GitHub account. Let's practice this. </w:t>
+      </w:r>
+    </w:p>
+    <w:p>
+      <w:pPr>
+        <w:pStyle w:val="ListParagraph"/>
+        <w:numPr>
+          <w:ilvl w:val="3"/>
+          <w:numId w:val="7"/>
+        </w:numPr>
+      </w:pPr>
+      <w:r>
+        <w:t xml:space="preserve">Make some edits to R script. </w:t>
+      </w:r>
+    </w:p>
+    <w:p>
+      <w:pPr>
+        <w:pStyle w:val="ListParagraph"/>
+        <w:numPr>
+          <w:ilvl w:val="3"/>
+          <w:numId w:val="7"/>
+        </w:numPr>
+      </w:pPr>
+      <w:r>
+        <w:t>Save.</w:t>
+      </w:r>
+    </w:p>
+    <w:p>
+      <w:pPr>
+        <w:pStyle w:val="ListParagraph"/>
+        <w:numPr>
+          <w:ilvl w:val="3"/>
+          <w:numId w:val="7"/>
+        </w:numPr>
+      </w:pPr>
+      <w:r>
+        <w:t xml:space="preserve">Click on "Git" tab on bottom right panel. </w:t>
+      </w:r>
+    </w:p>
+    <w:p>
+      <w:pPr>
+        <w:pStyle w:val="ListParagraph"/>
+        <w:numPr>
+          <w:ilvl w:val="3"/>
+          <w:numId w:val="7"/>
+        </w:numPr>
+      </w:pPr>
+      <w:r>
+        <w:t xml:space="preserve">Check box next to the .R file. </w:t>
+      </w:r>
+    </w:p>
+    <w:p>
+      <w:pPr>
+        <w:pStyle w:val="ListParagraph"/>
+        <w:numPr>
+          <w:ilvl w:val="3"/>
+          <w:numId w:val="7"/>
+        </w:numPr>
+      </w:pPr>
+      <w:r>
+        <w:t xml:space="preserve">Click "commit". This will bring up a new </w:t>
+      </w:r>
+      <w:r>
+        <w:t xml:space="preserve">window. </w:t>
+      </w:r>
+    </w:p>
+    <w:p>
+      <w:pPr>
+        <w:pStyle w:val="ListParagraph"/>
+        <w:numPr>
+          <w:ilvl w:val="3"/>
+          <w:numId w:val="7"/>
+        </w:numPr>
+      </w:pPr>
+      <w:r>
+        <w:t xml:space="preserve">Write a note in the commit box. Press commit. </w:t>
+      </w:r>
+    </w:p>
+    <w:p>
+      <w:pPr>
+        <w:pStyle w:val="ListParagraph"/>
+        <w:numPr>
+          <w:ilvl w:val="3"/>
+          <w:numId w:val="7"/>
+        </w:numPr>
+      </w:pPr>
+      <w:r>
+        <w:t xml:space="preserve">Then press "push" to push your commits to the online repository. </w:t>
+      </w:r>
+    </w:p>
+    <w:p>
+      <w:pPr>
+        <w:pStyle w:val="ListParagraph"/>
+        <w:numPr>
+          <w:ilvl w:val="3"/>
+          <w:numId w:val="7"/>
+        </w:numPr>
+      </w:pPr>
+      <w:r>
+        <w:t xml:space="preserve">Go onto GitHub, and check to see if those changes are present. Voila! </w:t>
+      </w:r>
+    </w:p>
+    <w:p>
+      <w:pPr>
+        <w:shd w:val="clear" w:color="auto" w:fill="FFFFFF"/>
+        <w:tabs>
+          <w:tab w:val="left" w:pos="916"/>
+          <w:tab w:val="left" w:pos="1832"/>
+          <w:tab w:val="left" w:pos="2748"/>
+          <w:tab w:val="left" w:pos="3664"/>
+          <w:tab w:val="left" w:pos="4580"/>
+          <w:tab w:val="left" w:pos="5496"/>
+          <w:tab w:val="left" w:pos="6412"/>
+          <w:tab w:val="left" w:pos="7328"/>
+          <w:tab w:val="left" w:pos="8244"/>
+          <w:tab w:val="left" w:pos="9160"/>
+          <w:tab w:val="left" w:pos="10076"/>
+          <w:tab w:val="left" w:pos="10992"/>
+          <w:tab w:val="left" w:pos="11908"/>
+          <w:tab w:val="left" w:pos="12824"/>
+          <w:tab w:val="left" w:pos="13740"/>
+          <w:tab w:val="left" w:pos="14656"/>
+        </w:tabs>
+        <w:spacing w:line="270" w:lineRule="atLeast"/>
+      </w:pPr>
+    </w:p>
+    <w:p>
+      <w:pPr>
+        <w:shd w:val="clear" w:color="auto" w:fill="FFFFFF"/>
+        <w:tabs>
+          <w:tab w:val="left" w:pos="916"/>
+          <w:tab w:val="left" w:pos="1832"/>
+          <w:tab w:val="left" w:pos="2748"/>
+          <w:tab w:val="left" w:pos="3664"/>
+          <w:tab w:val="left" w:pos="4580"/>
+          <w:tab w:val="left" w:pos="5496"/>
+          <w:tab w:val="left" w:pos="6412"/>
+          <w:tab w:val="left" w:pos="7328"/>
+          <w:tab w:val="left" w:pos="8244"/>
+          <w:tab w:val="left" w:pos="9160"/>
+          <w:tab w:val="left" w:pos="10076"/>
+          <w:tab w:val="left" w:pos="10992"/>
+          <w:tab w:val="left" w:pos="11908"/>
+          <w:tab w:val="left" w:pos="12824"/>
+          <w:tab w:val="left" w:pos="13740"/>
+          <w:tab w:val="left" w:pos="14656"/>
+        </w:tabs>
+        <w:spacing w:line="270" w:lineRule="atLeast"/>
+      </w:pPr>
+    </w:p>
+    <w:p>
+      <w:pPr>
+        <w:rPr>
+          <w:b/>
+          <w:u w:val="single"/>
+        </w:rPr>
+      </w:pPr>
+      <w:r>
+        <w:rPr>
+          <w:b/>
+          <w:u w:val="single"/>
+        </w:rPr>
+        <w:t>To create your own repository</w:t>
+      </w:r>
+    </w:p>
+    <w:p>
+      <w:pPr>
+        <w:rPr>
+          <w:b/>
+          <w:u w:val="single"/>
+        </w:rPr>
+      </w:pPr>
     </w:p>
     <w:p>
       <w:pPr>
@@ -3342,21 +2824,8 @@
         <w:t>Option 1:</w:t>
       </w:r>
       <w:r>
-        <w:t xml:space="preserve"> Create a repository on </w:t>
-      </w:r>
-      <w:proofErr w:type="spellStart"/>
-      <w:r>
-        <w:t>GitHub</w:t>
-      </w:r>
-      <w:proofErr w:type="spellEnd"/>
-      <w:r>
-        <w:t>, and clone to your local computer/</w:t>
-      </w:r>
-      <w:proofErr w:type="spellStart"/>
-      <w:r>
-        <w:t>RStudio</w:t>
-      </w:r>
-      <w:proofErr w:type="spellEnd"/>
+        <w:t xml:space="preserve"> Create a repository on GitHub, and clone to your local computer/RStudio</w:t>
+      </w:r>
     </w:p>
     <w:p>
       <w:pPr>
@@ -3436,13 +2905,8 @@
         <w:t xml:space="preserve"> </w:t>
       </w:r>
       <w:r>
-        <w:t xml:space="preserve">Create a project on R Studio, and then push to a new repository on </w:t>
-      </w:r>
-      <w:proofErr w:type="spellStart"/>
-      <w:r>
-        <w:t>GitHub</w:t>
-      </w:r>
-      <w:proofErr w:type="spellEnd"/>
+        <w:t>Create a project on R Studio, and then push to a new repository on GitHub</w:t>
+      </w:r>
     </w:p>
     <w:p>
       <w:pPr>
@@ -3468,15 +2932,7 @@
         <w:t>Start a “new project” on R Studio, in the folder set aside for this project.</w:t>
       </w:r>
       <w:r>
-        <w:t xml:space="preserve"> Be sure to click "create a </w:t>
-      </w:r>
-      <w:proofErr w:type="spellStart"/>
-      <w:r>
-        <w:t>git</w:t>
-      </w:r>
-      <w:proofErr w:type="spellEnd"/>
-      <w:r>
-        <w:t xml:space="preserve"> repository" when you create this project. </w:t>
+        <w:t xml:space="preserve"> Be sure to click "create a git repository" when you create this project. </w:t>
       </w:r>
       <w:r>
         <w:t xml:space="preserve"> </w:t>
@@ -3509,50 +2965,19 @@
         </w:numPr>
       </w:pPr>
       <w:r>
-        <w:t>Commit all changes (</w:t>
-      </w:r>
-      <w:proofErr w:type="gramStart"/>
-      <w:r>
-        <w:t xml:space="preserve">except </w:t>
+        <w:t xml:space="preserve">Commit all changes (except </w:t>
       </w:r>
       <w:r>
         <w:t>.</w:t>
       </w:r>
-      <w:proofErr w:type="spellStart"/>
       <w:r>
         <w:t>gitignore</w:t>
       </w:r>
-      <w:proofErr w:type="spellEnd"/>
-      <w:proofErr w:type="gramEnd"/>
-      <w:r>
-        <w:t xml:space="preserve"> and .</w:t>
-      </w:r>
-      <w:proofErr w:type="spellStart"/>
-      <w:r>
-        <w:t>Rproj</w:t>
-      </w:r>
-      <w:proofErr w:type="spellEnd"/>
-      <w:r>
-        <w:t xml:space="preserve"> files</w:t>
-      </w:r>
-      <w:r>
-        <w:t xml:space="preserve">). This doesn’t commit to </w:t>
-      </w:r>
-      <w:proofErr w:type="spellStart"/>
-      <w:r>
-        <w:t>GitHub</w:t>
-      </w:r>
-      <w:proofErr w:type="spellEnd"/>
-      <w:r>
-        <w:t xml:space="preserve">, only to </w:t>
-      </w:r>
-      <w:proofErr w:type="spellStart"/>
-      <w:r>
-        <w:t>Git</w:t>
-      </w:r>
-      <w:proofErr w:type="spellEnd"/>
-      <w:r>
-        <w:t xml:space="preserve">. </w:t>
+      <w:r>
+        <w:t xml:space="preserve"> and .Rproj files</w:t>
+      </w:r>
+      <w:r>
+        <w:t xml:space="preserve">). This doesn’t commit to GitHub, only to Git. </w:t>
       </w:r>
     </w:p>
     <w:p>
@@ -3564,13 +2989,8 @@
         </w:numPr>
       </w:pPr>
       <w:r>
-        <w:t xml:space="preserve">On </w:t>
-      </w:r>
-      <w:proofErr w:type="spellStart"/>
-      <w:r>
-        <w:t>GitHub</w:t>
-      </w:r>
-      <w:proofErr w:type="spellEnd"/>
+        <w:t>On GitHub</w:t>
+      </w:r>
     </w:p>
     <w:p>
       <w:pPr>
@@ -3623,15 +3043,7 @@
         </w:numPr>
       </w:pPr>
       <w:r>
-        <w:t xml:space="preserve">Open Shell. Paste code from </w:t>
-      </w:r>
-      <w:proofErr w:type="spellStart"/>
-      <w:r>
-        <w:t>GitHub</w:t>
-      </w:r>
-      <w:proofErr w:type="spellEnd"/>
-      <w:r>
-        <w:t xml:space="preserve">. Enter username and password if requested. </w:t>
+        <w:t xml:space="preserve">Open Shell. Paste code from GitHub. Enter username and password if requested. </w:t>
       </w:r>
     </w:p>
     <w:p>
@@ -3643,31 +3055,7 @@
         </w:numPr>
       </w:pPr>
       <w:r>
-        <w:t xml:space="preserve">This should create a link between </w:t>
-      </w:r>
-      <w:proofErr w:type="spellStart"/>
-      <w:r>
-        <w:t>Git</w:t>
-      </w:r>
-      <w:proofErr w:type="spellEnd"/>
-      <w:r>
-        <w:t xml:space="preserve"> and </w:t>
-      </w:r>
-      <w:proofErr w:type="spellStart"/>
-      <w:r>
-        <w:t>GitHub</w:t>
-      </w:r>
-      <w:proofErr w:type="spellEnd"/>
-      <w:r>
-        <w:t xml:space="preserve">, and you should be able to push/pull now. To check, push the changes you committed earlier and then open </w:t>
-      </w:r>
-      <w:proofErr w:type="spellStart"/>
-      <w:r>
-        <w:t>GitHub</w:t>
-      </w:r>
-      <w:proofErr w:type="spellEnd"/>
-      <w:r>
-        <w:t xml:space="preserve"> to see if they have shown up. </w:t>
+        <w:t xml:space="preserve">This should create a link between Git and GitHub, and you should be able to push/pull now. To check, push the changes you committed earlier and then open GitHub to see if they have shown up. </w:t>
       </w:r>
     </w:p>
     <w:p>
@@ -3698,52 +3086,12 @@
           <w:b/>
           <w:u w:val="single"/>
         </w:rPr>
-        <w:t xml:space="preserve">Guide to </w:t>
-      </w:r>
-      <w:proofErr w:type="spellStart"/>
-      <w:r>
-        <w:rPr>
-          <w:b/>
-          <w:u w:val="single"/>
-        </w:rPr>
-        <w:t>git</w:t>
-      </w:r>
-      <w:proofErr w:type="spellEnd"/>
-      <w:r>
-        <w:rPr>
-          <w:b/>
-          <w:u w:val="single"/>
-        </w:rPr>
-        <w:t xml:space="preserve"> codes in the R Studio </w:t>
-      </w:r>
-      <w:proofErr w:type="spellStart"/>
-      <w:r>
-        <w:rPr>
-          <w:b/>
-          <w:u w:val="single"/>
-        </w:rPr>
-        <w:t>Git</w:t>
-      </w:r>
-      <w:proofErr w:type="spellEnd"/>
-      <w:r>
-        <w:rPr>
-          <w:b/>
-          <w:u w:val="single"/>
-        </w:rPr>
-        <w:t xml:space="preserve"> pane: </w:t>
-      </w:r>
-    </w:p>
-    <w:p>
-      <w:r>
-        <w:t xml:space="preserve">The </w:t>
-      </w:r>
-      <w:proofErr w:type="spellStart"/>
-      <w:r>
-        <w:t>Git</w:t>
-      </w:r>
-      <w:proofErr w:type="spellEnd"/>
-      <w:r>
-        <w:t xml:space="preserve"> pane lists each file that has been added, changed, or deleted. </w:t>
+        <w:t xml:space="preserve">Guide to git codes in the R Studio Git pane: </w:t>
+      </w:r>
+    </w:p>
+    <w:p>
+      <w:r>
+        <w:t xml:space="preserve">The Git pane lists each file that has been added, changed, or deleted. </w:t>
       </w:r>
     </w:p>
     <w:p>
@@ -3776,7 +3124,7 @@
                     </pic:cNvPicPr>
                   </pic:nvPicPr>
                   <pic:blipFill>
-                    <a:blip r:embed="rId6">
+                    <a:blip r:embed="rId12">
                       <a:extLst>
                         <a:ext uri="{28A0092B-C50C-407E-A947-70E740481C1C}">
                           <a14:useLocalDpi xmlns:a14="http://schemas.microsoft.com/office/drawing/2010/main" val="0"/>
@@ -3854,7 +3202,7 @@
                     </pic:cNvPicPr>
                   </pic:nvPicPr>
                   <pic:blipFill>
-                    <a:blip r:embed="rId7">
+                    <a:blip r:embed="rId13">
                       <a:extLst>
                         <a:ext uri="{28A0092B-C50C-407E-A947-70E740481C1C}">
                           <a14:useLocalDpi xmlns:a14="http://schemas.microsoft.com/office/drawing/2010/main" val="0"/>
@@ -3905,21 +3253,8 @@
         <w:t>ew f</w:t>
       </w:r>
       <w:r>
-        <w:t xml:space="preserve">ile that </w:t>
-      </w:r>
-      <w:proofErr w:type="spellStart"/>
-      <w:r>
-        <w:t>Git</w:t>
-      </w:r>
-      <w:proofErr w:type="spellEnd"/>
-      <w:r>
-        <w:t xml:space="preserve"> hasn’t seen before and isn’t being tracked by </w:t>
-      </w:r>
-      <w:proofErr w:type="spellStart"/>
-      <w:r>
-        <w:t>git</w:t>
-      </w:r>
-      <w:proofErr w:type="spellEnd"/>
+        <w:t>ile that Git hasn’t seen before and isn’t being tracked by git</w:t>
+      </w:r>
     </w:p>
     <w:p>
       <w:pPr>
@@ -3951,7 +3286,7 @@
                     </pic:cNvPicPr>
                   </pic:nvPicPr>
                   <pic:blipFill>
-                    <a:blip r:embed="rId8">
+                    <a:blip r:embed="rId14">
                       <a:extLst>
                         <a:ext uri="{28A0092B-C50C-407E-A947-70E740481C1C}">
                           <a14:useLocalDpi xmlns:a14="http://schemas.microsoft.com/office/drawing/2010/main" val="0"/>
@@ -4029,7 +3364,7 @@
                     </pic:cNvPicPr>
                   </pic:nvPicPr>
                   <pic:blipFill>
-                    <a:blip r:embed="rId9">
+                    <a:blip r:embed="rId15">
                       <a:extLst>
                         <a:ext uri="{28A0092B-C50C-407E-A947-70E740481C1C}">
                           <a14:useLocalDpi xmlns:a14="http://schemas.microsoft.com/office/drawing/2010/main" val="0"/>
@@ -4106,7 +3441,7 @@
                     </pic:cNvPicPr>
                   </pic:nvPicPr>
                   <pic:blipFill>
-                    <a:blip r:embed="rId10">
+                    <a:blip r:embed="rId16">
                       <a:extLst>
                         <a:ext uri="{28A0092B-C50C-407E-A947-70E740481C1C}">
                           <a14:useLocalDpi xmlns:a14="http://schemas.microsoft.com/office/drawing/2010/main" val="0"/>
@@ -4146,13 +3481,8 @@
         </w:rPr>
         <w:t xml:space="preserve">Renamed. </w:t>
       </w:r>
-      <w:proofErr w:type="spellStart"/>
-      <w:r>
-        <w:t>Git</w:t>
-      </w:r>
-      <w:proofErr w:type="spellEnd"/>
-      <w:r>
-        <w:t xml:space="preserve"> recognizes that a file has been renamed. </w:t>
+      <w:r>
+        <w:t xml:space="preserve">Git recognizes that a file has been renamed. </w:t>
       </w:r>
     </w:p>
     <w:p>
@@ -4185,7 +3515,7 @@
                     </pic:cNvPicPr>
                   </pic:nvPicPr>
                   <pic:blipFill>
-                    <a:blip r:embed="rId11">
+                    <a:blip r:embed="rId17">
                       <a:extLst>
                         <a:ext uri="{28A0092B-C50C-407E-A947-70E740481C1C}">
                           <a14:useLocalDpi xmlns:a14="http://schemas.microsoft.com/office/drawing/2010/main" val="0"/>
@@ -4229,15 +3559,7 @@
         <w:t xml:space="preserve">Modified Modified. </w:t>
       </w:r>
       <w:r>
-        <w:t xml:space="preserve">Means you have some staged changes and some </w:t>
-      </w:r>
-      <w:proofErr w:type="spellStart"/>
-      <w:r>
-        <w:t>unstaged</w:t>
-      </w:r>
-      <w:proofErr w:type="spellEnd"/>
-      <w:r>
-        <w:t xml:space="preserve"> changes in a file.</w:t>
+        <w:t>Means you have some staged changes and some unstaged changes in a file.</w:t>
       </w:r>
     </w:p>
     <w:p>
@@ -4274,7 +3596,7 @@
                     </pic:cNvPicPr>
                   </pic:nvPicPr>
                   <pic:blipFill>
-                    <a:blip r:embed="rId12">
+                    <a:blip r:embed="rId18">
                       <a:extLst>
                         <a:ext uri="{28A0092B-C50C-407E-A947-70E740481C1C}">
                           <a14:useLocalDpi xmlns:a14="http://schemas.microsoft.com/office/drawing/2010/main" val="0"/>
@@ -4343,17 +3665,8 @@
           <w:b/>
           <w:u w:val="single"/>
         </w:rPr>
-        <w:t xml:space="preserve"> about using R Studio with </w:t>
-      </w:r>
-      <w:proofErr w:type="spellStart"/>
-      <w:r>
-        <w:rPr>
-          <w:b/>
-          <w:u w:val="single"/>
-        </w:rPr>
-        <w:t>Git</w:t>
-      </w:r>
-      <w:proofErr w:type="spellEnd"/>
+        <w:t xml:space="preserve"> about using R Studio with Git</w:t>
+      </w:r>
     </w:p>
     <w:p>
       <w:pPr>
@@ -4392,18 +3705,11 @@
           <w:b/>
           <w:bCs/>
         </w:rPr>
+        <w:lastRenderedPageBreak/>
         <w:t>Select files</w:t>
       </w:r>
       <w:r>
-        <w:t>. To stage (select) a single file for inclusion, tick its check box. To stage all files, press Ctrl/</w:t>
-      </w:r>
-      <w:proofErr w:type="spellStart"/>
-      <w:r>
-        <w:t>Cmd</w:t>
-      </w:r>
-      <w:proofErr w:type="spellEnd"/>
-      <w:r>
-        <w:t xml:space="preserve"> + A, then click </w:t>
+        <w:t>. To stage (select) a single file for inclusion, tick its check box. To stage all files, press Ctrl/Cmd + A, then click </w:t>
       </w:r>
       <w:r>
         <w:rPr>
@@ -4427,7 +3733,7 @@
                     </pic:cNvPicPr>
                   </pic:nvPicPr>
                   <pic:blipFill>
-                    <a:blip r:embed="rId13">
+                    <a:blip r:embed="rId19">
                       <a:extLst>
                         <a:ext uri="{28A0092B-C50C-407E-A947-70E740481C1C}">
                           <a14:useLocalDpi xmlns:a14="http://schemas.microsoft.com/office/drawing/2010/main" val="0"/>
@@ -4471,15 +3777,7 @@
         </w:numPr>
       </w:pPr>
       <w:r>
-        <w:t>As you stage each file, you’ll notice that its status changes. The icon will change columns from right (</w:t>
-      </w:r>
-      <w:proofErr w:type="spellStart"/>
-      <w:r>
-        <w:t>unstaged</w:t>
-      </w:r>
-      <w:proofErr w:type="spellEnd"/>
-      <w:r>
-        <w:t xml:space="preserve"> status) to left (staged status), and you might see one of two new icons:</w:t>
+        <w:t>As you stage each file, you’ll notice that its status changes. The icon will change columns from right (unstaged status) to left (staged status), and you might see one of two new icons:</w:t>
       </w:r>
     </w:p>
     <w:p>
@@ -4515,7 +3813,7 @@
                     </pic:cNvPicPr>
                   </pic:nvPicPr>
                   <pic:blipFill>
-                    <a:blip r:embed="rId9">
+                    <a:blip r:embed="rId15">
                       <a:extLst>
                         <a:ext uri="{28A0092B-C50C-407E-A947-70E740481C1C}">
                           <a14:useLocalDpi xmlns:a14="http://schemas.microsoft.com/office/drawing/2010/main" val="0"/>
@@ -4547,15 +3845,7 @@
         </w:drawing>
       </w:r>
       <w:r>
-        <w:t xml:space="preserve">: after staging an untracked file, </w:t>
-      </w:r>
-      <w:proofErr w:type="spellStart"/>
-      <w:r>
-        <w:t>Git</w:t>
-      </w:r>
-      <w:proofErr w:type="spellEnd"/>
-      <w:r>
-        <w:t xml:space="preserve"> now knows that you want to add it to the repo.</w:t>
+        <w:t>: after staging an untracked file, Git now knows that you want to add it to the repo.</w:t>
       </w:r>
     </w:p>
     <w:p>
@@ -4591,7 +3881,7 @@
                     </pic:cNvPicPr>
                   </pic:nvPicPr>
                   <pic:blipFill>
-                    <a:blip r:embed="rId10">
+                    <a:blip r:embed="rId16">
                       <a:extLst>
                         <a:ext uri="{28A0092B-C50C-407E-A947-70E740481C1C}">
                           <a14:useLocalDpi xmlns:a14="http://schemas.microsoft.com/office/drawing/2010/main" val="0"/>
@@ -4623,31 +3913,7 @@
         </w:drawing>
       </w:r>
       <w:r>
-        <w:t xml:space="preserve">: If you rename a file, </w:t>
-      </w:r>
-      <w:proofErr w:type="spellStart"/>
-      <w:r>
-        <w:t>Git</w:t>
-      </w:r>
-      <w:proofErr w:type="spellEnd"/>
-      <w:r>
-        <w:t xml:space="preserve"> initially sees it as a deletion and addition. Once you stage both changes, </w:t>
-      </w:r>
-      <w:proofErr w:type="spellStart"/>
-      <w:r>
-        <w:t>Git</w:t>
-      </w:r>
-      <w:proofErr w:type="spellEnd"/>
-      <w:r>
-        <w:t xml:space="preserve"> will </w:t>
-      </w:r>
-      <w:proofErr w:type="spellStart"/>
-      <w:r>
-        <w:t>recognise</w:t>
-      </w:r>
-      <w:proofErr w:type="spellEnd"/>
-      <w:r>
-        <w:t xml:space="preserve"> that it’s a rename.</w:t>
+        <w:t>: If you rename a file, Git initially sees it as a deletion and addition. Once you stage both changes, Git will recognise that it’s a rename.</w:t>
       </w:r>
     </w:p>
     <w:p>
@@ -4683,7 +3949,7 @@
                     </pic:cNvPicPr>
                   </pic:nvPicPr>
                   <pic:blipFill>
-                    <a:blip r:embed="rId11">
+                    <a:blip r:embed="rId17">
                       <a:extLst>
                         <a:ext uri="{28A0092B-C50C-407E-A947-70E740481C1C}">
                           <a14:useLocalDpi xmlns:a14="http://schemas.microsoft.com/office/drawing/2010/main" val="0"/>
@@ -4715,23 +3981,7 @@
         </w:drawing>
       </w:r>
       <w:r>
-        <w:t xml:space="preserve">. This means that you have both staged and </w:t>
-      </w:r>
-      <w:proofErr w:type="spellStart"/>
-      <w:r>
-        <w:t>unstaged</w:t>
-      </w:r>
-      <w:proofErr w:type="spellEnd"/>
-      <w:r>
-        <w:t xml:space="preserve"> changes in the same file. This happens when you’ve made some changes, staged them, and then made some more. Clicking the staged checkbox will stage your new changes, clicking it again will </w:t>
-      </w:r>
-      <w:proofErr w:type="spellStart"/>
-      <w:r>
-        <w:t>unstage</w:t>
-      </w:r>
-      <w:proofErr w:type="spellEnd"/>
-      <w:r>
-        <w:t xml:space="preserve"> both sets of changes.</w:t>
+        <w:t>. This means that you have both staged and unstaged changes in the same file. This happens when you’ve made some changes, staged them, and then made some more. Clicking the staged checkbox will stage your new changes, clicking it again will unstage both sets of changes.</w:t>
       </w:r>
     </w:p>
     <w:p>
@@ -4850,7 +4100,7 @@
                     </pic:cNvPicPr>
                   </pic:nvPicPr>
                   <pic:blipFill>
-                    <a:blip r:embed="rId14">
+                    <a:blip r:embed="rId20">
                       <a:extLst>
                         <a:ext uri="{28A0092B-C50C-407E-A947-70E740481C1C}">
                           <a14:useLocalDpi xmlns:a14="http://schemas.microsoft.com/office/drawing/2010/main" val="0"/>
@@ -4913,15 +4163,7 @@
         <w:t>colors</w:t>
       </w:r>
       <w:r>
-        <w:t xml:space="preserve"> </w:t>
-      </w:r>
-      <w:proofErr w:type="gramStart"/>
-      <w:r>
-        <w:t>tells</w:t>
-      </w:r>
-      <w:proofErr w:type="gramEnd"/>
-      <w:r>
-        <w:t xml:space="preserve"> you whether the text has been added (green) or removed (red). The grey lines of code above and below the changes give you additional context.</w:t>
+        <w:t xml:space="preserve"> tells you whether the text has been added (green) or removed (red). The grey lines of code above and below the changes give you additional context.</w:t>
       </w:r>
     </w:p>
     <w:p>
@@ -4950,15 +4192,7 @@
         </w:numPr>
       </w:pPr>
       <w:r>
-        <w:t xml:space="preserve">If you haven’t pushed to </w:t>
-      </w:r>
-      <w:proofErr w:type="spellStart"/>
-      <w:r>
-        <w:t>GitHub</w:t>
-      </w:r>
-      <w:proofErr w:type="spellEnd"/>
-      <w:r>
-        <w:t xml:space="preserve"> yet, this can be done simply in R Studio. </w:t>
+        <w:t xml:space="preserve">If you haven’t pushed to GitHub yet, this can be done simply in R Studio. </w:t>
       </w:r>
     </w:p>
     <w:p>
@@ -4970,15 +4204,7 @@
         </w:numPr>
       </w:pPr>
       <w:r>
-        <w:t xml:space="preserve">Right click on the file in the </w:t>
-      </w:r>
-      <w:proofErr w:type="spellStart"/>
-      <w:r>
-        <w:t>Git</w:t>
-      </w:r>
-      <w:proofErr w:type="spellEnd"/>
-      <w:r>
-        <w:t xml:space="preserve"> pane and select “revert”. This will restore the version from before the most recent commit. This operation is permanent, so use carefully! </w:t>
+        <w:t xml:space="preserve">Right click on the file in the Git pane and select “revert”. This will restore the version from before the most recent commit. This operation is permanent, so use carefully! </w:t>
       </w:r>
     </w:p>
     <w:p>
@@ -5038,15 +4264,7 @@
         </w:numPr>
       </w:pPr>
       <w:r>
-        <w:t xml:space="preserve">Under the </w:t>
-      </w:r>
-      <w:proofErr w:type="spellStart"/>
-      <w:r>
-        <w:t>Git</w:t>
-      </w:r>
-      <w:proofErr w:type="spellEnd"/>
-      <w:r>
-        <w:t xml:space="preserve"> tab, a red D appears next to the deleted file</w:t>
+        <w:t>Under the Git tab, a red D appears next to the deleted file</w:t>
       </w:r>
     </w:p>
     <w:p>
@@ -5083,15 +4301,7 @@
         </w:numPr>
       </w:pPr>
       <w:r>
-        <w:t xml:space="preserve">Sometimes you might want to ignore a file (i.e. not push it up to </w:t>
-      </w:r>
-      <w:proofErr w:type="spellStart"/>
-      <w:r>
-        <w:t>GitHub</w:t>
-      </w:r>
-      <w:proofErr w:type="spellEnd"/>
-      <w:r>
-        <w:t xml:space="preserve">, just keep it on your desktop). </w:t>
+        <w:t xml:space="preserve">Sometimes you might want to ignore a file (i.e. not push it up to GitHub, just keep it on your desktop). </w:t>
       </w:r>
     </w:p>
     <w:p>
@@ -5115,28 +4325,7 @@
         </w:numPr>
       </w:pPr>
       <w:r>
-        <w:t xml:space="preserve">Add </w:t>
-      </w:r>
-      <w:proofErr w:type="gramStart"/>
-      <w:r>
-        <w:t>to .</w:t>
-      </w:r>
-      <w:proofErr w:type="spellStart"/>
-      <w:r>
-        <w:t>gitignore</w:t>
-      </w:r>
-      <w:proofErr w:type="spellEnd"/>
-      <w:proofErr w:type="gramEnd"/>
-      <w:r>
-        <w:t xml:space="preserve">. Right click on the file in the </w:t>
-      </w:r>
-      <w:proofErr w:type="spellStart"/>
-      <w:r>
-        <w:t>Git</w:t>
-      </w:r>
-      <w:proofErr w:type="spellEnd"/>
-      <w:r>
-        <w:t xml:space="preserve"> pane, and select “Ignore”</w:t>
+        <w:t>Add to .gitignore. Right click on the file in the Git pane, and select “Ignore”</w:t>
       </w:r>
     </w:p>
     <w:p/>
@@ -5149,13 +4338,8 @@
         </w:numPr>
       </w:pPr>
       <w:r>
-        <w:t xml:space="preserve">Pushing to </w:t>
-      </w:r>
-      <w:proofErr w:type="spellStart"/>
-      <w:r>
-        <w:t>Github</w:t>
-      </w:r>
-      <w:proofErr w:type="spellEnd"/>
+        <w:t>Pushing to Github</w:t>
+      </w:r>
     </w:p>
     <w:p>
       <w:pPr>
@@ -5166,15 +4350,7 @@
         </w:numPr>
       </w:pPr>
       <w:r>
-        <w:t xml:space="preserve">After you are finished working, you should push your changes to </w:t>
-      </w:r>
-      <w:proofErr w:type="spellStart"/>
-      <w:r>
-        <w:t>Github</w:t>
-      </w:r>
-      <w:proofErr w:type="spellEnd"/>
-      <w:r>
-        <w:t xml:space="preserve">. You should have far fewer Push’s than Commits. </w:t>
+        <w:t xml:space="preserve">After you are finished working, you should push your changes to Github. You should have far fewer Push’s than Commits. </w:t>
       </w:r>
     </w:p>
     <w:p>
@@ -5202,13 +4378,8 @@
           <w:numId w:val="11"/>
         </w:numPr>
       </w:pPr>
-      <w:proofErr w:type="spellStart"/>
-      <w:r>
-        <w:t>RStudio</w:t>
-      </w:r>
-      <w:proofErr w:type="spellEnd"/>
-      <w:r>
-        <w:t xml:space="preserve"> currently doesn’t provide any tools to help with merge conflicts, so you’ll need to use the command line.</w:t>
+      <w:r>
+        <w:t>RStudio currently doesn’t provide any tools to help with merge conflicts, so you’ll need to use the command line.</w:t>
       </w:r>
     </w:p>
     <w:p>
@@ -5222,7 +4393,7 @@
       <w:r>
         <w:t xml:space="preserve">For more help, see: Working with Others section of this website: </w:t>
       </w:r>
-      <w:hyperlink r:id="rId15" w:history="1">
+      <w:hyperlink r:id="rId21" w:history="1">
         <w:r>
           <w:rPr>
             <w:rStyle w:val="Hyperlink"/>
@@ -5266,31 +4437,7 @@
         <w:t>https://git-lfs.github.com/</w:t>
       </w:r>
       <w:r>
-        <w:t xml:space="preserve">) that allows you to store large files on </w:t>
-      </w:r>
-      <w:proofErr w:type="spellStart"/>
-      <w:r>
-        <w:t>GitHub</w:t>
-      </w:r>
-      <w:proofErr w:type="spellEnd"/>
-      <w:r>
-        <w:t xml:space="preserve">. Then, I pushed the large file to </w:t>
-      </w:r>
-      <w:proofErr w:type="spellStart"/>
-      <w:r>
-        <w:t>GitHub</w:t>
-      </w:r>
-      <w:proofErr w:type="spellEnd"/>
-      <w:r>
-        <w:t xml:space="preserve"> manually (using terminal/shell), and then I deleted the file and pushed that change to </w:t>
-      </w:r>
-      <w:proofErr w:type="spellStart"/>
-      <w:r>
-        <w:t>GitHub</w:t>
-      </w:r>
-      <w:proofErr w:type="spellEnd"/>
-      <w:r>
-        <w:t xml:space="preserve"> so others don't have the same problem if they download and try to push it back up. </w:t>
+        <w:t xml:space="preserve">) that allows you to store large files on GitHub. Then, I pushed the large file to GitHub manually (using terminal/shell), and then I deleted the file and pushed that change to GitHub so others don't have the same problem if they download and try to push it back up. </w:t>
       </w:r>
     </w:p>
     <w:p>
@@ -5338,23 +4485,7 @@
         </w:numPr>
       </w:pPr>
       <w:r>
-        <w:t xml:space="preserve">A fantastic, readable overview of how to use </w:t>
-      </w:r>
-      <w:proofErr w:type="spellStart"/>
-      <w:r>
-        <w:t>GitHub</w:t>
-      </w:r>
-      <w:proofErr w:type="spellEnd"/>
-      <w:r>
-        <w:t xml:space="preserve">, </w:t>
-      </w:r>
-      <w:proofErr w:type="spellStart"/>
-      <w:r>
-        <w:t>Git</w:t>
-      </w:r>
-      <w:proofErr w:type="spellEnd"/>
-      <w:r>
-        <w:t>, and R Studio</w:t>
+        <w:t>A fantastic, readable overview of how to use GitHub, Git, and R Studio</w:t>
       </w:r>
     </w:p>
     <w:p>
@@ -5365,7 +4496,7 @@
           <w:numId w:val="12"/>
         </w:numPr>
       </w:pPr>
-      <w:hyperlink r:id="rId16" w:history="1">
+      <w:hyperlink r:id="rId22" w:history="1">
         <w:r>
           <w:rPr>
             <w:rStyle w:val="Hyperlink"/>
@@ -5386,21 +4517,8 @@
         </w:numPr>
       </w:pPr>
       <w:r>
-        <w:t xml:space="preserve">Hadley’s guide – good introduction to R Studio and </w:t>
-      </w:r>
-      <w:proofErr w:type="spellStart"/>
-      <w:r>
-        <w:t>Git</w:t>
-      </w:r>
-      <w:proofErr w:type="spellEnd"/>
-      <w:r>
-        <w:t>/</w:t>
-      </w:r>
-      <w:proofErr w:type="spellStart"/>
-      <w:r>
-        <w:t>Github</w:t>
-      </w:r>
-      <w:proofErr w:type="spellEnd"/>
+        <w:t>Hadley’s guide – good introduction to R Studio and Git/Github</w:t>
+      </w:r>
     </w:p>
     <w:p>
       <w:pPr>
@@ -5410,7 +4528,7 @@
           <w:numId w:val="12"/>
         </w:numPr>
       </w:pPr>
-      <w:hyperlink r:id="rId17" w:history="1">
+      <w:hyperlink r:id="rId23" w:history="1">
         <w:r>
           <w:rPr>
             <w:rStyle w:val="Hyperlink"/>
@@ -5442,7 +4560,7 @@
           <w:numId w:val="12"/>
         </w:numPr>
       </w:pPr>
-      <w:hyperlink r:id="rId18" w:history="1">
+      <w:hyperlink r:id="rId24" w:history="1">
         <w:r>
           <w:rPr>
             <w:rStyle w:val="Hyperlink"/>
@@ -5459,7 +4577,7 @@
           <w:numId w:val="12"/>
         </w:numPr>
       </w:pPr>
-      <w:hyperlink r:id="rId19" w:history="1">
+      <w:hyperlink r:id="rId25" w:history="1">
         <w:r>
           <w:rPr>
             <w:rStyle w:val="Hyperlink"/>
@@ -5480,15 +4598,7 @@
         </w:numPr>
       </w:pPr>
       <w:r>
-        <w:t xml:space="preserve">Overview of setup &amp; common ways of using </w:t>
-      </w:r>
-      <w:proofErr w:type="spellStart"/>
-      <w:r>
-        <w:t>git</w:t>
-      </w:r>
-      <w:proofErr w:type="spellEnd"/>
-      <w:r>
-        <w:t xml:space="preserve"> with r studio</w:t>
+        <w:t>Overview of setup &amp; common ways of using git with r studio</w:t>
       </w:r>
     </w:p>
     <w:p>
@@ -5499,7 +4609,7 @@
           <w:numId w:val="12"/>
         </w:numPr>
       </w:pPr>
-      <w:hyperlink r:id="rId20" w:history="1">
+      <w:hyperlink r:id="rId26" w:history="1">
         <w:r>
           <w:rPr>
             <w:rStyle w:val="Hyperlink"/>
@@ -5537,7 +4647,7 @@
           <w:numId w:val="11"/>
         </w:numPr>
       </w:pPr>
-      <w:hyperlink r:id="rId21" w:history="1">
+      <w:hyperlink r:id="rId27" w:history="1">
         <w:r>
           <w:rPr>
             <w:rStyle w:val="Hyperlink"/>
@@ -5555,15 +4665,7 @@
         </w:numPr>
       </w:pPr>
       <w:r>
-        <w:t xml:space="preserve">Great graphic showing how </w:t>
-      </w:r>
-      <w:proofErr w:type="spellStart"/>
-      <w:r>
-        <w:t>git</w:t>
-      </w:r>
-      <w:proofErr w:type="spellEnd"/>
-      <w:r>
-        <w:t xml:space="preserve"> works (especially useful for understanding shell commands)</w:t>
+        <w:t>Great graphic showing how git works (especially useful for understanding shell commands)</w:t>
       </w:r>
     </w:p>
     <w:p>
@@ -5574,7 +4676,7 @@
           <w:numId w:val="11"/>
         </w:numPr>
       </w:pPr>
-      <w:hyperlink r:id="rId22" w:history="1">
+      <w:hyperlink r:id="rId28" w:history="1">
         <w:r>
           <w:rPr>
             <w:rStyle w:val="Hyperlink"/>
@@ -5605,8 +4707,8 @@
 </file>
 
 <file path=word/numbering.xml><?xml version="1.0" encoding="utf-8"?>
-<w:numbering xmlns:wpc="http://schemas.microsoft.com/office/word/2010/wordprocessingCanvas" xmlns:mo="http://schemas.microsoft.com/office/mac/office/2008/main" xmlns:mc="http://schemas.openxmlformats.org/markup-compatibility/2006" xmlns:mv="urn:schemas-microsoft-com:mac:vml" xmlns:o="urn:schemas-microsoft-com:office:office" xmlns:r="http://schemas.openxmlformats.org/officeDocument/2006/relationships" xmlns:m="http://schemas.openxmlformats.org/officeDocument/2006/math" xmlns:v="urn:schemas-microsoft-com:vml" xmlns:wp14="http://schemas.microsoft.com/office/word/2010/wordprocessingDrawing" xmlns:wp="http://schemas.openxmlformats.org/drawingml/2006/wordprocessingDrawing" xmlns:w10="urn:schemas-microsoft-com:office:word" xmlns:w="http://schemas.openxmlformats.org/wordprocessingml/2006/main" xmlns:w14="http://schemas.microsoft.com/office/word/2010/wordml" xmlns:w15="http://schemas.microsoft.com/office/word/2012/wordml" xmlns:wpg="http://schemas.microsoft.com/office/word/2010/wordprocessingGroup" xmlns:wpi="http://schemas.microsoft.com/office/word/2010/wordprocessingInk" xmlns:wne="http://schemas.microsoft.com/office/word/2006/wordml" xmlns:wps="http://schemas.microsoft.com/office/word/2010/wordprocessingShape" mc:Ignorable="w14 w15 wp14">
-  <w:abstractNum w:abstractNumId="0">
+<w:numbering xmlns:wpc="http://schemas.microsoft.com/office/word/2010/wordprocessingCanvas" xmlns:cx="http://schemas.microsoft.com/office/drawing/2014/chartex" xmlns:cx1="http://schemas.microsoft.com/office/drawing/2015/9/8/chartex" xmlns:cx2="http://schemas.microsoft.com/office/drawing/2015/10/21/chartex" xmlns:cx3="http://schemas.microsoft.com/office/drawing/2016/5/9/chartex" xmlns:cx4="http://schemas.microsoft.com/office/drawing/2016/5/10/chartex" xmlns:cx5="http://schemas.microsoft.com/office/drawing/2016/5/11/chartex" xmlns:cx6="http://schemas.microsoft.com/office/drawing/2016/5/12/chartex" xmlns:cx7="http://schemas.microsoft.com/office/drawing/2016/5/13/chartex" xmlns:cx8="http://schemas.microsoft.com/office/drawing/2016/5/14/chartex" xmlns:mc="http://schemas.openxmlformats.org/markup-compatibility/2006" xmlns:aink="http://schemas.microsoft.com/office/drawing/2016/ink" xmlns:am3d="http://schemas.microsoft.com/office/drawing/2017/model3d" xmlns:o="urn:schemas-microsoft-com:office:office" xmlns:r="http://schemas.openxmlformats.org/officeDocument/2006/relationships" xmlns:m="http://schemas.openxmlformats.org/officeDocument/2006/math" xmlns:v="urn:schemas-microsoft-com:vml" xmlns:wp14="http://schemas.microsoft.com/office/word/2010/wordprocessingDrawing" xmlns:wp="http://schemas.openxmlformats.org/drawingml/2006/wordprocessingDrawing" xmlns:w10="urn:schemas-microsoft-com:office:word" xmlns:w="http://schemas.openxmlformats.org/wordprocessingml/2006/main" xmlns:w14="http://schemas.microsoft.com/office/word/2010/wordml" xmlns:w15="http://schemas.microsoft.com/office/word/2012/wordml" xmlns:w16cid="http://schemas.microsoft.com/office/word/2016/wordml/cid" xmlns:w16se="http://schemas.microsoft.com/office/word/2015/wordml/symex" xmlns:wpg="http://schemas.microsoft.com/office/word/2010/wordprocessingGroup" xmlns:wpi="http://schemas.microsoft.com/office/word/2010/wordprocessingInk" xmlns:wne="http://schemas.microsoft.com/office/word/2006/wordml" xmlns:wps="http://schemas.microsoft.com/office/word/2010/wordprocessingShape" mc:Ignorable="w14 w15 w16se w16cid wp14">
+  <w:abstractNum w:abstractNumId="0" w15:restartNumberingAfterBreak="0">
     <w:nsid w:val="1D2B20DA"/>
     <w:multiLevelType w:val="multilevel"/>
     <w:tmpl w:val="0409001D"/>
@@ -5692,7 +4794,7 @@
       </w:pPr>
     </w:lvl>
   </w:abstractNum>
-  <w:abstractNum w:abstractNumId="1">
+  <w:abstractNum w:abstractNumId="1" w15:restartNumberingAfterBreak="0">
     <w:nsid w:val="25E90767"/>
     <w:multiLevelType w:val="multilevel"/>
     <w:tmpl w:val="52C4BFF4"/>
@@ -5841,7 +4943,7 @@
       </w:rPr>
     </w:lvl>
   </w:abstractNum>
-  <w:abstractNum w:abstractNumId="2">
+  <w:abstractNum w:abstractNumId="2" w15:restartNumberingAfterBreak="0">
     <w:nsid w:val="26E13450"/>
     <w:multiLevelType w:val="multilevel"/>
     <w:tmpl w:val="0409001D"/>
@@ -5927,7 +5029,7 @@
       </w:pPr>
     </w:lvl>
   </w:abstractNum>
-  <w:abstractNum w:abstractNumId="3">
+  <w:abstractNum w:abstractNumId="3" w15:restartNumberingAfterBreak="0">
     <w:nsid w:val="2A0945F9"/>
     <w:multiLevelType w:val="multilevel"/>
     <w:tmpl w:val="0409001D"/>
@@ -6013,7 +5115,7 @@
       </w:pPr>
     </w:lvl>
   </w:abstractNum>
-  <w:abstractNum w:abstractNumId="4">
+  <w:abstractNum w:abstractNumId="4" w15:restartNumberingAfterBreak="0">
     <w:nsid w:val="2BF460E9"/>
     <w:multiLevelType w:val="multilevel"/>
     <w:tmpl w:val="0409001D"/>
@@ -6099,7 +5201,7 @@
       </w:pPr>
     </w:lvl>
   </w:abstractNum>
-  <w:abstractNum w:abstractNumId="5">
+  <w:abstractNum w:abstractNumId="5" w15:restartNumberingAfterBreak="0">
     <w:nsid w:val="3AD715AE"/>
     <w:multiLevelType w:val="hybridMultilevel"/>
     <w:tmpl w:val="DB7221C0"/>
@@ -6212,7 +5314,7 @@
       </w:rPr>
     </w:lvl>
   </w:abstractNum>
-  <w:abstractNum w:abstractNumId="6">
+  <w:abstractNum w:abstractNumId="6" w15:restartNumberingAfterBreak="0">
     <w:nsid w:val="454F36E0"/>
     <w:multiLevelType w:val="multilevel"/>
     <w:tmpl w:val="0409001D"/>
@@ -6298,7 +5400,7 @@
       </w:pPr>
     </w:lvl>
   </w:abstractNum>
-  <w:abstractNum w:abstractNumId="7">
+  <w:abstractNum w:abstractNumId="7" w15:restartNumberingAfterBreak="0">
     <w:nsid w:val="49D07FDA"/>
     <w:multiLevelType w:val="multilevel"/>
     <w:tmpl w:val="0409001D"/>
@@ -6384,7 +5486,7 @@
       </w:pPr>
     </w:lvl>
   </w:abstractNum>
-  <w:abstractNum w:abstractNumId="8">
+  <w:abstractNum w:abstractNumId="8" w15:restartNumberingAfterBreak="0">
     <w:nsid w:val="51655F1D"/>
     <w:multiLevelType w:val="hybridMultilevel"/>
     <w:tmpl w:val="6E7E4078"/>
@@ -6497,7 +5599,7 @@
       </w:rPr>
     </w:lvl>
   </w:abstractNum>
-  <w:abstractNum w:abstractNumId="9">
+  <w:abstractNum w:abstractNumId="9" w15:restartNumberingAfterBreak="0">
     <w:nsid w:val="5215329A"/>
     <w:multiLevelType w:val="multilevel"/>
     <w:tmpl w:val="EB689636"/>
@@ -6610,7 +5712,7 @@
       </w:pPr>
     </w:lvl>
   </w:abstractNum>
-  <w:abstractNum w:abstractNumId="10">
+  <w:abstractNum w:abstractNumId="10" w15:restartNumberingAfterBreak="0">
     <w:nsid w:val="58591D7B"/>
     <w:multiLevelType w:val="multilevel"/>
     <w:tmpl w:val="68EC81E0"/>
@@ -6759,7 +5861,7 @@
       </w:rPr>
     </w:lvl>
   </w:abstractNum>
-  <w:abstractNum w:abstractNumId="11">
+  <w:abstractNum w:abstractNumId="11" w15:restartNumberingAfterBreak="0">
     <w:nsid w:val="6A4D4DAD"/>
     <w:multiLevelType w:val="multilevel"/>
     <w:tmpl w:val="0409001D"/>
@@ -6845,7 +5947,7 @@
       </w:pPr>
     </w:lvl>
   </w:abstractNum>
-  <w:abstractNum w:abstractNumId="12">
+  <w:abstractNum w:abstractNumId="12" w15:restartNumberingAfterBreak="0">
     <w:nsid w:val="77293A75"/>
     <w:multiLevelType w:val="multilevel"/>
     <w:tmpl w:val="0409001D"/>
@@ -6931,7 +6033,7 @@
       </w:pPr>
     </w:lvl>
   </w:abstractNum>
-  <w:abstractNum w:abstractNumId="13">
+  <w:abstractNum w:abstractNumId="13" w15:restartNumberingAfterBreak="0">
     <w:nsid w:val="77670BEB"/>
     <w:multiLevelType w:val="multilevel"/>
     <w:tmpl w:val="0409001D"/>
@@ -7017,7 +6119,7 @@
       </w:pPr>
     </w:lvl>
   </w:abstractNum>
-  <w:abstractNum w:abstractNumId="14">
+  <w:abstractNum w:abstractNumId="14" w15:restartNumberingAfterBreak="0">
     <w:nsid w:val="782A3484"/>
     <w:multiLevelType w:val="multilevel"/>
     <w:tmpl w:val="E4507CE4"/>
@@ -7166,7 +6268,7 @@
       </w:rPr>
     </w:lvl>
   </w:abstractNum>
-  <w:abstractNum w:abstractNumId="15">
+  <w:abstractNum w:abstractNumId="15" w15:restartNumberingAfterBreak="0">
     <w:nsid w:val="7AE32449"/>
     <w:multiLevelType w:val="hybridMultilevel"/>
     <w:tmpl w:val="935829BA"/>
@@ -7304,7 +6406,7 @@
 </file>
 
 <file path=word/styles.xml><?xml version="1.0" encoding="utf-8"?>
-<w:styles xmlns:mc="http://schemas.openxmlformats.org/markup-compatibility/2006" xmlns:r="http://schemas.openxmlformats.org/officeDocument/2006/relationships" xmlns:w="http://schemas.openxmlformats.org/wordprocessingml/2006/main" xmlns:w14="http://schemas.microsoft.com/office/word/2010/wordml" xmlns:w15="http://schemas.microsoft.com/office/word/2012/wordml" mc:Ignorable="w14 w15">
+<w:styles xmlns:mc="http://schemas.openxmlformats.org/markup-compatibility/2006" xmlns:r="http://schemas.openxmlformats.org/officeDocument/2006/relationships" xmlns:w="http://schemas.openxmlformats.org/wordprocessingml/2006/main" xmlns:w14="http://schemas.microsoft.com/office/word/2010/wordml" xmlns:w15="http://schemas.microsoft.com/office/word/2012/wordml" xmlns:w16cid="http://schemas.microsoft.com/office/word/2016/wordml/cid" xmlns:w16se="http://schemas.microsoft.com/office/word/2015/wordml/symex" mc:Ignorable="w14 w15 w16se w16cid">
   <w:docDefaults>
     <w:rPrDefault>
       <w:rPr>
@@ -7316,7 +6418,7 @@
     </w:rPrDefault>
     <w:pPrDefault/>
   </w:docDefaults>
-  <w:latentStyles w:defLockedState="0" w:defUIPriority="99" w:defSemiHidden="0" w:defUnhideWhenUsed="0" w:defQFormat="0" w:count="380">
+  <w:latentStyles w:defLockedState="0" w:defUIPriority="99" w:defSemiHidden="0" w:defUnhideWhenUsed="0" w:defQFormat="0" w:count="376">
     <w:lsdException w:name="Normal" w:uiPriority="0" w:qFormat="1"/>
     <w:lsdException w:name="heading 1" w:uiPriority="9" w:qFormat="1"/>
     <w:lsdException w:name="heading 2" w:semiHidden="1" w:uiPriority="9" w:unhideWhenUsed="1" w:qFormat="1"/>
@@ -7473,15 +6575,6 @@
     <w:lsdException w:name="Balloon Text" w:semiHidden="1" w:unhideWhenUsed="1"/>
     <w:lsdException w:name="Table Grid" w:uiPriority="59"/>
     <w:lsdException w:name="Table Theme" w:semiHidden="1" w:unhideWhenUsed="1"/>
-    <w:lsdException w:name="Note Level 1" w:semiHidden="1" w:unhideWhenUsed="1"/>
-    <w:lsdException w:name="Note Level 2" w:semiHidden="1" w:unhideWhenUsed="1"/>
-    <w:lsdException w:name="Note Level 3" w:semiHidden="1" w:unhideWhenUsed="1"/>
-    <w:lsdException w:name="Note Level 4" w:semiHidden="1" w:unhideWhenUsed="1"/>
-    <w:lsdException w:name="Note Level 5" w:semiHidden="1" w:unhideWhenUsed="1"/>
-    <w:lsdException w:name="Note Level 6" w:semiHidden="1" w:unhideWhenUsed="1"/>
-    <w:lsdException w:name="Note Level 7" w:semiHidden="1" w:unhideWhenUsed="1"/>
-    <w:lsdException w:name="Note Level 8" w:semiHidden="1" w:unhideWhenUsed="1"/>
-    <w:lsdException w:name="Note Level 9" w:semiHidden="1" w:unhideWhenUsed="1"/>
     <w:lsdException w:name="Placeholder Text" w:semiHidden="1"/>
     <w:lsdException w:name="No Spacing" w:uiPriority="1" w:qFormat="1"/>
     <w:lsdException w:name="Light Shading" w:uiPriority="60"/>

</xml_diff>

<commit_message>
update how to use github
</commit_message>
<xml_diff>
--- a/_How to use Github with RStudio.docx
+++ b/_How to use Github with RStudio.docx
@@ -44,7 +44,19 @@
         <w:rPr>
           <w:b/>
         </w:rPr>
-        <w:t>Last updated 3 September 2019</w:t>
+        <w:t xml:space="preserve">Last updated </w:t>
+      </w:r>
+      <w:r>
+        <w:rPr>
+          <w:b/>
+        </w:rPr>
+        <w:t>6</w:t>
+      </w:r>
+      <w:r>
+        <w:rPr>
+          <w:b/>
+        </w:rPr>
+        <w:t xml:space="preserve"> September 2019</w:t>
       </w:r>
     </w:p>
     <w:p/>
@@ -225,11 +237,52 @@
       <w:r>
         <w:rPr>
           <w:rFonts w:eastAsia="Times New Roman"/>
+          <w:i/>
           <w:iCs/>
           <w:color w:val="444444"/>
           <w:shd w:val="clear" w:color="auto" w:fill="FFFFFF"/>
         </w:rPr>
-        <w:t>RStudio</w:t>
+        <w:t>Tools -&gt; Global Options</w:t>
+      </w:r>
+      <w:r>
+        <w:rPr>
+          <w:rFonts w:eastAsia="Times New Roman"/>
+          <w:color w:val="444444"/>
+          <w:shd w:val="clear" w:color="auto" w:fill="FFFFFF"/>
+        </w:rPr>
+        <w:t xml:space="preserve"> </w:t>
+      </w:r>
+      <w:r>
+        <w:rPr>
+          <w:rFonts w:eastAsia="Times New Roman"/>
+          <w:color w:val="444444"/>
+          <w:shd w:val="clear" w:color="auto" w:fill="FFFFFF"/>
+        </w:rPr>
+        <w:sym w:font="Wingdings" w:char="F0E0"/>
+      </w:r>
+      <w:r>
+        <w:rPr>
+          <w:rFonts w:eastAsia="Times New Roman"/>
+          <w:color w:val="444444"/>
+          <w:shd w:val="clear" w:color="auto" w:fill="FFFFFF"/>
+        </w:rPr>
+        <w:t xml:space="preserve"> </w:t>
+      </w:r>
+      <w:r>
+        <w:rPr>
+          <w:rFonts w:eastAsia="Times New Roman"/>
+          <w:color w:val="444444"/>
+          <w:shd w:val="clear" w:color="auto" w:fill="FFFFFF"/>
+        </w:rPr>
+        <w:t>Git//SVN</w:t>
+      </w:r>
+      <w:r>
+        <w:rPr>
+          <w:rFonts w:eastAsia="Times New Roman"/>
+          <w:color w:val="444444"/>
+          <w:shd w:val="clear" w:color="auto" w:fill="FFFFFF"/>
+        </w:rPr>
+        <w:t xml:space="preserve">. </w:t>
       </w:r>
       <w:r>
         <w:rPr>
@@ -238,7 +291,7 @@
           <w:color w:val="444444"/>
           <w:shd w:val="clear" w:color="auto" w:fill="FFFFFF"/>
         </w:rPr>
-        <w:sym w:font="Wingdings" w:char="F0E0"/>
+        <w:t>On Macs</w:t>
       </w:r>
       <w:r>
         <w:rPr>
@@ -247,7 +300,7 @@
           <w:color w:val="444444"/>
           <w:shd w:val="clear" w:color="auto" w:fill="FFFFFF"/>
         </w:rPr>
-        <w:t xml:space="preserve">Preferences </w:t>
+        <w:t>, can also</w:t>
       </w:r>
       <w:r>
         <w:rPr>
@@ -256,7 +309,7 @@
           <w:color w:val="444444"/>
           <w:shd w:val="clear" w:color="auto" w:fill="FFFFFF"/>
         </w:rPr>
-        <w:sym w:font="Wingdings" w:char="F0E0"/>
+        <w:t xml:space="preserve"> </w:t>
       </w:r>
       <w:r>
         <w:rPr>
@@ -265,50 +318,55 @@
           <w:color w:val="444444"/>
           <w:shd w:val="clear" w:color="auto" w:fill="FFFFFF"/>
         </w:rPr>
-        <w:t xml:space="preserve"> Git/SVN or Go to </w:t>
+        <w:t xml:space="preserve">Go to </w:t>
       </w:r>
       <w:r>
         <w:rPr>
           <w:rFonts w:eastAsia="Times New Roman"/>
-          <w:i/>
           <w:iCs/>
           <w:color w:val="444444"/>
           <w:shd w:val="clear" w:color="auto" w:fill="FFFFFF"/>
         </w:rPr>
-        <w:t>Tools -&gt; Global Options</w:t>
+        <w:t>RStudio</w:t>
       </w:r>
       <w:r>
         <w:rPr>
           <w:rFonts w:eastAsia="Times New Roman"/>
+          <w:iCs/>
           <w:color w:val="444444"/>
           <w:shd w:val="clear" w:color="auto" w:fill="FFFFFF"/>
         </w:rPr>
-        <w:t xml:space="preserve"> </w:t>
+        <w:sym w:font="Wingdings" w:char="F0E0"/>
       </w:r>
       <w:r>
         <w:rPr>
           <w:rFonts w:eastAsia="Times New Roman"/>
+          <w:iCs/>
           <w:color w:val="444444"/>
           <w:shd w:val="clear" w:color="auto" w:fill="FFFFFF"/>
         </w:rPr>
-        <w:sym w:font="Wingdings" w:char="F0E0"/>
+        <w:t xml:space="preserve">Preferences </w:t>
       </w:r>
       <w:r>
         <w:rPr>
           <w:rFonts w:eastAsia="Times New Roman"/>
+          <w:iCs/>
           <w:color w:val="444444"/>
           <w:shd w:val="clear" w:color="auto" w:fill="FFFFFF"/>
         </w:rPr>
-        <w:t xml:space="preserve"> </w:t>
+        <w:sym w:font="Wingdings" w:char="F0E0"/>
       </w:r>
       <w:r>
         <w:rPr>
           <w:rFonts w:eastAsia="Times New Roman"/>
+          <w:iCs/>
           <w:color w:val="444444"/>
           <w:shd w:val="clear" w:color="auto" w:fill="FFFFFF"/>
         </w:rPr>
-        <w:t xml:space="preserve">Git//SVN </w:t>
-      </w:r>
+        <w:t xml:space="preserve"> Git/SVN</w:t>
+      </w:r>
+      <w:bookmarkStart w:id="0" w:name="_GoBack"/>
+      <w:bookmarkEnd w:id="0"/>
     </w:p>
     <w:p>
       <w:pPr>
@@ -1035,6 +1093,7 @@
         <w:rPr>
           <w:rFonts w:eastAsia="Times New Roman"/>
         </w:rPr>
+        <w:lastRenderedPageBreak/>
         <w:t xml:space="preserve">Once it has been created, navigate to the repository. </w:t>
       </w:r>
     </w:p>
@@ -1053,7 +1112,6 @@
         <w:rPr>
           <w:rFonts w:eastAsia="Times New Roman"/>
         </w:rPr>
-        <w:lastRenderedPageBreak/>
         <w:t>Press "Clone or Download"</w:t>
       </w:r>
     </w:p>
@@ -1849,8 +1907,6 @@
           <w:u w:val="single"/>
         </w:rPr>
       </w:pPr>
-      <w:bookmarkStart w:id="0" w:name="_GoBack"/>
-      <w:bookmarkEnd w:id="0"/>
     </w:p>
     <w:p>
       <w:pPr>
@@ -2014,6 +2070,7 @@
         </w:rPr>
       </w:pPr>
       <w:r>
+        <w:lastRenderedPageBreak/>
         <w:t xml:space="preserve">Click on the repository you want to clone/download. </w:t>
       </w:r>
     </w:p>
@@ -2050,7 +2107,6 @@
         </w:rPr>
       </w:pPr>
       <w:r>
-        <w:lastRenderedPageBreak/>
         <w:t>Click on "Clone/Download".</w:t>
       </w:r>
       <w:r>
@@ -2723,6 +2779,7 @@
         </w:numPr>
       </w:pPr>
       <w:r>
+        <w:lastRenderedPageBreak/>
         <w:t xml:space="preserve">Go onto GitHub, and check to see if those changes are present. Voila! </w:t>
       </w:r>
     </w:p>

</xml_diff>

<commit_message>
rearrange folders & update GitHub instructions
</commit_message>
<xml_diff>
--- a/_How to use Github with RStudio.docx
+++ b/_How to use Github with RStudio.docx
@@ -12,12 +12,20 @@
         <w:rPr>
           <w:b/>
         </w:rPr>
-        <w:t>How to use Github</w:t>
-      </w:r>
+        <w:t xml:space="preserve">How to use </w:t>
+      </w:r>
+      <w:proofErr w:type="spellStart"/>
       <w:r>
         <w:rPr>
           <w:b/>
         </w:rPr>
+        <w:t>Github</w:t>
+      </w:r>
+      <w:proofErr w:type="spellEnd"/>
+      <w:r>
+        <w:rPr>
+          <w:b/>
+        </w:rPr>
         <w:t>/Git/RStudio</w:t>
       </w:r>
     </w:p>
@@ -59,9 +67,151 @@
         <w:t xml:space="preserve"> September 2019</w:t>
       </w:r>
     </w:p>
-    <w:p/>
-    <w:p>
-      <w:pPr>
+    <w:p>
+      <w:r>
+        <w:rPr>
+          <w:noProof/>
+          <w:sz w:val="24"/>
+          <w:szCs w:val="24"/>
+        </w:rPr>
+        <w:drawing>
+          <wp:anchor distT="0" distB="0" distL="114300" distR="114300" simplePos="0" relativeHeight="251658240" behindDoc="1" locked="0" layoutInCell="1" allowOverlap="1" wp14:anchorId="532DD8BB" wp14:editId="0EE96E45">
+            <wp:simplePos x="0" y="0"/>
+            <wp:positionH relativeFrom="column">
+              <wp:posOffset>2476500</wp:posOffset>
+            </wp:positionH>
+            <wp:positionV relativeFrom="paragraph">
+              <wp:posOffset>80010</wp:posOffset>
+            </wp:positionV>
+            <wp:extent cx="2825496" cy="1874773"/>
+            <wp:effectExtent l="0" t="0" r="0" b="0"/>
+            <wp:wrapSquare wrapText="bothSides"/>
+            <wp:docPr id="1" name="Picture 1"/>
+            <wp:cNvGraphicFramePr>
+              <a:graphicFrameLocks xmlns:a="http://schemas.openxmlformats.org/drawingml/2006/main" noChangeAspect="1"/>
+            </wp:cNvGraphicFramePr>
+            <a:graphic xmlns:a="http://schemas.openxmlformats.org/drawingml/2006/main">
+              <a:graphicData uri="http://schemas.openxmlformats.org/drawingml/2006/picture">
+                <pic:pic xmlns:pic="http://schemas.openxmlformats.org/drawingml/2006/picture">
+                  <pic:nvPicPr>
+                    <pic:cNvPr id="1" name="GitGitHubRstudioR.png"/>
+                    <pic:cNvPicPr/>
+                  </pic:nvPicPr>
+                  <pic:blipFill>
+                    <a:blip r:embed="rId5"/>
+                    <a:stretch>
+                      <a:fillRect/>
+                    </a:stretch>
+                  </pic:blipFill>
+                  <pic:spPr>
+                    <a:xfrm>
+                      <a:off x="0" y="0"/>
+                      <a:ext cx="2825496" cy="1874773"/>
+                    </a:xfrm>
+                    <a:prstGeom prst="rect">
+                      <a:avLst/>
+                    </a:prstGeom>
+                  </pic:spPr>
+                </pic:pic>
+              </a:graphicData>
+            </a:graphic>
+            <wp14:sizeRelH relativeFrom="margin">
+              <wp14:pctWidth>0</wp14:pctWidth>
+            </wp14:sizeRelH>
+            <wp14:sizeRelV relativeFrom="margin">
+              <wp14:pctHeight>0</wp14:pctHeight>
+            </wp14:sizeRelV>
+          </wp:anchor>
+        </w:drawing>
+      </w:r>
+    </w:p>
+    <w:p>
+      <w:pPr>
+        <w:pStyle w:val="ListParagraph"/>
+        <w:numPr>
+          <w:ilvl w:val="0"/>
+          <w:numId w:val="18"/>
+        </w:numPr>
+        <w:rPr>
+          <w:bCs/>
+        </w:rPr>
+      </w:pPr>
+      <w:r>
+        <w:rPr>
+          <w:bCs/>
+        </w:rPr>
+        <w:t xml:space="preserve">R and Git run in the background of </w:t>
+      </w:r>
+      <w:proofErr w:type="spellStart"/>
+      <w:r>
+        <w:rPr>
+          <w:bCs/>
+        </w:rPr>
+        <w:t>Rstudio</w:t>
+      </w:r>
+      <w:proofErr w:type="spellEnd"/>
+      <w:r>
+        <w:rPr>
+          <w:bCs/>
+        </w:rPr>
+        <w:t xml:space="preserve">, and GitHub is in the cloud. </w:t>
+      </w:r>
+    </w:p>
+    <w:p>
+      <w:pPr>
+        <w:pStyle w:val="ListParagraph"/>
+        <w:numPr>
+          <w:ilvl w:val="0"/>
+          <w:numId w:val="18"/>
+        </w:numPr>
+        <w:rPr>
+          <w:bCs/>
+        </w:rPr>
+      </w:pPr>
+      <w:r>
+        <w:rPr>
+          <w:bCs/>
+        </w:rPr>
+        <w:t xml:space="preserve">Git provides version control, but the changes are </w:t>
+      </w:r>
+      <w:r>
+        <w:rPr>
+          <w:bCs/>
+        </w:rPr>
+        <w:t>only</w:t>
+      </w:r>
+      <w:r>
+        <w:rPr>
+          <w:bCs/>
+        </w:rPr>
+        <w:t xml:space="preserve"> stored locally whenever you “commit”. </w:t>
+      </w:r>
+    </w:p>
+    <w:p>
+      <w:pPr>
+        <w:pStyle w:val="ListParagraph"/>
+        <w:numPr>
+          <w:ilvl w:val="0"/>
+          <w:numId w:val="18"/>
+        </w:numPr>
+        <w:rPr>
+          <w:bCs/>
+        </w:rPr>
+      </w:pPr>
+      <w:r>
+        <w:rPr>
+          <w:bCs/>
+        </w:rPr>
+        <w:t xml:space="preserve">GitHub is an online platform for sharing files (especially code) that is compatible with Git. </w:t>
+      </w:r>
+    </w:p>
+    <w:p>
+      <w:pPr>
+        <w:pStyle w:val="ListParagraph"/>
+        <w:numPr>
+          <w:ilvl w:val="0"/>
+          <w:numId w:val="18"/>
+        </w:numPr>
         <w:rPr>
           <w:b/>
           <w:u w:val="single"/>
@@ -69,18 +219,90 @@
       </w:pPr>
       <w:r>
         <w:rPr>
+          <w:bCs/>
+        </w:rPr>
+        <w:t xml:space="preserve">Each GitHub Repository </w:t>
+      </w:r>
+      <w:r>
+        <w:rPr>
+          <w:bCs/>
+        </w:rPr>
+        <w:t>is the equivalent of a single</w:t>
+      </w:r>
+      <w:r>
+        <w:rPr>
+          <w:bCs/>
+        </w:rPr>
+        <w:t xml:space="preserve"> R project. </w:t>
+      </w:r>
+    </w:p>
+    <w:p>
+      <w:pPr>
+        <w:pStyle w:val="ListParagraph"/>
+        <w:numPr>
+          <w:ilvl w:val="0"/>
+          <w:numId w:val="18"/>
+        </w:numPr>
+        <w:rPr>
           <w:b/>
           <w:u w:val="single"/>
         </w:rPr>
+      </w:pPr>
+      <w:r>
+        <w:rPr>
+          <w:bCs/>
+        </w:rPr>
+        <w:t xml:space="preserve">You should think of the version of the files on GitHub as the official, long-term version, and the version that you clone/download to your computer as a temporary local copy. </w:t>
+      </w:r>
+    </w:p>
+    <w:p>
+      <w:pPr>
+        <w:pStyle w:val="ListParagraph"/>
+        <w:numPr>
+          <w:ilvl w:val="0"/>
+          <w:numId w:val="18"/>
+        </w:numPr>
+        <w:rPr>
+          <w:b/>
+          <w:u w:val="single"/>
+        </w:rPr>
+      </w:pPr>
+      <w:r>
+        <w:rPr>
+          <w:bCs/>
+        </w:rPr>
+        <w:t xml:space="preserve">When you start a work session, “pull” all new changes from GitHub, and when you finish a session, “push” all changes up to GitHub. </w:t>
+      </w:r>
+    </w:p>
+    <w:p>
+      <w:pPr>
+        <w:rPr>
+          <w:b/>
+          <w:u w:val="single"/>
+        </w:rPr>
+      </w:pPr>
+    </w:p>
+    <w:p>
+      <w:pPr>
+        <w:rPr>
+          <w:b/>
+          <w:u w:val="single"/>
+        </w:rPr>
+      </w:pPr>
+      <w:r>
+        <w:rPr>
+          <w:b/>
+          <w:u w:val="single"/>
+        </w:rPr>
         <w:t>To get GitHub, Git, and RStudio setup (needs to be done just once, when you first start using Git/GitHub)</w:t>
       </w:r>
     </w:p>
     <w:p>
       <w:pPr>
         <w:rPr>
+          <w:rStyle w:val="Hyperlink"/>
           <w:bCs/>
-          <w:sz w:val="24"/>
-          <w:szCs w:val="24"/>
+          <w:u w:val="none"/>
         </w:rPr>
       </w:pPr>
       <w:r>
@@ -89,7 +311,7 @@
         </w:rPr>
         <w:t xml:space="preserve">Also see this site for more help: </w:t>
       </w:r>
-      <w:hyperlink r:id="rId5" w:history="1">
+      <w:hyperlink r:id="rId6" w:history="1">
         <w:r>
           <w:rPr>
             <w:rStyle w:val="Hyperlink"/>
@@ -99,6 +321,8 @@
           <w:t>https://happygitwithr.com/</w:t>
         </w:r>
       </w:hyperlink>
+      <w:bookmarkStart w:id="0" w:name="_GoBack"/>
+      <w:bookmarkEnd w:id="0"/>
     </w:p>
     <w:p/>
     <w:p>
@@ -112,7 +336,7 @@
       <w:r>
         <w:t xml:space="preserve">Download and install the latest versions of </w:t>
       </w:r>
-      <w:hyperlink r:id="rId6" w:history="1">
+      <w:hyperlink r:id="rId7" w:history="1">
         <w:r>
           <w:rPr>
             <w:rStyle w:val="Hyperlink"/>
@@ -123,7 +347,7 @@
       <w:r>
         <w:t xml:space="preserve"> (use the CRAN mirror closest to you) and </w:t>
       </w:r>
-      <w:hyperlink r:id="rId7" w:history="1">
+      <w:hyperlink r:id="rId8" w:history="1">
         <w:r>
           <w:rPr>
             <w:rStyle w:val="Hyperlink"/>
@@ -146,7 +370,7 @@
       <w:r>
         <w:t>Download and install Git (</w:t>
       </w:r>
-      <w:hyperlink r:id="rId8" w:history="1">
+      <w:hyperlink r:id="rId9" w:history="1">
         <w:r>
           <w:rPr>
             <w:rStyle w:val="Hyperlink"/>
@@ -179,7 +403,15 @@
         </w:numPr>
       </w:pPr>
       <w:r>
-        <w:t xml:space="preserve">Create a github account online at </w:t>
+        <w:t xml:space="preserve">Create a </w:t>
+      </w:r>
+      <w:proofErr w:type="spellStart"/>
+      <w:r>
+        <w:t>github</w:t>
+      </w:r>
+      <w:proofErr w:type="spellEnd"/>
+      <w:r>
+        <w:t xml:space="preserve"> account online at </w:t>
       </w:r>
       <w:r>
         <w:t>https://github.com</w:t>
@@ -291,7 +523,7 @@
           <w:color w:val="444444"/>
           <w:shd w:val="clear" w:color="auto" w:fill="FFFFFF"/>
         </w:rPr>
-        <w:t>On Macs</w:t>
+        <w:t xml:space="preserve">On Macs, can also </w:t>
       </w:r>
       <w:r>
         <w:rPr>
@@ -300,7 +532,7 @@
           <w:color w:val="444444"/>
           <w:shd w:val="clear" w:color="auto" w:fill="FFFFFF"/>
         </w:rPr>
-        <w:t>, can also</w:t>
+        <w:t xml:space="preserve">Go to </w:t>
       </w:r>
       <w:r>
         <w:rPr>
@@ -309,7 +541,7 @@
           <w:color w:val="444444"/>
           <w:shd w:val="clear" w:color="auto" w:fill="FFFFFF"/>
         </w:rPr>
-        <w:t xml:space="preserve"> </w:t>
+        <w:t>RStudio</w:t>
       </w:r>
       <w:r>
         <w:rPr>
@@ -318,7 +550,7 @@
           <w:color w:val="444444"/>
           <w:shd w:val="clear" w:color="auto" w:fill="FFFFFF"/>
         </w:rPr>
-        <w:t xml:space="preserve">Go to </w:t>
+        <w:sym w:font="Wingdings" w:char="F0E0"/>
       </w:r>
       <w:r>
         <w:rPr>
@@ -327,7 +559,7 @@
           <w:color w:val="444444"/>
           <w:shd w:val="clear" w:color="auto" w:fill="FFFFFF"/>
         </w:rPr>
-        <w:t>RStudio</w:t>
+        <w:t xml:space="preserve">Preferences </w:t>
       </w:r>
       <w:r>
         <w:rPr>
@@ -345,28 +577,8 @@
           <w:color w:val="444444"/>
           <w:shd w:val="clear" w:color="auto" w:fill="FFFFFF"/>
         </w:rPr>
-        <w:t xml:space="preserve">Preferences </w:t>
-      </w:r>
-      <w:r>
-        <w:rPr>
-          <w:rFonts w:eastAsia="Times New Roman"/>
-          <w:iCs/>
-          <w:color w:val="444444"/>
-          <w:shd w:val="clear" w:color="auto" w:fill="FFFFFF"/>
-        </w:rPr>
-        <w:sym w:font="Wingdings" w:char="F0E0"/>
-      </w:r>
-      <w:r>
-        <w:rPr>
-          <w:rFonts w:eastAsia="Times New Roman"/>
-          <w:iCs/>
-          <w:color w:val="444444"/>
-          <w:shd w:val="clear" w:color="auto" w:fill="FFFFFF"/>
-        </w:rPr>
         <w:t xml:space="preserve"> Git/SVN</w:t>
       </w:r>
-      <w:bookmarkStart w:id="0" w:name="_GoBack"/>
-      <w:bookmarkEnd w:id="0"/>
     </w:p>
     <w:p>
       <w:pPr>
@@ -425,44 +637,108 @@
           <w:color w:val="444444"/>
           <w:shd w:val="clear" w:color="auto" w:fill="FFFFFF"/>
         </w:rPr>
-        <w:t>Make sure Git executable says /usr/bin/git</w:t>
-      </w:r>
+        <w:t>Make sure Git executable says /</w:t>
+      </w:r>
+      <w:proofErr w:type="spellStart"/>
       <w:r>
         <w:rPr>
           <w:rFonts w:eastAsia="Times New Roman"/>
           <w:color w:val="444444"/>
           <w:shd w:val="clear" w:color="auto" w:fill="FFFFFF"/>
         </w:rPr>
-        <w:t xml:space="preserve">, or navigate to the 'git' executable in the 'bin' folder.  This can be tricky. See below if you have problems. </w:t>
-      </w:r>
-    </w:p>
-    <w:p>
-      <w:pPr>
-        <w:pStyle w:val="ListParagraph"/>
-        <w:numPr>
-          <w:ilvl w:val="3"/>
-          <w:numId w:val="1"/>
-        </w:numPr>
-        <w:rPr>
-          <w:rFonts w:eastAsia="Times New Roman"/>
-        </w:rPr>
-      </w:pPr>
+        <w:t>usr</w:t>
+      </w:r>
+      <w:proofErr w:type="spellEnd"/>
       <w:r>
         <w:rPr>
           <w:rFonts w:eastAsia="Times New Roman"/>
           <w:color w:val="444444"/>
           <w:shd w:val="clear" w:color="auto" w:fill="FFFFFF"/>
         </w:rPr>
-        <w:t xml:space="preserve">(optional) </w:t>
-      </w:r>
+        <w:t>/bin/</w:t>
+      </w:r>
+      <w:proofErr w:type="gramStart"/>
       <w:r>
         <w:rPr>
           <w:rFonts w:eastAsia="Times New Roman"/>
           <w:color w:val="444444"/>
           <w:shd w:val="clear" w:color="auto" w:fill="FFFFFF"/>
         </w:rPr>
-        <w:t>Make sure SVN executable says /usr/bin/svn</w:t>
-      </w:r>
+        <w:t>git</w:t>
+      </w:r>
+      <w:r>
+        <w:rPr>
+          <w:rFonts w:eastAsia="Times New Roman"/>
+          <w:color w:val="444444"/>
+          <w:shd w:val="clear" w:color="auto" w:fill="FFFFFF"/>
+        </w:rPr>
+        <w:t>, or</w:t>
+      </w:r>
+      <w:proofErr w:type="gramEnd"/>
+      <w:r>
+        <w:rPr>
+          <w:rFonts w:eastAsia="Times New Roman"/>
+          <w:color w:val="444444"/>
+          <w:shd w:val="clear" w:color="auto" w:fill="FFFFFF"/>
+        </w:rPr>
+        <w:t xml:space="preserve"> navigate to the 'git' executable in the 'bin' folder.  This can be tricky. See below if you have problems. </w:t>
+      </w:r>
+    </w:p>
+    <w:p>
+      <w:pPr>
+        <w:pStyle w:val="ListParagraph"/>
+        <w:numPr>
+          <w:ilvl w:val="3"/>
+          <w:numId w:val="1"/>
+        </w:numPr>
+        <w:rPr>
+          <w:rFonts w:eastAsia="Times New Roman"/>
+        </w:rPr>
+      </w:pPr>
+      <w:r>
+        <w:rPr>
+          <w:rFonts w:eastAsia="Times New Roman"/>
+          <w:color w:val="444444"/>
+          <w:shd w:val="clear" w:color="auto" w:fill="FFFFFF"/>
+        </w:rPr>
+        <w:t xml:space="preserve">(optional) </w:t>
+      </w:r>
+      <w:r>
+        <w:rPr>
+          <w:rFonts w:eastAsia="Times New Roman"/>
+          <w:color w:val="444444"/>
+          <w:shd w:val="clear" w:color="auto" w:fill="FFFFFF"/>
+        </w:rPr>
+        <w:t>Make sure SVN executable says /</w:t>
+      </w:r>
+      <w:proofErr w:type="spellStart"/>
+      <w:r>
+        <w:rPr>
+          <w:rFonts w:eastAsia="Times New Roman"/>
+          <w:color w:val="444444"/>
+          <w:shd w:val="clear" w:color="auto" w:fill="FFFFFF"/>
+        </w:rPr>
+        <w:t>usr</w:t>
+      </w:r>
+      <w:proofErr w:type="spellEnd"/>
+      <w:r>
+        <w:rPr>
+          <w:rFonts w:eastAsia="Times New Roman"/>
+          <w:color w:val="444444"/>
+          <w:shd w:val="clear" w:color="auto" w:fill="FFFFFF"/>
+        </w:rPr>
+        <w:t>/bin/</w:t>
+      </w:r>
+      <w:proofErr w:type="spellStart"/>
+      <w:r>
+        <w:rPr>
+          <w:rFonts w:eastAsia="Times New Roman"/>
+          <w:color w:val="444444"/>
+          <w:shd w:val="clear" w:color="auto" w:fill="FFFFFF"/>
+        </w:rPr>
+        <w:t>svn</w:t>
+      </w:r>
+      <w:proofErr w:type="spellEnd"/>
     </w:p>
     <w:p>
       <w:pPr>
@@ -659,6 +935,7 @@
         <w:rPr>
           <w:color w:val="000000" w:themeColor="text1"/>
         </w:rPr>
+        <w:lastRenderedPageBreak/>
         <w:t>Tell Git your name and email address. These are used to label each commit so that when you start collaborating with others, it’s clear who made each change. In the shell, type:</w:t>
       </w:r>
       <w:r>
@@ -707,14 +984,68 @@
           <w:i/>
           <w:color w:val="000000" w:themeColor="text1"/>
         </w:rPr>
-        <w:t>git config --global user.email "youremailaddress"</w:t>
+        <w:t xml:space="preserve">git config --global </w:t>
+      </w:r>
+      <w:proofErr w:type="spellStart"/>
+      <w:proofErr w:type="gramStart"/>
+      <w:r>
+        <w:rPr>
+          <w:rFonts w:cs="Courier"/>
+          <w:i/>
+          <w:color w:val="000000" w:themeColor="text1"/>
+        </w:rPr>
+        <w:t>user.email</w:t>
+      </w:r>
+      <w:proofErr w:type="spellEnd"/>
+      <w:proofErr w:type="gramEnd"/>
+      <w:r>
+        <w:rPr>
+          <w:rFonts w:cs="Courier"/>
+          <w:i/>
+          <w:color w:val="000000" w:themeColor="text1"/>
+        </w:rPr>
+        <w:t xml:space="preserve"> "</w:t>
+      </w:r>
+      <w:proofErr w:type="spellStart"/>
+      <w:r>
+        <w:rPr>
+          <w:rFonts w:cs="Courier"/>
+          <w:i/>
+          <w:color w:val="000000" w:themeColor="text1"/>
+        </w:rPr>
+        <w:t>youremailaddress</w:t>
+      </w:r>
+      <w:proofErr w:type="spellEnd"/>
+      <w:r>
+        <w:rPr>
+          <w:rFonts w:cs="Courier"/>
+          <w:i/>
+          <w:color w:val="000000" w:themeColor="text1"/>
+        </w:rPr>
+        <w:t>"</w:t>
       </w:r>
       <w:r>
         <w:rPr>
           <w:rFonts w:cs="Courier"/>
           <w:color w:val="000000" w:themeColor="text1"/>
         </w:rPr>
-        <w:t xml:space="preserve"> (replace "youremailaddress" with your email that you used for GitHub)</w:t>
+        <w:t xml:space="preserve"> (replace "</w:t>
+      </w:r>
+      <w:proofErr w:type="spellStart"/>
+      <w:r>
+        <w:rPr>
+          <w:rFonts w:cs="Courier"/>
+          <w:color w:val="000000" w:themeColor="text1"/>
+        </w:rPr>
+        <w:t>youremailaddress</w:t>
+      </w:r>
+      <w:proofErr w:type="spellEnd"/>
+      <w:r>
+        <w:rPr>
+          <w:rFonts w:cs="Courier"/>
+          <w:color w:val="000000" w:themeColor="text1"/>
+        </w:rPr>
+        <w:t>" with your email that you used for GitHub)</w:t>
       </w:r>
     </w:p>
     <w:p>
@@ -756,14 +1087,48 @@
           <w:i/>
           <w:color w:val="000000" w:themeColor="text1"/>
         </w:rPr>
-        <w:t>git config --global user.name "yourgitname"</w:t>
+        <w:t>git config --global user.name "</w:t>
+      </w:r>
+      <w:proofErr w:type="spellStart"/>
+      <w:r>
+        <w:rPr>
+          <w:rFonts w:cs="Courier"/>
+          <w:i/>
+          <w:color w:val="000000" w:themeColor="text1"/>
+        </w:rPr>
+        <w:t>yourgitname</w:t>
+      </w:r>
+      <w:proofErr w:type="spellEnd"/>
+      <w:r>
+        <w:rPr>
+          <w:rFonts w:cs="Courier"/>
+          <w:i/>
+          <w:color w:val="000000" w:themeColor="text1"/>
+        </w:rPr>
+        <w:t>"</w:t>
       </w:r>
       <w:r>
         <w:rPr>
           <w:rFonts w:cs="Courier"/>
           <w:color w:val="000000" w:themeColor="text1"/>
         </w:rPr>
-        <w:t xml:space="preserve"> (replace "yourgitname" with your GitHub username)</w:t>
+        <w:t xml:space="preserve"> (replace "</w:t>
+      </w:r>
+      <w:proofErr w:type="spellStart"/>
+      <w:r>
+        <w:rPr>
+          <w:rFonts w:cs="Courier"/>
+          <w:color w:val="000000" w:themeColor="text1"/>
+        </w:rPr>
+        <w:t>yourgitname</w:t>
+      </w:r>
+      <w:proofErr w:type="spellEnd"/>
+      <w:r>
+        <w:rPr>
+          <w:rFonts w:cs="Courier"/>
+          <w:color w:val="000000" w:themeColor="text1"/>
+        </w:rPr>
+        <w:t>" with your GitHub username)</w:t>
       </w:r>
     </w:p>
     <w:p>
@@ -807,16 +1172,41 @@
         </w:rPr>
         <w:t>The </w:t>
       </w:r>
-      <w:hyperlink r:id="rId9" w:history="1">
-        <w:r>
-          <w:rPr>
-            <w:rStyle w:val="Hyperlink"/>
-            <w:rFonts w:cs="Courier"/>
-            <w:iCs/>
-          </w:rPr>
-          <w:t>usethis package</w:t>
-        </w:r>
-      </w:hyperlink>
+      <w:proofErr w:type="spellStart"/>
+      <w:r>
+        <w:fldChar w:fldCharType="begin"/>
+      </w:r>
+      <w:r>
+        <w:instrText xml:space="preserve"> HYPERLINK "https://usethis.r-lib.org/" </w:instrText>
+      </w:r>
+      <w:r>
+        <w:fldChar w:fldCharType="separate"/>
+      </w:r>
+      <w:r>
+        <w:rPr>
+          <w:rStyle w:val="Hyperlink"/>
+          <w:rFonts w:cs="Courier"/>
+          <w:iCs/>
+        </w:rPr>
+        <w:t>usethis</w:t>
+      </w:r>
+      <w:proofErr w:type="spellEnd"/>
+      <w:r>
+        <w:rPr>
+          <w:rStyle w:val="Hyperlink"/>
+          <w:rFonts w:cs="Courier"/>
+          <w:iCs/>
+        </w:rPr>
+        <w:t xml:space="preserve"> package</w:t>
+      </w:r>
+      <w:r>
+        <w:rPr>
+          <w:rStyle w:val="Hyperlink"/>
+          <w:rFonts w:cs="Courier"/>
+          <w:iCs/>
+        </w:rPr>
+        <w:fldChar w:fldCharType="end"/>
+      </w:r>
       <w:r>
         <w:rPr>
           <w:rFonts w:cs="Courier"/>
@@ -855,13 +1245,43 @@
           <w:color w:val="000000" w:themeColor="text1"/>
         </w:rPr>
       </w:pPr>
+      <w:proofErr w:type="spellStart"/>
+      <w:proofErr w:type="gramStart"/>
       <w:r>
         <w:rPr>
           <w:rFonts w:cs="Courier"/>
           <w:iCs/>
           <w:color w:val="000000" w:themeColor="text1"/>
         </w:rPr>
-        <w:t>install.packages("usethis")</w:t>
+        <w:t>install.packages</w:t>
+      </w:r>
+      <w:proofErr w:type="spellEnd"/>
+      <w:proofErr w:type="gramEnd"/>
+      <w:r>
+        <w:rPr>
+          <w:rFonts w:cs="Courier"/>
+          <w:iCs/>
+          <w:color w:val="000000" w:themeColor="text1"/>
+        </w:rPr>
+        <w:t>("</w:t>
+      </w:r>
+      <w:proofErr w:type="spellStart"/>
+      <w:r>
+        <w:rPr>
+          <w:rFonts w:cs="Courier"/>
+          <w:iCs/>
+          <w:color w:val="000000" w:themeColor="text1"/>
+        </w:rPr>
+        <w:t>usethis</w:t>
+      </w:r>
+      <w:proofErr w:type="spellEnd"/>
+      <w:r>
+        <w:rPr>
+          <w:rFonts w:cs="Courier"/>
+          <w:iCs/>
+          <w:color w:val="000000" w:themeColor="text1"/>
+        </w:rPr>
+        <w:t>")</w:t>
       </w:r>
     </w:p>
     <w:p>
@@ -909,7 +1329,25 @@
           <w:iCs/>
           <w:color w:val="000000" w:themeColor="text1"/>
         </w:rPr>
-        <w:t>(usethis)</w:t>
+        <w:t>(</w:t>
+      </w:r>
+      <w:proofErr w:type="spellStart"/>
+      <w:r>
+        <w:rPr>
+          <w:rFonts w:cs="Courier"/>
+          <w:iCs/>
+          <w:color w:val="000000" w:themeColor="text1"/>
+        </w:rPr>
+        <w:t>usethis</w:t>
+      </w:r>
+      <w:proofErr w:type="spellEnd"/>
+      <w:r>
+        <w:rPr>
+          <w:rFonts w:cs="Courier"/>
+          <w:iCs/>
+          <w:color w:val="000000" w:themeColor="text1"/>
+        </w:rPr>
+        <w:t>)</w:t>
       </w:r>
     </w:p>
     <w:p>
@@ -941,6 +1379,7 @@
           <w:color w:val="000000" w:themeColor="text1"/>
         </w:rPr>
       </w:pPr>
+      <w:proofErr w:type="spellStart"/>
       <w:r>
         <w:rPr>
           <w:rFonts w:cs="Courier"/>
@@ -949,15 +1388,54 @@
           <w:iCs/>
           <w:color w:val="000000" w:themeColor="text1"/>
         </w:rPr>
-        <w:t>use_git_config</w:t>
-      </w:r>
+        <w:t>use_git_</w:t>
+      </w:r>
+      <w:proofErr w:type="gramStart"/>
+      <w:r>
+        <w:rPr>
+          <w:rFonts w:cs="Courier"/>
+          <w:b/>
+          <w:bCs/>
+          <w:iCs/>
+          <w:color w:val="000000" w:themeColor="text1"/>
+        </w:rPr>
+        <w:t>config</w:t>
+      </w:r>
+      <w:proofErr w:type="spellEnd"/>
       <w:r>
         <w:rPr>
           <w:rFonts w:cs="Courier"/>
           <w:iCs/>
           <w:color w:val="000000" w:themeColor="text1"/>
         </w:rPr>
-        <w:t>(user.name = "Jane Doe", user.email = "jane@example.org")</w:t>
+        <w:t>(</w:t>
+      </w:r>
+      <w:proofErr w:type="gramEnd"/>
+      <w:r>
+        <w:rPr>
+          <w:rFonts w:cs="Courier"/>
+          <w:iCs/>
+          <w:color w:val="000000" w:themeColor="text1"/>
+        </w:rPr>
+        <w:t xml:space="preserve">user.name = "Jane Doe", </w:t>
+      </w:r>
+      <w:proofErr w:type="spellStart"/>
+      <w:r>
+        <w:rPr>
+          <w:rFonts w:cs="Courier"/>
+          <w:iCs/>
+          <w:color w:val="000000" w:themeColor="text1"/>
+        </w:rPr>
+        <w:t>user.email</w:t>
+      </w:r>
+      <w:proofErr w:type="spellEnd"/>
+      <w:r>
+        <w:rPr>
+          <w:rFonts w:cs="Courier"/>
+          <w:iCs/>
+          <w:color w:val="000000" w:themeColor="text1"/>
+        </w:rPr>
+        <w:t xml:space="preserve"> = "jane@example.org")</w:t>
       </w:r>
     </w:p>
     <w:p>
@@ -1093,7 +1571,6 @@
         <w:rPr>
           <w:rFonts w:eastAsia="Times New Roman"/>
         </w:rPr>
-        <w:lastRenderedPageBreak/>
         <w:t xml:space="preserve">Once it has been created, navigate to the repository. </w:t>
       </w:r>
     </w:p>
@@ -1323,7 +1800,15 @@
         <w:spacing w:line="270" w:lineRule="atLeast"/>
       </w:pPr>
       <w:r>
-        <w:t xml:space="preserve">If you can't figure out where you git executable file is. </w:t>
+        <w:t xml:space="preserve">If you can't figure out where </w:t>
+      </w:r>
+      <w:proofErr w:type="gramStart"/>
+      <w:r>
+        <w:t>you</w:t>
+      </w:r>
+      <w:proofErr w:type="gramEnd"/>
+      <w:r>
+        <w:t xml:space="preserve"> git executable file is. </w:t>
       </w:r>
     </w:p>
     <w:p>
@@ -1524,7 +2009,23 @@
         <w:spacing w:line="270" w:lineRule="atLeast"/>
       </w:pPr>
       <w:r>
-        <w:t>error: unable to read askpass response from 'rpostback-askpass'</w:t>
+        <w:t xml:space="preserve">error: unable to read </w:t>
+      </w:r>
+      <w:proofErr w:type="spellStart"/>
+      <w:r>
+        <w:t>askpass</w:t>
+      </w:r>
+      <w:proofErr w:type="spellEnd"/>
+      <w:r>
+        <w:t xml:space="preserve"> response from '</w:t>
+      </w:r>
+      <w:proofErr w:type="spellStart"/>
+      <w:r>
+        <w:t>rpostback-askpass</w:t>
+      </w:r>
+      <w:proofErr w:type="spellEnd"/>
+      <w:r>
+        <w:t>'</w:t>
       </w:r>
     </w:p>
     <w:p>
@@ -1687,7 +2188,15 @@
         <w:spacing w:line="270" w:lineRule="atLeast"/>
       </w:pPr>
       <w:r>
-        <w:t xml:space="preserve">Computer would not let you create RSA key - says "no such file exists". Go to command prompt and typed mkdir.ssh (see here for more details. </w:t>
+        <w:t xml:space="preserve">Computer would not let you create RSA key - says "no such file exists". Go to command prompt and typed </w:t>
+      </w:r>
+      <w:proofErr w:type="spellStart"/>
+      <w:r>
+        <w:t>mkdir.ssh</w:t>
+      </w:r>
+      <w:proofErr w:type="spellEnd"/>
+      <w:r>
+        <w:t xml:space="preserve"> (see here for more details. </w:t>
       </w:r>
       <w:r>
         <w:t>https://jujucharms.com/docs/2.0/getting-started-keygen-win</w:t>
@@ -1725,6 +2234,7 @@
         <w:spacing w:line="270" w:lineRule="atLeast"/>
       </w:pPr>
       <w:r>
+        <w:lastRenderedPageBreak/>
         <w:t xml:space="preserve">Do you have a Mac upgraded to El Capitan? This upgrade moves an important directory that they need to re-install. Follow directions here. </w:t>
       </w:r>
     </w:p>
@@ -1829,7 +2339,15 @@
         <w:spacing w:line="270" w:lineRule="atLeast"/>
       </w:pPr>
       <w:r>
-        <w:t xml:space="preserve">If R Studio does not seem to be talking with GitHub, you may need to use the SSH clone instead of the http. This is as simple as pushing the “clone as ssh” button when you go to clone/download in GitHub. </w:t>
+        <w:t xml:space="preserve">If R Studio does not seem to be talking with GitHub, you may need to use the SSH clone instead of the http. This is as simple as pushing the “clone as </w:t>
+      </w:r>
+      <w:proofErr w:type="spellStart"/>
+      <w:r>
+        <w:t>ssh</w:t>
+      </w:r>
+      <w:proofErr w:type="spellEnd"/>
+      <w:r>
+        <w:t xml:space="preserve">” button when you go to clone/download in GitHub. </w:t>
       </w:r>
     </w:p>
     <w:p>
@@ -1864,7 +2382,20 @@
         </w:rPr>
       </w:pPr>
       <w:r>
-        <w:t>If you get this error message, and don’t see a .Rproj file associated with your folder</w:t>
+        <w:t xml:space="preserve">If you get this error message, and don’t see </w:t>
+      </w:r>
+      <w:proofErr w:type="gramStart"/>
+      <w:r>
+        <w:t>a .</w:t>
+      </w:r>
+      <w:proofErr w:type="spellStart"/>
+      <w:r>
+        <w:t>Rproj</w:t>
+      </w:r>
+      <w:proofErr w:type="spellEnd"/>
+      <w:proofErr w:type="gramEnd"/>
+      <w:r>
+        <w:t xml:space="preserve"> file associated with your folder</w:t>
       </w:r>
       <w:r>
         <w:t xml:space="preserve">, could be that you have some space issues on your computer (possibly due to security restrictions). </w:t>
@@ -1940,7 +2471,23 @@
           <w:b/>
           <w:u w:val="single"/>
         </w:rPr>
-        <w:t xml:space="preserve">Using R Studio with git and github </w:t>
+        <w:t xml:space="preserve">Using R Studio with git and </w:t>
+      </w:r>
+      <w:proofErr w:type="spellStart"/>
+      <w:r>
+        <w:rPr>
+          <w:b/>
+          <w:u w:val="single"/>
+        </w:rPr>
+        <w:t>github</w:t>
+      </w:r>
+      <w:proofErr w:type="spellEnd"/>
+      <w:r>
+        <w:rPr>
+          <w:b/>
+          <w:u w:val="single"/>
+        </w:rPr>
+        <w:t xml:space="preserve"> </w:t>
       </w:r>
       <w:r>
         <w:rPr>
@@ -2034,7 +2581,15 @@
         </w:rPr>
       </w:pPr>
       <w:r>
-        <w:t xml:space="preserve">In Github, </w:t>
+        <w:t xml:space="preserve">In </w:t>
+      </w:r>
+      <w:proofErr w:type="spellStart"/>
+      <w:r>
+        <w:t>Github</w:t>
+      </w:r>
+      <w:proofErr w:type="spellEnd"/>
+      <w:r>
+        <w:t xml:space="preserve">, </w:t>
       </w:r>
     </w:p>
     <w:p>
@@ -2070,7 +2625,6 @@
         </w:rPr>
       </w:pPr>
       <w:r>
-        <w:lastRenderedPageBreak/>
         <w:t xml:space="preserve">Click on the repository you want to clone/download. </w:t>
       </w:r>
     </w:p>
@@ -2146,7 +2700,15 @@
         </w:rPr>
       </w:pPr>
       <w:r>
-        <w:t xml:space="preserve">Note- typically this uses https, but if you are seeing errors associated with the phrase “askpass” when you try to enter this URL in RStudio below, then try using the SSH key instead. </w:t>
+        <w:t>Note- typically this uses https, but if you are seeing errors associated with the phrase “</w:t>
+      </w:r>
+      <w:proofErr w:type="spellStart"/>
+      <w:r>
+        <w:t>askpass</w:t>
+      </w:r>
+      <w:proofErr w:type="spellEnd"/>
+      <w:r>
+        <w:t xml:space="preserve">” when you try to enter this URL in RStudio below, then try using the SSH key instead. </w:t>
       </w:r>
     </w:p>
     <w:p>
@@ -2275,7 +2837,15 @@
         <w:t xml:space="preserve"> play around with it, savi</w:t>
       </w:r>
       <w:r>
-        <w:t xml:space="preserve">ng it locally on your computer, and avoids the problem of unstaged changes conflicting with any updates on GitHub. </w:t>
+        <w:t xml:space="preserve">ng it locally on your computer, and avoids the problem of </w:t>
+      </w:r>
+      <w:proofErr w:type="spellStart"/>
+      <w:r>
+        <w:t>unstaged</w:t>
+      </w:r>
+      <w:proofErr w:type="spellEnd"/>
+      <w:r>
+        <w:t xml:space="preserve"> changes conflicting with any updates on GitHub. </w:t>
       </w:r>
     </w:p>
     <w:p>
@@ -2287,14 +2857,11 @@
         </w:numPr>
       </w:pPr>
       <w:r>
-        <w:t xml:space="preserve">If you don’t want to save your own changes, then you can just work off of the </w:t>
-      </w:r>
-    </w:p>
-    <w:p>
-      <w:pPr>
-        <w:pStyle w:val="ListParagraph"/>
-        <w:ind w:left="1080"/>
-      </w:pPr>
+        <w:t xml:space="preserve">If you don’t want to save your own changes, then you </w:t>
+      </w:r>
+      <w:r>
+        <w:t xml:space="preserve">can work off the files that you’ve cloned, but do not push up to GitHub. </w:t>
+      </w:r>
     </w:p>
     <w:p>
       <w:pPr>
@@ -2350,10 +2917,25 @@
         <w:t>personal GitHub account, so</w:t>
       </w:r>
       <w:r>
-        <w:t xml:space="preserve"> you can do whatever you want with the new files, you might want to fork. If you fork a repository, i</w:t>
-      </w:r>
-      <w:r>
-        <w:t>t is possible</w:t>
+        <w:t xml:space="preserve"> you can do whatever you want with the new files</w:t>
+      </w:r>
+      <w:r>
+        <w:t xml:space="preserve"> and do not have any expectation of pulling new changes down or merging it with the main branch,</w:t>
+      </w:r>
+      <w:r>
+        <w:t xml:space="preserve"> you might want to fork. </w:t>
+      </w:r>
+      <w:r>
+        <w:t>It</w:t>
+      </w:r>
+      <w:r>
+        <w:t xml:space="preserve"> is </w:t>
+      </w:r>
+      <w:r>
+        <w:t xml:space="preserve">still </w:t>
+      </w:r>
+      <w:r>
+        <w:t>possible</w:t>
       </w:r>
       <w:r>
         <w:t xml:space="preserve"> to</w:t>
@@ -2413,7 +2995,15 @@
         </w:rPr>
       </w:pPr>
       <w:r>
-        <w:t xml:space="preserve">In Github, </w:t>
+        <w:t xml:space="preserve">In </w:t>
+      </w:r>
+      <w:proofErr w:type="spellStart"/>
+      <w:r>
+        <w:t>Github</w:t>
+      </w:r>
+      <w:proofErr w:type="spellEnd"/>
+      <w:r>
+        <w:t xml:space="preserve">, </w:t>
       </w:r>
     </w:p>
     <w:p>
@@ -2521,6 +3111,7 @@
         </w:rPr>
       </w:pPr>
       <w:r>
+        <w:lastRenderedPageBreak/>
         <w:t>Follow directions - it will ask you where you want to fork this repository to- pick somewhere in your</w:t>
       </w:r>
       <w:r>
@@ -2650,137 +3241,21 @@
         </w:numPr>
       </w:pPr>
       <w:r>
-        <w:t xml:space="preserve">Now you can open the </w:t>
+        <w:t xml:space="preserve">Now you can open </w:t>
+      </w:r>
+      <w:proofErr w:type="gramStart"/>
+      <w:r>
+        <w:t xml:space="preserve">the </w:t>
       </w:r>
       <w:r>
         <w:t>.</w:t>
       </w:r>
       <w:r>
-        <w:t xml:space="preserve">R file and play around with it, </w:t>
-      </w:r>
-    </w:p>
-    <w:p>
-      <w:pPr>
-        <w:pStyle w:val="ListParagraph"/>
-        <w:numPr>
-          <w:ilvl w:val="2"/>
-          <w:numId w:val="7"/>
-        </w:numPr>
-      </w:pPr>
-      <w:r>
-        <w:t xml:space="preserve">Save it locally on your computer. </w:t>
-      </w:r>
-    </w:p>
-    <w:p>
-      <w:pPr>
-        <w:pStyle w:val="ListParagraph"/>
-        <w:numPr>
-          <w:ilvl w:val="2"/>
-          <w:numId w:val="7"/>
-        </w:numPr>
-      </w:pPr>
-      <w:r>
-        <w:t xml:space="preserve">You can also push changes back to your GitHub account. Let's practice this. </w:t>
-      </w:r>
-    </w:p>
-    <w:p>
-      <w:pPr>
-        <w:pStyle w:val="ListParagraph"/>
-        <w:numPr>
-          <w:ilvl w:val="3"/>
-          <w:numId w:val="7"/>
-        </w:numPr>
-      </w:pPr>
-      <w:r>
-        <w:t xml:space="preserve">Make some edits to R script. </w:t>
-      </w:r>
-    </w:p>
-    <w:p>
-      <w:pPr>
-        <w:pStyle w:val="ListParagraph"/>
-        <w:numPr>
-          <w:ilvl w:val="3"/>
-          <w:numId w:val="7"/>
-        </w:numPr>
-      </w:pPr>
-      <w:r>
-        <w:t>Save.</w:t>
-      </w:r>
-    </w:p>
-    <w:p>
-      <w:pPr>
-        <w:pStyle w:val="ListParagraph"/>
-        <w:numPr>
-          <w:ilvl w:val="3"/>
-          <w:numId w:val="7"/>
-        </w:numPr>
-      </w:pPr>
-      <w:r>
-        <w:t xml:space="preserve">Click on "Git" tab on bottom right panel. </w:t>
-      </w:r>
-    </w:p>
-    <w:p>
-      <w:pPr>
-        <w:pStyle w:val="ListParagraph"/>
-        <w:numPr>
-          <w:ilvl w:val="3"/>
-          <w:numId w:val="7"/>
-        </w:numPr>
-      </w:pPr>
-      <w:r>
-        <w:t xml:space="preserve">Check box next to the .R file. </w:t>
-      </w:r>
-    </w:p>
-    <w:p>
-      <w:pPr>
-        <w:pStyle w:val="ListParagraph"/>
-        <w:numPr>
-          <w:ilvl w:val="3"/>
-          <w:numId w:val="7"/>
-        </w:numPr>
-      </w:pPr>
-      <w:r>
-        <w:t xml:space="preserve">Click "commit". This will bring up a new </w:t>
-      </w:r>
-      <w:r>
-        <w:t xml:space="preserve">window. </w:t>
-      </w:r>
-    </w:p>
-    <w:p>
-      <w:pPr>
-        <w:pStyle w:val="ListParagraph"/>
-        <w:numPr>
-          <w:ilvl w:val="3"/>
-          <w:numId w:val="7"/>
-        </w:numPr>
-      </w:pPr>
-      <w:r>
-        <w:t xml:space="preserve">Write a note in the commit box. Press commit. </w:t>
-      </w:r>
-    </w:p>
-    <w:p>
-      <w:pPr>
-        <w:pStyle w:val="ListParagraph"/>
-        <w:numPr>
-          <w:ilvl w:val="3"/>
-          <w:numId w:val="7"/>
-        </w:numPr>
-      </w:pPr>
-      <w:r>
-        <w:t xml:space="preserve">Then press "push" to push your commits to the online repository. </w:t>
-      </w:r>
-    </w:p>
-    <w:p>
-      <w:pPr>
-        <w:pStyle w:val="ListParagraph"/>
-        <w:numPr>
-          <w:ilvl w:val="3"/>
-          <w:numId w:val="7"/>
-        </w:numPr>
-      </w:pPr>
-      <w:r>
-        <w:lastRenderedPageBreak/>
-        <w:t xml:space="preserve">Go onto GitHub, and check to see if those changes are present. Voila! </w:t>
+        <w:t>R</w:t>
+      </w:r>
+      <w:proofErr w:type="gramEnd"/>
+      <w:r>
+        <w:t xml:space="preserve"> file and play around with it, </w:t>
       </w:r>
     </w:p>
     <w:p>
@@ -2809,6 +3284,491 @@
     </w:p>
     <w:p>
       <w:pPr>
+        <w:rPr>
+          <w:b/>
+          <w:u w:val="single"/>
+        </w:rPr>
+      </w:pPr>
+      <w:r>
+        <w:rPr>
+          <w:b/>
+          <w:u w:val="single"/>
+        </w:rPr>
+        <w:t>To create your own repository</w:t>
+      </w:r>
+    </w:p>
+    <w:p>
+      <w:pPr>
+        <w:rPr>
+          <w:b/>
+          <w:u w:val="single"/>
+        </w:rPr>
+      </w:pPr>
+    </w:p>
+    <w:p>
+      <w:pPr>
+        <w:pStyle w:val="ListParagraph"/>
+        <w:numPr>
+          <w:ilvl w:val="0"/>
+          <w:numId w:val="9"/>
+        </w:numPr>
+      </w:pPr>
+      <w:r>
+        <w:t xml:space="preserve">You have two options: </w:t>
+      </w:r>
+    </w:p>
+    <w:p>
+      <w:pPr>
+        <w:pStyle w:val="ListParagraph"/>
+        <w:numPr>
+          <w:ilvl w:val="1"/>
+          <w:numId w:val="9"/>
+        </w:numPr>
+      </w:pPr>
+      <w:r>
+        <w:rPr>
+          <w:u w:val="single"/>
+        </w:rPr>
+        <w:t>Option 1:</w:t>
+      </w:r>
+      <w:r>
+        <w:t xml:space="preserve"> Create a repository on GitHub, and clone to your local computer/RStudio</w:t>
+      </w:r>
+    </w:p>
+    <w:p>
+      <w:pPr>
+        <w:pStyle w:val="ListParagraph"/>
+        <w:numPr>
+          <w:ilvl w:val="2"/>
+          <w:numId w:val="9"/>
+        </w:numPr>
+      </w:pPr>
+      <w:r>
+        <w:t>Click “New Repository”</w:t>
+      </w:r>
+    </w:p>
+    <w:p>
+      <w:pPr>
+        <w:pStyle w:val="ListParagraph"/>
+        <w:numPr>
+          <w:ilvl w:val="2"/>
+          <w:numId w:val="9"/>
+        </w:numPr>
+      </w:pPr>
+      <w:r>
+        <w:t>Give your repository a name (short)</w:t>
+      </w:r>
+    </w:p>
+    <w:p>
+      <w:pPr>
+        <w:pStyle w:val="ListParagraph"/>
+        <w:numPr>
+          <w:ilvl w:val="2"/>
+          <w:numId w:val="9"/>
+        </w:numPr>
+      </w:pPr>
+      <w:r>
+        <w:t>Choose public or private</w:t>
+      </w:r>
+    </w:p>
+    <w:p>
+      <w:pPr>
+        <w:pStyle w:val="ListParagraph"/>
+        <w:numPr>
+          <w:ilvl w:val="2"/>
+          <w:numId w:val="9"/>
+        </w:numPr>
+      </w:pPr>
+      <w:r>
+        <w:t xml:space="preserve">Click “Initialize this repository with a ReadMe”. This is a very important step to make the rest of the process easier. </w:t>
+      </w:r>
+    </w:p>
+    <w:p>
+      <w:pPr>
+        <w:pStyle w:val="ListParagraph"/>
+        <w:numPr>
+          <w:ilvl w:val="2"/>
+          <w:numId w:val="9"/>
+        </w:numPr>
+      </w:pPr>
+      <w:r>
+        <w:t xml:space="preserve">Now your repository has been created. You can upload files, and clone/download just like any other repository. </w:t>
+      </w:r>
+    </w:p>
+    <w:p>
+      <w:pPr>
+        <w:pStyle w:val="ListParagraph"/>
+        <w:numPr>
+          <w:ilvl w:val="1"/>
+          <w:numId w:val="9"/>
+        </w:numPr>
+      </w:pPr>
+      <w:r>
+        <w:rPr>
+          <w:u w:val="single"/>
+        </w:rPr>
+        <w:t>Option 2:</w:t>
+      </w:r>
+      <w:r>
+        <w:t xml:space="preserve"> </w:t>
+      </w:r>
+      <w:r>
+        <w:t>Create a project on R Studio, and then push to a new repository on GitHub</w:t>
+      </w:r>
+    </w:p>
+    <w:p>
+      <w:pPr>
+        <w:pStyle w:val="ListParagraph"/>
+        <w:numPr>
+          <w:ilvl w:val="2"/>
+          <w:numId w:val="9"/>
+        </w:numPr>
+      </w:pPr>
+      <w:r>
+        <w:t>On your computer</w:t>
+      </w:r>
+    </w:p>
+    <w:p>
+      <w:pPr>
+        <w:pStyle w:val="ListParagraph"/>
+        <w:numPr>
+          <w:ilvl w:val="3"/>
+          <w:numId w:val="9"/>
+        </w:numPr>
+      </w:pPr>
+      <w:r>
+        <w:t>Start a “new project” on R Studio, in the folder set aside for this project.</w:t>
+      </w:r>
+      <w:r>
+        <w:t xml:space="preserve"> Be sure to click "create a git repository" when you create this project. </w:t>
+      </w:r>
+      <w:r>
+        <w:t xml:space="preserve"> </w:t>
+      </w:r>
+    </w:p>
+    <w:p>
+      <w:pPr>
+        <w:pStyle w:val="ListParagraph"/>
+        <w:numPr>
+          <w:ilvl w:val="3"/>
+          <w:numId w:val="9"/>
+        </w:numPr>
+      </w:pPr>
+      <w:r>
+        <w:t>Create a set of folders</w:t>
+      </w:r>
+      <w:r>
+        <w:t xml:space="preserve"> (e.g. "data", "analysis", "graphics", "wrangling")</w:t>
+      </w:r>
+      <w:r>
+        <w:t xml:space="preserve"> on your computer, and populate with data, documents, etc.  </w:t>
+      </w:r>
+    </w:p>
+    <w:p>
+      <w:pPr>
+        <w:pStyle w:val="ListParagraph"/>
+        <w:numPr>
+          <w:ilvl w:val="3"/>
+          <w:numId w:val="9"/>
+        </w:numPr>
+      </w:pPr>
+      <w:r>
+        <w:t>Commit all changes (</w:t>
+      </w:r>
+      <w:proofErr w:type="gramStart"/>
+      <w:r>
+        <w:t xml:space="preserve">except </w:t>
+      </w:r>
+      <w:r>
+        <w:t>.</w:t>
+      </w:r>
+      <w:proofErr w:type="spellStart"/>
+      <w:r>
+        <w:t>gitignore</w:t>
+      </w:r>
+      <w:proofErr w:type="spellEnd"/>
+      <w:proofErr w:type="gramEnd"/>
+      <w:r>
+        <w:t xml:space="preserve"> and .</w:t>
+      </w:r>
+      <w:proofErr w:type="spellStart"/>
+      <w:r>
+        <w:t>Rproj</w:t>
+      </w:r>
+      <w:proofErr w:type="spellEnd"/>
+      <w:r>
+        <w:t xml:space="preserve"> files</w:t>
+      </w:r>
+      <w:r>
+        <w:t xml:space="preserve">). This doesn’t commit to GitHub, only to Git. </w:t>
+      </w:r>
+    </w:p>
+    <w:p>
+      <w:pPr>
+        <w:pStyle w:val="ListParagraph"/>
+        <w:numPr>
+          <w:ilvl w:val="2"/>
+          <w:numId w:val="9"/>
+        </w:numPr>
+      </w:pPr>
+      <w:r>
+        <w:t>On GitHub</w:t>
+      </w:r>
+    </w:p>
+    <w:p>
+      <w:pPr>
+        <w:pStyle w:val="ListParagraph"/>
+        <w:numPr>
+          <w:ilvl w:val="3"/>
+          <w:numId w:val="9"/>
+        </w:numPr>
+      </w:pPr>
+      <w:r>
+        <w:t xml:space="preserve">Create new repository. Name whatever you want. Do not initialize with a readme. </w:t>
+      </w:r>
+    </w:p>
+    <w:p>
+      <w:pPr>
+        <w:pStyle w:val="ListParagraph"/>
+        <w:numPr>
+          <w:ilvl w:val="3"/>
+          <w:numId w:val="9"/>
+        </w:numPr>
+      </w:pPr>
+      <w:r>
+        <w:t>Scroll down and copy the code following “existing repository”.</w:t>
+      </w:r>
+      <w:r>
+        <w:t xml:space="preserve"> If that doesn't work, use "create new repository" (the one just above existing repository). </w:t>
+      </w:r>
+      <w:r>
+        <w:t xml:space="preserve"> </w:t>
+      </w:r>
+    </w:p>
+    <w:p>
+      <w:pPr>
+        <w:pStyle w:val="ListParagraph"/>
+        <w:numPr>
+          <w:ilvl w:val="2"/>
+          <w:numId w:val="9"/>
+        </w:numPr>
+      </w:pPr>
+      <w:r>
+        <w:t xml:space="preserve">R Studio. </w:t>
+      </w:r>
+    </w:p>
+    <w:p>
+      <w:pPr>
+        <w:pStyle w:val="ListParagraph"/>
+        <w:numPr>
+          <w:ilvl w:val="3"/>
+          <w:numId w:val="9"/>
+        </w:numPr>
+      </w:pPr>
+      <w:r>
+        <w:t xml:space="preserve">Open Shell. Paste code from GitHub. Enter username and password if requested. </w:t>
+      </w:r>
+    </w:p>
+    <w:p>
+      <w:pPr>
+        <w:pStyle w:val="ListParagraph"/>
+        <w:numPr>
+          <w:ilvl w:val="2"/>
+          <w:numId w:val="9"/>
+        </w:numPr>
+      </w:pPr>
+      <w:r>
+        <w:t xml:space="preserve">This should create a link between Git and GitHub, and you should be able to push/pull now. To check, push the changes you committed earlier and then open GitHub to see if they have shown up. </w:t>
+      </w:r>
+    </w:p>
+    <w:p>
+      <w:pPr>
+        <w:rPr>
+          <w:b/>
+          <w:u w:val="single"/>
+        </w:rPr>
+      </w:pPr>
+    </w:p>
+    <w:p>
+      <w:pPr>
+        <w:rPr>
+          <w:b/>
+          <w:u w:val="single"/>
+        </w:rPr>
+      </w:pPr>
+      <w:r>
+        <w:rPr>
+          <w:b/>
+          <w:u w:val="single"/>
+        </w:rPr>
+        <w:t>Pushing/pulling changes</w:t>
+      </w:r>
+    </w:p>
+    <w:p>
+      <w:pPr>
+        <w:pStyle w:val="ListParagraph"/>
+        <w:numPr>
+          <w:ilvl w:val="0"/>
+          <w:numId w:val="17"/>
+        </w:numPr>
+      </w:pPr>
+      <w:r>
+        <w:t>You can push changes</w:t>
+      </w:r>
+      <w:r>
+        <w:t xml:space="preserve"> in </w:t>
+      </w:r>
+      <w:proofErr w:type="gramStart"/>
+      <w:r>
+        <w:t>an</w:t>
+      </w:r>
+      <w:proofErr w:type="gramEnd"/>
+      <w:r>
+        <w:t xml:space="preserve"> </w:t>
+      </w:r>
+      <w:proofErr w:type="spellStart"/>
+      <w:r>
+        <w:t>Rproject</w:t>
+      </w:r>
+      <w:proofErr w:type="spellEnd"/>
+      <w:r>
+        <w:t xml:space="preserve"> from RStudio</w:t>
+      </w:r>
+      <w:r>
+        <w:t xml:space="preserve"> back to your GitHub </w:t>
+      </w:r>
+      <w:r>
+        <w:t>repository</w:t>
+      </w:r>
+      <w:r>
+        <w:t xml:space="preserve">. Let's practice this. </w:t>
+      </w:r>
+    </w:p>
+    <w:p>
+      <w:pPr>
+        <w:pStyle w:val="ListParagraph"/>
+        <w:numPr>
+          <w:ilvl w:val="1"/>
+          <w:numId w:val="17"/>
+        </w:numPr>
+      </w:pPr>
+      <w:r>
+        <w:t xml:space="preserve">Make some edits to R script. </w:t>
+      </w:r>
+    </w:p>
+    <w:p>
+      <w:pPr>
+        <w:pStyle w:val="ListParagraph"/>
+        <w:numPr>
+          <w:ilvl w:val="1"/>
+          <w:numId w:val="17"/>
+        </w:numPr>
+      </w:pPr>
+      <w:r>
+        <w:t>Save.</w:t>
+      </w:r>
+    </w:p>
+    <w:p>
+      <w:pPr>
+        <w:pStyle w:val="ListParagraph"/>
+        <w:numPr>
+          <w:ilvl w:val="1"/>
+          <w:numId w:val="17"/>
+        </w:numPr>
+      </w:pPr>
+      <w:r>
+        <w:t xml:space="preserve">Click on "Git" tab on bottom right panel. </w:t>
+      </w:r>
+    </w:p>
+    <w:p>
+      <w:pPr>
+        <w:pStyle w:val="ListParagraph"/>
+        <w:numPr>
+          <w:ilvl w:val="1"/>
+          <w:numId w:val="17"/>
+        </w:numPr>
+      </w:pPr>
+      <w:r>
+        <w:t xml:space="preserve">Check box next to </w:t>
+      </w:r>
+      <w:proofErr w:type="gramStart"/>
+      <w:r>
+        <w:t>the .R</w:t>
+      </w:r>
+      <w:proofErr w:type="gramEnd"/>
+      <w:r>
+        <w:t xml:space="preserve"> file. </w:t>
+      </w:r>
+    </w:p>
+    <w:p>
+      <w:pPr>
+        <w:pStyle w:val="ListParagraph"/>
+        <w:numPr>
+          <w:ilvl w:val="1"/>
+          <w:numId w:val="17"/>
+        </w:numPr>
+      </w:pPr>
+      <w:r>
+        <w:lastRenderedPageBreak/>
+        <w:t xml:space="preserve">Click "commit". This will bring up a new window. </w:t>
+      </w:r>
+    </w:p>
+    <w:p>
+      <w:pPr>
+        <w:pStyle w:val="ListParagraph"/>
+        <w:numPr>
+          <w:ilvl w:val="1"/>
+          <w:numId w:val="17"/>
+        </w:numPr>
+      </w:pPr>
+      <w:r>
+        <w:t xml:space="preserve">Write a note in the commit box. Press commit. </w:t>
+      </w:r>
+    </w:p>
+    <w:p>
+      <w:pPr>
+        <w:pStyle w:val="ListParagraph"/>
+        <w:numPr>
+          <w:ilvl w:val="1"/>
+          <w:numId w:val="17"/>
+        </w:numPr>
+      </w:pPr>
+      <w:r>
+        <w:t xml:space="preserve">Keep working &amp; committing </w:t>
+      </w:r>
+      <w:r>
+        <w:t xml:space="preserve">every time you do something significant within a working session. </w:t>
+      </w:r>
+    </w:p>
+    <w:p>
+      <w:pPr>
+        <w:pStyle w:val="ListParagraph"/>
+        <w:numPr>
+          <w:ilvl w:val="1"/>
+          <w:numId w:val="17"/>
+        </w:numPr>
+      </w:pPr>
+      <w:r>
+        <w:t>At the end of your working session,</w:t>
+      </w:r>
+      <w:r>
+        <w:t xml:space="preserve"> press "push" to push your commits to the online repository. </w:t>
+      </w:r>
+    </w:p>
+    <w:p>
+      <w:pPr>
+        <w:pStyle w:val="ListParagraph"/>
+        <w:numPr>
+          <w:ilvl w:val="1"/>
+          <w:numId w:val="17"/>
+        </w:numPr>
+      </w:pPr>
+      <w:r>
+        <w:t xml:space="preserve">Go onto GitHub, and check to see if those changes are present. Voila! </w:t>
+      </w:r>
+    </w:p>
+    <w:p>
+      <w:pPr>
         <w:shd w:val="clear" w:color="auto" w:fill="FFFFFF"/>
         <w:tabs>
           <w:tab w:val="left" w:pos="916"/>
@@ -2829,298 +3789,6 @@
           <w:tab w:val="left" w:pos="14656"/>
         </w:tabs>
         <w:spacing w:line="270" w:lineRule="atLeast"/>
-      </w:pPr>
-    </w:p>
-    <w:p>
-      <w:pPr>
-        <w:rPr>
-          <w:b/>
-          <w:u w:val="single"/>
-        </w:rPr>
-      </w:pPr>
-      <w:r>
-        <w:rPr>
-          <w:b/>
-          <w:u w:val="single"/>
-        </w:rPr>
-        <w:t>To create your own repository</w:t>
-      </w:r>
-    </w:p>
-    <w:p>
-      <w:pPr>
-        <w:rPr>
-          <w:b/>
-          <w:u w:val="single"/>
-        </w:rPr>
-      </w:pPr>
-    </w:p>
-    <w:p>
-      <w:pPr>
-        <w:pStyle w:val="ListParagraph"/>
-        <w:numPr>
-          <w:ilvl w:val="0"/>
-          <w:numId w:val="9"/>
-        </w:numPr>
-      </w:pPr>
-      <w:r>
-        <w:t xml:space="preserve">You have two options: </w:t>
-      </w:r>
-    </w:p>
-    <w:p>
-      <w:pPr>
-        <w:pStyle w:val="ListParagraph"/>
-        <w:numPr>
-          <w:ilvl w:val="1"/>
-          <w:numId w:val="9"/>
-        </w:numPr>
-      </w:pPr>
-      <w:r>
-        <w:rPr>
-          <w:u w:val="single"/>
-        </w:rPr>
-        <w:t>Option 1:</w:t>
-      </w:r>
-      <w:r>
-        <w:t xml:space="preserve"> Create a repository on GitHub, and clone to your local computer/RStudio</w:t>
-      </w:r>
-    </w:p>
-    <w:p>
-      <w:pPr>
-        <w:pStyle w:val="ListParagraph"/>
-        <w:numPr>
-          <w:ilvl w:val="2"/>
-          <w:numId w:val="9"/>
-        </w:numPr>
-      </w:pPr>
-      <w:r>
-        <w:t>Click “New Repository”</w:t>
-      </w:r>
-    </w:p>
-    <w:p>
-      <w:pPr>
-        <w:pStyle w:val="ListParagraph"/>
-        <w:numPr>
-          <w:ilvl w:val="2"/>
-          <w:numId w:val="9"/>
-        </w:numPr>
-      </w:pPr>
-      <w:r>
-        <w:t>Give your repository a name (short)</w:t>
-      </w:r>
-    </w:p>
-    <w:p>
-      <w:pPr>
-        <w:pStyle w:val="ListParagraph"/>
-        <w:numPr>
-          <w:ilvl w:val="2"/>
-          <w:numId w:val="9"/>
-        </w:numPr>
-      </w:pPr>
-      <w:r>
-        <w:t>Choose public or private</w:t>
-      </w:r>
-    </w:p>
-    <w:p>
-      <w:pPr>
-        <w:pStyle w:val="ListParagraph"/>
-        <w:numPr>
-          <w:ilvl w:val="2"/>
-          <w:numId w:val="9"/>
-        </w:numPr>
-      </w:pPr>
-      <w:r>
-        <w:t xml:space="preserve">Click “Initialize this repository with a ReadMe”. This is a very important step to make the rest of the process easier. </w:t>
-      </w:r>
-    </w:p>
-    <w:p>
-      <w:pPr>
-        <w:pStyle w:val="ListParagraph"/>
-        <w:numPr>
-          <w:ilvl w:val="2"/>
-          <w:numId w:val="9"/>
-        </w:numPr>
-      </w:pPr>
-      <w:r>
-        <w:t xml:space="preserve">Now your repository has been created. You can upload files, and clone/download just like any other repository. </w:t>
-      </w:r>
-    </w:p>
-    <w:p>
-      <w:pPr>
-        <w:pStyle w:val="ListParagraph"/>
-        <w:numPr>
-          <w:ilvl w:val="1"/>
-          <w:numId w:val="9"/>
-        </w:numPr>
-      </w:pPr>
-      <w:r>
-        <w:rPr>
-          <w:u w:val="single"/>
-        </w:rPr>
-        <w:t>Option 2:</w:t>
-      </w:r>
-      <w:r>
-        <w:t xml:space="preserve"> </w:t>
-      </w:r>
-      <w:r>
-        <w:t>Create a project on R Studio, and then push to a new repository on GitHub</w:t>
-      </w:r>
-    </w:p>
-    <w:p>
-      <w:pPr>
-        <w:pStyle w:val="ListParagraph"/>
-        <w:numPr>
-          <w:ilvl w:val="2"/>
-          <w:numId w:val="9"/>
-        </w:numPr>
-      </w:pPr>
-      <w:r>
-        <w:t>On your computer</w:t>
-      </w:r>
-    </w:p>
-    <w:p>
-      <w:pPr>
-        <w:pStyle w:val="ListParagraph"/>
-        <w:numPr>
-          <w:ilvl w:val="3"/>
-          <w:numId w:val="9"/>
-        </w:numPr>
-      </w:pPr>
-      <w:r>
-        <w:t>Start a “new project” on R Studio, in the folder set aside for this project.</w:t>
-      </w:r>
-      <w:r>
-        <w:t xml:space="preserve"> Be sure to click "create a git repository" when you create this project. </w:t>
-      </w:r>
-      <w:r>
-        <w:t xml:space="preserve"> </w:t>
-      </w:r>
-    </w:p>
-    <w:p>
-      <w:pPr>
-        <w:pStyle w:val="ListParagraph"/>
-        <w:numPr>
-          <w:ilvl w:val="3"/>
-          <w:numId w:val="9"/>
-        </w:numPr>
-      </w:pPr>
-      <w:r>
-        <w:t>Create a set of folders</w:t>
-      </w:r>
-      <w:r>
-        <w:t xml:space="preserve"> (e.g. "data", "analysis", "graphics", "wrangling")</w:t>
-      </w:r>
-      <w:r>
-        <w:t xml:space="preserve"> on your computer, and populate with data, documents, etc.  </w:t>
-      </w:r>
-    </w:p>
-    <w:p>
-      <w:pPr>
-        <w:pStyle w:val="ListParagraph"/>
-        <w:numPr>
-          <w:ilvl w:val="3"/>
-          <w:numId w:val="9"/>
-        </w:numPr>
-      </w:pPr>
-      <w:r>
-        <w:t xml:space="preserve">Commit all changes (except </w:t>
-      </w:r>
-      <w:r>
-        <w:t>.</w:t>
-      </w:r>
-      <w:r>
-        <w:t>gitignore</w:t>
-      </w:r>
-      <w:r>
-        <w:t xml:space="preserve"> and .Rproj files</w:t>
-      </w:r>
-      <w:r>
-        <w:t xml:space="preserve">). This doesn’t commit to GitHub, only to Git. </w:t>
-      </w:r>
-    </w:p>
-    <w:p>
-      <w:pPr>
-        <w:pStyle w:val="ListParagraph"/>
-        <w:numPr>
-          <w:ilvl w:val="2"/>
-          <w:numId w:val="9"/>
-        </w:numPr>
-      </w:pPr>
-      <w:r>
-        <w:t>On GitHub</w:t>
-      </w:r>
-    </w:p>
-    <w:p>
-      <w:pPr>
-        <w:pStyle w:val="ListParagraph"/>
-        <w:numPr>
-          <w:ilvl w:val="3"/>
-          <w:numId w:val="9"/>
-        </w:numPr>
-      </w:pPr>
-      <w:r>
-        <w:t xml:space="preserve">Create new repository. Name whatever you want. Do not initialize with a readme. </w:t>
-      </w:r>
-    </w:p>
-    <w:p>
-      <w:pPr>
-        <w:pStyle w:val="ListParagraph"/>
-        <w:numPr>
-          <w:ilvl w:val="3"/>
-          <w:numId w:val="9"/>
-        </w:numPr>
-      </w:pPr>
-      <w:r>
-        <w:t>Scroll down and copy the code following “existing repository”.</w:t>
-      </w:r>
-      <w:r>
-        <w:t xml:space="preserve"> If that doesn't work, use "create new repository" (the one just above existing repository). </w:t>
-      </w:r>
-      <w:r>
-        <w:t xml:space="preserve"> </w:t>
-      </w:r>
-    </w:p>
-    <w:p>
-      <w:pPr>
-        <w:pStyle w:val="ListParagraph"/>
-        <w:numPr>
-          <w:ilvl w:val="2"/>
-          <w:numId w:val="9"/>
-        </w:numPr>
-      </w:pPr>
-      <w:r>
-        <w:t xml:space="preserve">R Studio. </w:t>
-      </w:r>
-    </w:p>
-    <w:p>
-      <w:pPr>
-        <w:pStyle w:val="ListParagraph"/>
-        <w:numPr>
-          <w:ilvl w:val="3"/>
-          <w:numId w:val="9"/>
-        </w:numPr>
-      </w:pPr>
-      <w:r>
-        <w:t xml:space="preserve">Open Shell. Paste code from GitHub. Enter username and password if requested. </w:t>
-      </w:r>
-    </w:p>
-    <w:p>
-      <w:pPr>
-        <w:pStyle w:val="ListParagraph"/>
-        <w:numPr>
-          <w:ilvl w:val="2"/>
-          <w:numId w:val="9"/>
-        </w:numPr>
-      </w:pPr>
-      <w:r>
-        <w:t xml:space="preserve">This should create a link between Git and GitHub, and you should be able to push/pull now. To check, push the changes you committed earlier and then open GitHub to see if they have shown up. </w:t>
-      </w:r>
-    </w:p>
-    <w:p>
-      <w:pPr>
-        <w:rPr>
-          <w:b/>
-          <w:u w:val="single"/>
-        </w:rPr>
       </w:pPr>
     </w:p>
     <w:p>
@@ -3613,10 +4281,32 @@
         <w:rPr>
           <w:b/>
         </w:rPr>
-        <w:t xml:space="preserve">Modified Modified. </w:t>
-      </w:r>
-      <w:r>
-        <w:t>Means you have some staged changes and some unstaged changes in a file.</w:t>
+        <w:t xml:space="preserve">Modified </w:t>
+      </w:r>
+      <w:proofErr w:type="spellStart"/>
+      <w:r>
+        <w:rPr>
+          <w:b/>
+        </w:rPr>
+        <w:t>Modified</w:t>
+      </w:r>
+      <w:proofErr w:type="spellEnd"/>
+      <w:r>
+        <w:rPr>
+          <w:b/>
+        </w:rPr>
+        <w:t xml:space="preserve">. </w:t>
+      </w:r>
+      <w:r>
+        <w:t xml:space="preserve">Means you have some staged changes and some </w:t>
+      </w:r>
+      <w:proofErr w:type="spellStart"/>
+      <w:r>
+        <w:t>unstaged</w:t>
+      </w:r>
+      <w:proofErr w:type="spellEnd"/>
+      <w:r>
+        <w:t xml:space="preserve"> changes in a file.</w:t>
       </w:r>
     </w:p>
     <w:p>
@@ -3762,11 +4452,18 @@
           <w:b/>
           <w:bCs/>
         </w:rPr>
-        <w:lastRenderedPageBreak/>
         <w:t>Select files</w:t>
       </w:r>
       <w:r>
-        <w:t>. To stage (select) a single file for inclusion, tick its check box. To stage all files, press Ctrl/Cmd + A, then click </w:t>
+        <w:t>. To stage (select) a single file for inclusion, tick its check box. To stage all files, press Ctrl/</w:t>
+      </w:r>
+      <w:proofErr w:type="spellStart"/>
+      <w:r>
+        <w:t>Cmd</w:t>
+      </w:r>
+      <w:proofErr w:type="spellEnd"/>
+      <w:r>
+        <w:t xml:space="preserve"> + A, then click </w:t>
       </w:r>
       <w:r>
         <w:rPr>
@@ -3834,7 +4531,15 @@
         </w:numPr>
       </w:pPr>
       <w:r>
-        <w:t>As you stage each file, you’ll notice that its status changes. The icon will change columns from right (unstaged status) to left (staged status), and you might see one of two new icons:</w:t>
+        <w:t>As you stage each file, you’ll notice that its status changes. The icon will change columns from right (</w:t>
+      </w:r>
+      <w:proofErr w:type="spellStart"/>
+      <w:r>
+        <w:t>unstaged</w:t>
+      </w:r>
+      <w:proofErr w:type="spellEnd"/>
+      <w:r>
+        <w:t xml:space="preserve"> status) to left (staged status), and you might see one of two new icons:</w:t>
       </w:r>
     </w:p>
     <w:p>
@@ -3970,7 +4675,15 @@
         </w:drawing>
       </w:r>
       <w:r>
-        <w:t>: If you rename a file, Git initially sees it as a deletion and addition. Once you stage both changes, Git will recognise that it’s a rename.</w:t>
+        <w:t xml:space="preserve">: If you rename a file, Git initially sees it as a deletion and addition. Once you stage both changes, Git will </w:t>
+      </w:r>
+      <w:proofErr w:type="spellStart"/>
+      <w:r>
+        <w:t>recognise</w:t>
+      </w:r>
+      <w:proofErr w:type="spellEnd"/>
+      <w:r>
+        <w:t xml:space="preserve"> that it’s a rename.</w:t>
       </w:r>
     </w:p>
     <w:p>
@@ -4038,7 +4751,23 @@
         </w:drawing>
       </w:r>
       <w:r>
-        <w:t>. This means that you have both staged and unstaged changes in the same file. This happens when you’ve made some changes, staged them, and then made some more. Clicking the staged checkbox will stage your new changes, clicking it again will unstage both sets of changes.</w:t>
+        <w:t xml:space="preserve">. This means that you have both staged and </w:t>
+      </w:r>
+      <w:proofErr w:type="spellStart"/>
+      <w:r>
+        <w:t>unstaged</w:t>
+      </w:r>
+      <w:proofErr w:type="spellEnd"/>
+      <w:r>
+        <w:t xml:space="preserve"> changes in the same file. This happens when you’ve made some changes, staged them, and then made some more. Clicking the staged checkbox will stage your new changes, clicking it again will </w:t>
+      </w:r>
+      <w:proofErr w:type="spellStart"/>
+      <w:r>
+        <w:t>unstage</w:t>
+      </w:r>
+      <w:proofErr w:type="spellEnd"/>
+      <w:r>
+        <w:t xml:space="preserve"> both sets of changes.</w:t>
       </w:r>
     </w:p>
     <w:p>
@@ -4133,6 +4862,7 @@
         </w:numPr>
       </w:pPr>
       <w:r>
+        <w:lastRenderedPageBreak/>
         <w:t>You can get more details about modifications with a “diff”, </w:t>
       </w:r>
       <w:r>
@@ -4220,7 +4950,15 @@
         <w:t>colors</w:t>
       </w:r>
       <w:r>
-        <w:t xml:space="preserve"> tells you whether the text has been added (green) or removed (red). The grey lines of code above and below the changes give you additional context.</w:t>
+        <w:t xml:space="preserve"> </w:t>
+      </w:r>
+      <w:proofErr w:type="gramStart"/>
+      <w:r>
+        <w:t>tells</w:t>
+      </w:r>
+      <w:proofErr w:type="gramEnd"/>
+      <w:r>
+        <w:t xml:space="preserve"> you whether the text has been added (green) or removed (red). The grey lines of code above and below the changes give you additional context.</w:t>
       </w:r>
     </w:p>
     <w:p>
@@ -4382,7 +5120,20 @@
         </w:numPr>
       </w:pPr>
       <w:r>
-        <w:t>Add to .gitignore. Right click on the file in the Git pane, and select “Ignore”</w:t>
+        <w:t xml:space="preserve">Add </w:t>
+      </w:r>
+      <w:proofErr w:type="gramStart"/>
+      <w:r>
+        <w:t>to .</w:t>
+      </w:r>
+      <w:proofErr w:type="spellStart"/>
+      <w:r>
+        <w:t>gitignore</w:t>
+      </w:r>
+      <w:proofErr w:type="spellEnd"/>
+      <w:proofErr w:type="gramEnd"/>
+      <w:r>
+        <w:t>. Right click on the file in the Git pane, and select “Ignore”</w:t>
       </w:r>
     </w:p>
     <w:p/>
@@ -4395,8 +5146,13 @@
         </w:numPr>
       </w:pPr>
       <w:r>
-        <w:t>Pushing to Github</w:t>
-      </w:r>
+        <w:t xml:space="preserve">Pushing to </w:t>
+      </w:r>
+      <w:proofErr w:type="spellStart"/>
+      <w:r>
+        <w:t>Github</w:t>
+      </w:r>
+      <w:proofErr w:type="spellEnd"/>
     </w:p>
     <w:p>
       <w:pPr>
@@ -4407,7 +5163,15 @@
         </w:numPr>
       </w:pPr>
       <w:r>
-        <w:t xml:space="preserve">After you are finished working, you should push your changes to Github. You should have far fewer Push’s than Commits. </w:t>
+        <w:t xml:space="preserve">After you are finished working, you should push your changes to </w:t>
+      </w:r>
+      <w:proofErr w:type="spellStart"/>
+      <w:r>
+        <w:t>Github</w:t>
+      </w:r>
+      <w:proofErr w:type="spellEnd"/>
+      <w:r>
+        <w:t xml:space="preserve">. You should have far fewer Push’s than Commits. </w:t>
       </w:r>
     </w:p>
     <w:p>
@@ -4494,7 +5258,15 @@
         <w:t>https://git-lfs.github.com/</w:t>
       </w:r>
       <w:r>
-        <w:t xml:space="preserve">) that allows you to store large files on GitHub. Then, I pushed the large file to GitHub manually (using terminal/shell), and then I deleted the file and pushed that change to GitHub so others don't have the same problem if they download and try to push it back up. </w:t>
+        <w:t xml:space="preserve">) that allows you to store large files on GitHub. Then, I pushed the large file to GitHub manually (using terminal/shell), and then I deleted the file and pushed that change to </w:t>
+      </w:r>
+      <w:proofErr w:type="gramStart"/>
+      <w:r>
+        <w:t>GitHub</w:t>
+      </w:r>
+      <w:proofErr w:type="gramEnd"/>
+      <w:r>
+        <w:t xml:space="preserve"> so others don't have the same problem if they download and try to push it back up. </w:t>
       </w:r>
     </w:p>
     <w:p>
@@ -4574,8 +5346,13 @@
         </w:numPr>
       </w:pPr>
       <w:r>
-        <w:t>Hadley’s guide – good introduction to R Studio and Git/Github</w:t>
-      </w:r>
+        <w:t>Hadley’s guide – good introduction to R Studio and Git/</w:t>
+      </w:r>
+      <w:proofErr w:type="spellStart"/>
+      <w:r>
+        <w:t>Github</w:t>
+      </w:r>
+      <w:proofErr w:type="spellEnd"/>
     </w:p>
     <w:p>
       <w:pPr>
@@ -4606,6 +5383,7 @@
         </w:numPr>
       </w:pPr>
       <w:r>
+        <w:lastRenderedPageBreak/>
         <w:t>General overview of getting R studio set up with version control</w:t>
       </w:r>
     </w:p>
@@ -4722,7 +5500,15 @@
         </w:numPr>
       </w:pPr>
       <w:r>
-        <w:t>Great graphic showing how git works (especially useful for understanding shell commands)</w:t>
+        <w:t xml:space="preserve">Great graphic showing how </w:t>
+      </w:r>
+      <w:proofErr w:type="spellStart"/>
+      <w:r>
+        <w:t>git</w:t>
+      </w:r>
+      <w:proofErr w:type="spellEnd"/>
+      <w:r>
+        <w:t xml:space="preserve"> works (especially useful for understanding shell commands)</w:t>
       </w:r>
     </w:p>
     <w:p>
@@ -5919,6 +6705,205 @@
     </w:lvl>
   </w:abstractNum>
   <w:abstractNum w:abstractNumId="11" w15:restartNumberingAfterBreak="0">
+    <w:nsid w:val="5A6C372E"/>
+    <w:multiLevelType w:val="hybridMultilevel"/>
+    <w:tmpl w:val="221E23B0"/>
+    <w:lvl w:ilvl="0" w:tplc="04090001">
+      <w:start w:val="1"/>
+      <w:numFmt w:val="bullet"/>
+      <w:lvlText w:val=""/>
+      <w:lvlJc w:val="left"/>
+      <w:pPr>
+        <w:ind w:left="360" w:hanging="360"/>
+      </w:pPr>
+      <w:rPr>
+        <w:rFonts w:ascii="Symbol" w:hAnsi="Symbol" w:hint="default"/>
+      </w:rPr>
+    </w:lvl>
+    <w:lvl w:ilvl="1" w:tplc="04090003" w:tentative="1">
+      <w:start w:val="1"/>
+      <w:numFmt w:val="bullet"/>
+      <w:lvlText w:val="o"/>
+      <w:lvlJc w:val="left"/>
+      <w:pPr>
+        <w:ind w:left="1080" w:hanging="360"/>
+      </w:pPr>
+      <w:rPr>
+        <w:rFonts w:ascii="Courier New" w:hAnsi="Courier New" w:cs="Courier New" w:hint="default"/>
+      </w:rPr>
+    </w:lvl>
+    <w:lvl w:ilvl="2" w:tplc="04090005" w:tentative="1">
+      <w:start w:val="1"/>
+      <w:numFmt w:val="bullet"/>
+      <w:lvlText w:val=""/>
+      <w:lvlJc w:val="left"/>
+      <w:pPr>
+        <w:ind w:left="1800" w:hanging="360"/>
+      </w:pPr>
+      <w:rPr>
+        <w:rFonts w:ascii="Wingdings" w:hAnsi="Wingdings" w:hint="default"/>
+      </w:rPr>
+    </w:lvl>
+    <w:lvl w:ilvl="3" w:tplc="04090001" w:tentative="1">
+      <w:start w:val="1"/>
+      <w:numFmt w:val="bullet"/>
+      <w:lvlText w:val=""/>
+      <w:lvlJc w:val="left"/>
+      <w:pPr>
+        <w:ind w:left="2520" w:hanging="360"/>
+      </w:pPr>
+      <w:rPr>
+        <w:rFonts w:ascii="Symbol" w:hAnsi="Symbol" w:hint="default"/>
+      </w:rPr>
+    </w:lvl>
+    <w:lvl w:ilvl="4" w:tplc="04090003" w:tentative="1">
+      <w:start w:val="1"/>
+      <w:numFmt w:val="bullet"/>
+      <w:lvlText w:val="o"/>
+      <w:lvlJc w:val="left"/>
+      <w:pPr>
+        <w:ind w:left="3240" w:hanging="360"/>
+      </w:pPr>
+      <w:rPr>
+        <w:rFonts w:ascii="Courier New" w:hAnsi="Courier New" w:cs="Courier New" w:hint="default"/>
+      </w:rPr>
+    </w:lvl>
+    <w:lvl w:ilvl="5" w:tplc="04090005" w:tentative="1">
+      <w:start w:val="1"/>
+      <w:numFmt w:val="bullet"/>
+      <w:lvlText w:val=""/>
+      <w:lvlJc w:val="left"/>
+      <w:pPr>
+        <w:ind w:left="3960" w:hanging="360"/>
+      </w:pPr>
+      <w:rPr>
+        <w:rFonts w:ascii="Wingdings" w:hAnsi="Wingdings" w:hint="default"/>
+      </w:rPr>
+    </w:lvl>
+    <w:lvl w:ilvl="6" w:tplc="04090001" w:tentative="1">
+      <w:start w:val="1"/>
+      <w:numFmt w:val="bullet"/>
+      <w:lvlText w:val=""/>
+      <w:lvlJc w:val="left"/>
+      <w:pPr>
+        <w:ind w:left="4680" w:hanging="360"/>
+      </w:pPr>
+      <w:rPr>
+        <w:rFonts w:ascii="Symbol" w:hAnsi="Symbol" w:hint="default"/>
+      </w:rPr>
+    </w:lvl>
+    <w:lvl w:ilvl="7" w:tplc="04090003" w:tentative="1">
+      <w:start w:val="1"/>
+      <w:numFmt w:val="bullet"/>
+      <w:lvlText w:val="o"/>
+      <w:lvlJc w:val="left"/>
+      <w:pPr>
+        <w:ind w:left="5400" w:hanging="360"/>
+      </w:pPr>
+      <w:rPr>
+        <w:rFonts w:ascii="Courier New" w:hAnsi="Courier New" w:cs="Courier New" w:hint="default"/>
+      </w:rPr>
+    </w:lvl>
+    <w:lvl w:ilvl="8" w:tplc="04090005" w:tentative="1">
+      <w:start w:val="1"/>
+      <w:numFmt w:val="bullet"/>
+      <w:lvlText w:val=""/>
+      <w:lvlJc w:val="left"/>
+      <w:pPr>
+        <w:ind w:left="6120" w:hanging="360"/>
+      </w:pPr>
+      <w:rPr>
+        <w:rFonts w:ascii="Wingdings" w:hAnsi="Wingdings" w:hint="default"/>
+      </w:rPr>
+    </w:lvl>
+  </w:abstractNum>
+  <w:abstractNum w:abstractNumId="12" w15:restartNumberingAfterBreak="0">
+    <w:nsid w:val="63C37724"/>
+    <w:multiLevelType w:val="multilevel"/>
+    <w:tmpl w:val="0409001D"/>
+    <w:lvl w:ilvl="0">
+      <w:start w:val="1"/>
+      <w:numFmt w:val="decimal"/>
+      <w:lvlText w:val="%1)"/>
+      <w:lvlJc w:val="left"/>
+      <w:pPr>
+        <w:ind w:left="360" w:hanging="360"/>
+      </w:pPr>
+    </w:lvl>
+    <w:lvl w:ilvl="1">
+      <w:start w:val="1"/>
+      <w:numFmt w:val="lowerLetter"/>
+      <w:lvlText w:val="%2)"/>
+      <w:lvlJc w:val="left"/>
+      <w:pPr>
+        <w:ind w:left="720" w:hanging="360"/>
+      </w:pPr>
+    </w:lvl>
+    <w:lvl w:ilvl="2">
+      <w:start w:val="1"/>
+      <w:numFmt w:val="lowerRoman"/>
+      <w:lvlText w:val="%3)"/>
+      <w:lvlJc w:val="left"/>
+      <w:pPr>
+        <w:ind w:left="1080" w:hanging="360"/>
+      </w:pPr>
+    </w:lvl>
+    <w:lvl w:ilvl="3">
+      <w:start w:val="1"/>
+      <w:numFmt w:val="decimal"/>
+      <w:lvlText w:val="(%4)"/>
+      <w:lvlJc w:val="left"/>
+      <w:pPr>
+        <w:ind w:left="1440" w:hanging="360"/>
+      </w:pPr>
+    </w:lvl>
+    <w:lvl w:ilvl="4">
+      <w:start w:val="1"/>
+      <w:numFmt w:val="lowerLetter"/>
+      <w:lvlText w:val="(%5)"/>
+      <w:lvlJc w:val="left"/>
+      <w:pPr>
+        <w:ind w:left="1800" w:hanging="360"/>
+      </w:pPr>
+    </w:lvl>
+    <w:lvl w:ilvl="5">
+      <w:start w:val="1"/>
+      <w:numFmt w:val="lowerRoman"/>
+      <w:lvlText w:val="(%6)"/>
+      <w:lvlJc w:val="left"/>
+      <w:pPr>
+        <w:ind w:left="2160" w:hanging="360"/>
+      </w:pPr>
+    </w:lvl>
+    <w:lvl w:ilvl="6">
+      <w:start w:val="1"/>
+      <w:numFmt w:val="decimal"/>
+      <w:lvlText w:val="%7."/>
+      <w:lvlJc w:val="left"/>
+      <w:pPr>
+        <w:ind w:left="2520" w:hanging="360"/>
+      </w:pPr>
+    </w:lvl>
+    <w:lvl w:ilvl="7">
+      <w:start w:val="1"/>
+      <w:numFmt w:val="lowerLetter"/>
+      <w:lvlText w:val="%8."/>
+      <w:lvlJc w:val="left"/>
+      <w:pPr>
+        <w:ind w:left="2880" w:hanging="360"/>
+      </w:pPr>
+    </w:lvl>
+    <w:lvl w:ilvl="8">
+      <w:start w:val="1"/>
+      <w:numFmt w:val="lowerRoman"/>
+      <w:lvlText w:val="%9."/>
+      <w:lvlJc w:val="left"/>
+      <w:pPr>
+        <w:ind w:left="3240" w:hanging="360"/>
+      </w:pPr>
+    </w:lvl>
+  </w:abstractNum>
+  <w:abstractNum w:abstractNumId="13" w15:restartNumberingAfterBreak="0">
     <w:nsid w:val="6A4D4DAD"/>
     <w:multiLevelType w:val="multilevel"/>
     <w:tmpl w:val="0409001D"/>
@@ -6004,7 +6989,7 @@
       </w:pPr>
     </w:lvl>
   </w:abstractNum>
-  <w:abstractNum w:abstractNumId="12" w15:restartNumberingAfterBreak="0">
+  <w:abstractNum w:abstractNumId="14" w15:restartNumberingAfterBreak="0">
     <w:nsid w:val="77293A75"/>
     <w:multiLevelType w:val="multilevel"/>
     <w:tmpl w:val="0409001D"/>
@@ -6090,7 +7075,7 @@
       </w:pPr>
     </w:lvl>
   </w:abstractNum>
-  <w:abstractNum w:abstractNumId="13" w15:restartNumberingAfterBreak="0">
+  <w:abstractNum w:abstractNumId="15" w15:restartNumberingAfterBreak="0">
     <w:nsid w:val="77670BEB"/>
     <w:multiLevelType w:val="multilevel"/>
     <w:tmpl w:val="0409001D"/>
@@ -6176,7 +7161,7 @@
       </w:pPr>
     </w:lvl>
   </w:abstractNum>
-  <w:abstractNum w:abstractNumId="14" w15:restartNumberingAfterBreak="0">
+  <w:abstractNum w:abstractNumId="16" w15:restartNumberingAfterBreak="0">
     <w:nsid w:val="782A3484"/>
     <w:multiLevelType w:val="multilevel"/>
     <w:tmpl w:val="E4507CE4"/>
@@ -6325,7 +7310,7 @@
       </w:rPr>
     </w:lvl>
   </w:abstractNum>
-  <w:abstractNum w:abstractNumId="15" w15:restartNumberingAfterBreak="0">
+  <w:abstractNum w:abstractNumId="17" w15:restartNumberingAfterBreak="0">
     <w:nsid w:val="7AE32449"/>
     <w:multiLevelType w:val="hybridMultilevel"/>
     <w:tmpl w:val="935829BA"/>
@@ -6412,13 +7397,13 @@
     </w:lvl>
   </w:abstractNum>
   <w:num w:numId="1">
-    <w:abstractNumId w:val="11"/>
+    <w:abstractNumId w:val="13"/>
   </w:num>
   <w:num w:numId="2">
     <w:abstractNumId w:val="4"/>
   </w:num>
   <w:num w:numId="3">
-    <w:abstractNumId w:val="15"/>
+    <w:abstractNumId w:val="17"/>
   </w:num>
   <w:num w:numId="4">
     <w:abstractNumId w:val="3"/>
@@ -6430,7 +7415,7 @@
     <w:abstractNumId w:val="9"/>
   </w:num>
   <w:num w:numId="7">
-    <w:abstractNumId w:val="12"/>
+    <w:abstractNumId w:val="14"/>
   </w:num>
   <w:num w:numId="8">
     <w:abstractNumId w:val="8"/>
@@ -6445,19 +7430,25 @@
     <w:abstractNumId w:val="0"/>
   </w:num>
   <w:num w:numId="12">
-    <w:abstractNumId w:val="13"/>
+    <w:abstractNumId w:val="15"/>
   </w:num>
   <w:num w:numId="13">
     <w:abstractNumId w:val="5"/>
   </w:num>
   <w:num w:numId="14">
-    <w:abstractNumId w:val="14"/>
+    <w:abstractNumId w:val="16"/>
   </w:num>
   <w:num w:numId="15">
     <w:abstractNumId w:val="10"/>
   </w:num>
   <w:num w:numId="16">
     <w:abstractNumId w:val="1"/>
+  </w:num>
+  <w:num w:numId="17">
+    <w:abstractNumId w:val="12"/>
+  </w:num>
+  <w:num w:numId="18">
+    <w:abstractNumId w:val="11"/>
   </w:num>
 </w:numbering>
 </file>

</xml_diff>